<commit_message>
Support Mac/Linux file path
</commit_message>
<xml_diff>
--- a/Assets/Project Report/Report.docx
+++ b/Assets/Project Report/Report.docx
@@ -158,9 +158,6 @@
     <w:p>
       <w:pPr>
         <w:ind w:left="720"/>
-        <w:rPr>
-          <w:i/>
-        </w:rPr>
       </w:pPr>
       <w:r>
         <w:t>The problem is to c</w:t>
@@ -202,10 +199,10 @@
         <w:t xml:space="preserve"> </w:t>
       </w:r>
       <w:r>
-        <w:rPr>
-          <w:i/>
-        </w:rPr>
-        <w:t>This project is developed toward Windows environment.</w:t>
+        <w:t xml:space="preserve">This project supports </w:t>
+      </w:r>
+      <w:r>
+        <w:t>Windows, Mac, and Linux.</w:t>
       </w:r>
     </w:p>
     <w:p>
@@ -518,8 +515,6 @@
         </w:rPr>
         <w:t>Authentication mechanism will be added as separated diagram.</w:t>
       </w:r>
-      <w:bookmarkStart w:id="0" w:name="_GoBack"/>
-      <w:bookmarkEnd w:id="0"/>
     </w:p>
     <w:p>
       <w:pPr>
@@ -579,10 +574,10 @@
         <w:ind w:left="720"/>
       </w:pPr>
       <w:r>
-        <w:t xml:space="preserve">To run program via IDE (this was developed via IntelliJ IDEA from Jetbrains), first open Server and Client projects on separated windows. </w:t>
-      </w:r>
-      <w:r>
-        <w:t>Then individually click “run” to run each code in parallel.</w:t>
+        <w:t xml:space="preserve">To run program via IDE (this was developed via IntelliJ IDEA from Jetbrains), first open </w:t>
+      </w:r>
+      <w:r>
+        <w:t>project FileTransferApplication. Then, individually run Server module and Client module. From this step just simply follow the prompt.</w:t>
       </w:r>
     </w:p>
     <w:p>
@@ -604,14 +599,8 @@
       <w:r>
         <w:t xml:space="preserve"> In each module, navigate to the src folder. Run command “javac Server.java” for Server and “javac Client.java” for Client to compile the code. Then run “java Server” to start the Server and “java Client” to run the Client. After this, run as program instructs. </w:t>
       </w:r>
-    </w:p>
-    <w:p>
-      <w:pPr>
-        <w:ind w:left="720"/>
-      </w:pPr>
-      <w:r>
-        <w:t>To run program as jar files, to be added later.</w:t>
-      </w:r>
+      <w:bookmarkStart w:id="0" w:name="_GoBack"/>
+      <w:bookmarkEnd w:id="0"/>
     </w:p>
     <w:p/>
     <w:sectPr>
@@ -1740,7 +1729,7 @@
 </file>
 
 <file path=customXml/itemProps1.xml><?xml version="1.0" encoding="utf-8"?>
-<ds:datastoreItem xmlns:ds="http://schemas.openxmlformats.org/officeDocument/2006/customXml" ds:itemID="{77F7DC14-0CEF-42E1-AECE-95C9D7757E8E}">
+<ds:datastoreItem xmlns:ds="http://schemas.openxmlformats.org/officeDocument/2006/customXml" ds:itemID="{D2A7BB6E-FD93-4D20-B01C-4336A05AA6D0}">
   <ds:schemaRefs>
     <ds:schemaRef ds:uri="http://schemas.openxmlformats.org/officeDocument/2006/bibliography"/>
   </ds:schemaRefs>

</xml_diff>

<commit_message>
change for report diagram
</commit_message>
<xml_diff>
--- a/Assets/Project Report/Report.docx
+++ b/Assets/Project Report/Report.docx
@@ -1,6 +1,6 @@
 
 <file path=word/document.xml><?xml version="1.0" encoding="utf-8"?>
-<w:document xmlns:wpc="http://schemas.microsoft.com/office/word/2010/wordprocessingCanvas" xmlns:mc="http://schemas.openxmlformats.org/markup-compatibility/2006" xmlns:o="urn:schemas-microsoft-com:office:office" xmlns:r="http://schemas.openxmlformats.org/officeDocument/2006/relationships" xmlns:m="http://schemas.openxmlformats.org/officeDocument/2006/math" xmlns:v="urn:schemas-microsoft-com:vml" xmlns:wp14="http://schemas.microsoft.com/office/word/2010/wordprocessingDrawing" xmlns:wp="http://schemas.openxmlformats.org/drawingml/2006/wordprocessingDrawing" xmlns:w10="urn:schemas-microsoft-com:office:word" xmlns:w="http://schemas.openxmlformats.org/wordprocessingml/2006/main" xmlns:w14="http://schemas.microsoft.com/office/word/2010/wordml" xmlns:w15="http://schemas.microsoft.com/office/word/2012/wordml" xmlns:wpg="http://schemas.microsoft.com/office/word/2010/wordprocessingGroup" xmlns:wpi="http://schemas.microsoft.com/office/word/2010/wordprocessingInk" xmlns:wne="http://schemas.microsoft.com/office/word/2006/wordml" xmlns:wps="http://schemas.microsoft.com/office/word/2010/wordprocessingShape" mc:Ignorable="w14 w15 wp14">
+<w:document xmlns:wpc="http://schemas.microsoft.com/office/word/2010/wordprocessingCanvas" xmlns:cx="http://schemas.microsoft.com/office/drawing/2014/chartex" xmlns:cx1="http://schemas.microsoft.com/office/drawing/2015/9/8/chartex" xmlns:cx2="http://schemas.microsoft.com/office/drawing/2015/10/21/chartex" xmlns:cx3="http://schemas.microsoft.com/office/drawing/2016/5/9/chartex" xmlns:cx4="http://schemas.microsoft.com/office/drawing/2016/5/10/chartex" xmlns:cx5="http://schemas.microsoft.com/office/drawing/2016/5/11/chartex" xmlns:cx6="http://schemas.microsoft.com/office/drawing/2016/5/12/chartex" xmlns:cx7="http://schemas.microsoft.com/office/drawing/2016/5/13/chartex" xmlns:cx8="http://schemas.microsoft.com/office/drawing/2016/5/14/chartex" xmlns:mc="http://schemas.openxmlformats.org/markup-compatibility/2006" xmlns:aink="http://schemas.microsoft.com/office/drawing/2016/ink" xmlns:am3d="http://schemas.microsoft.com/office/drawing/2017/model3d" xmlns:o="urn:schemas-microsoft-com:office:office" xmlns:r="http://schemas.openxmlformats.org/officeDocument/2006/relationships" xmlns:m="http://schemas.openxmlformats.org/officeDocument/2006/math" xmlns:v="urn:schemas-microsoft-com:vml" xmlns:wp14="http://schemas.microsoft.com/office/word/2010/wordprocessingDrawing" xmlns:wp="http://schemas.openxmlformats.org/drawingml/2006/wordprocessingDrawing" xmlns:w10="urn:schemas-microsoft-com:office:word" xmlns:w="http://schemas.openxmlformats.org/wordprocessingml/2006/main" xmlns:w14="http://schemas.microsoft.com/office/word/2010/wordml" xmlns:w15="http://schemas.microsoft.com/office/word/2012/wordml" xmlns:w16cid="http://schemas.microsoft.com/office/word/2016/wordml/cid" xmlns:w16se="http://schemas.microsoft.com/office/word/2015/wordml/symex" xmlns:wpg="http://schemas.microsoft.com/office/word/2010/wordprocessingGroup" xmlns:wpi="http://schemas.microsoft.com/office/word/2010/wordprocessingInk" xmlns:wne="http://schemas.microsoft.com/office/word/2006/wordml" xmlns:wps="http://schemas.microsoft.com/office/word/2010/wordprocessingShape" mc:Ignorable="w14 w15 w16se w16cid wp14">
   <w:body>
     <w:p>
       <w:pPr>
@@ -410,6 +410,7 @@
         <w:rPr>
           <w:b/>
         </w:rPr>
+        <w:lastRenderedPageBreak/>
         <w:t>Implementation</w:t>
       </w:r>
     </w:p>
@@ -545,9 +546,24 @@
       </w:pPr>
       <w:r>
         <w:rPr>
-          <w:i/>
-        </w:rPr>
-        <w:t>Authentication Protocol</w:t>
+          <w:rFonts w:hint="eastAsia"/>
+          <w:i/>
+          <w:lang w:eastAsia="zh-CN"/>
+        </w:rPr>
+        <w:lastRenderedPageBreak/>
+        <w:t>S</w:t>
+      </w:r>
+      <w:r>
+        <w:rPr>
+          <w:i/>
+        </w:rPr>
+        <w:t>ecurity</w:t>
+      </w:r>
+      <w:r>
+        <w:rPr>
+          <w:i/>
+        </w:rPr>
+        <w:t xml:space="preserve"> Protocol</w:t>
       </w:r>
     </w:p>
     <w:p>
@@ -566,9 +582,9 @@
         </w:rPr>
         <w:drawing>
           <wp:inline distT="0" distB="0" distL="0" distR="0">
-            <wp:extent cx="5943600" cy="7054215"/>
-            <wp:effectExtent l="0" t="0" r="0" b="0"/>
-            <wp:docPr id="1" name="Picture 1"/>
+            <wp:extent cx="5943600" cy="6323330"/>
+            <wp:effectExtent l="0" t="0" r="0" b="1270"/>
+            <wp:docPr id="5" name="Picture 5"/>
             <wp:cNvGraphicFramePr>
               <a:graphicFrameLocks xmlns:a="http://schemas.openxmlformats.org/drawingml/2006/main" noChangeAspect="1"/>
             </wp:cNvGraphicFramePr>
@@ -576,7 +592,7 @@
               <a:graphicData uri="http://schemas.openxmlformats.org/drawingml/2006/picture">
                 <pic:pic xmlns:pic="http://schemas.openxmlformats.org/drawingml/2006/picture">
                   <pic:nvPicPr>
-                    <pic:cNvPr id="1" name="diagramForSecurity2.jpg"/>
+                    <pic:cNvPr id="5" name="diagramForSecurity3.jpg"/>
                     <pic:cNvPicPr/>
                   </pic:nvPicPr>
                   <pic:blipFill>
@@ -594,7 +610,7 @@
                   <pic:spPr>
                     <a:xfrm>
                       <a:off x="0" y="0"/>
-                      <a:ext cx="5943600" cy="7054215"/>
+                      <a:ext cx="5943600" cy="6323330"/>
                     </a:xfrm>
                     <a:prstGeom prst="rect">
                       <a:avLst/>
@@ -657,6 +673,7 @@
         <w:rPr>
           <w:b/>
         </w:rPr>
+        <w:lastRenderedPageBreak/>
         <w:t>Code executions</w:t>
       </w:r>
     </w:p>
@@ -687,10 +704,26 @@
         <w:ind w:left="720"/>
       </w:pPr>
       <w:r>
-        <w:t xml:space="preserve">To run program via IDE (this was developed via IntelliJ IDEA from Jetbrains), first open </w:t>
-      </w:r>
-      <w:r>
-        <w:t>project FileTransferApplication. Then, individually run Server module and Client module. From this step just simply follow the prompt.</w:t>
+        <w:t xml:space="preserve">To run program via IDE (this was developed via IntelliJ IDEA from </w:t>
+      </w:r>
+      <w:proofErr w:type="spellStart"/>
+      <w:r>
+        <w:t>Jetbrains</w:t>
+      </w:r>
+      <w:proofErr w:type="spellEnd"/>
+      <w:r>
+        <w:t xml:space="preserve">), first open </w:t>
+      </w:r>
+      <w:r>
+        <w:t xml:space="preserve">project </w:t>
+      </w:r>
+      <w:proofErr w:type="spellStart"/>
+      <w:r>
+        <w:t>FileTransferApplication</w:t>
+      </w:r>
+      <w:proofErr w:type="spellEnd"/>
+      <w:r>
+        <w:t>. Then, individually run Server module and Client module. From this step just simply follow the prompt.</w:t>
       </w:r>
     </w:p>
     <w:p>
@@ -710,7 +743,31 @@
         <w:t>, first navigate to where the Server folder and the Client folder located on your local machine.</w:t>
       </w:r>
       <w:r>
-        <w:t xml:space="preserve"> In each module, navigate to the src folder. Run command “javac Server.java” for Server and “javac Client.java” for Client to compile the code. Then run “java Server” to start the Server and “java Client” to run the Client. After this, run as program instructs. </w:t>
+        <w:t xml:space="preserve"> In each module, navigate to the </w:t>
+      </w:r>
+      <w:proofErr w:type="spellStart"/>
+      <w:r>
+        <w:t>src</w:t>
+      </w:r>
+      <w:proofErr w:type="spellEnd"/>
+      <w:r>
+        <w:t xml:space="preserve"> folder. Run command “</w:t>
+      </w:r>
+      <w:proofErr w:type="spellStart"/>
+      <w:r>
+        <w:t>javac</w:t>
+      </w:r>
+      <w:proofErr w:type="spellEnd"/>
+      <w:r>
+        <w:t xml:space="preserve"> Server.java” for Server and “</w:t>
+      </w:r>
+      <w:proofErr w:type="spellStart"/>
+      <w:r>
+        <w:t>javac</w:t>
+      </w:r>
+      <w:proofErr w:type="spellEnd"/>
+      <w:r>
+        <w:t xml:space="preserve"> Client.java” for Client to compile the code. Then run “java Server” to start the Server and “java Client” to run the Client. After this, run as program instructs. </w:t>
       </w:r>
     </w:p>
     <w:p/>
@@ -726,7 +783,7 @@
 </file>
 
 <file path=word/endnotes.xml><?xml version="1.0" encoding="utf-8"?>
-<w:endnotes xmlns:wpc="http://schemas.microsoft.com/office/word/2010/wordprocessingCanvas" xmlns:mc="http://schemas.openxmlformats.org/markup-compatibility/2006" xmlns:o="urn:schemas-microsoft-com:office:office" xmlns:r="http://schemas.openxmlformats.org/officeDocument/2006/relationships" xmlns:m="http://schemas.openxmlformats.org/officeDocument/2006/math" xmlns:v="urn:schemas-microsoft-com:vml" xmlns:wp14="http://schemas.microsoft.com/office/word/2010/wordprocessingDrawing" xmlns:wp="http://schemas.openxmlformats.org/drawingml/2006/wordprocessingDrawing" xmlns:w10="urn:schemas-microsoft-com:office:word" xmlns:w="http://schemas.openxmlformats.org/wordprocessingml/2006/main" xmlns:w14="http://schemas.microsoft.com/office/word/2010/wordml" xmlns:w15="http://schemas.microsoft.com/office/word/2012/wordml" xmlns:wpg="http://schemas.microsoft.com/office/word/2010/wordprocessingGroup" xmlns:wpi="http://schemas.microsoft.com/office/word/2010/wordprocessingInk" xmlns:wne="http://schemas.microsoft.com/office/word/2006/wordml" xmlns:wps="http://schemas.microsoft.com/office/word/2010/wordprocessingShape" mc:Ignorable="w14 w15 wp14">
+<w:endnotes xmlns:wpc="http://schemas.microsoft.com/office/word/2010/wordprocessingCanvas" xmlns:cx="http://schemas.microsoft.com/office/drawing/2014/chartex" xmlns:cx1="http://schemas.microsoft.com/office/drawing/2015/9/8/chartex" xmlns:cx2="http://schemas.microsoft.com/office/drawing/2015/10/21/chartex" xmlns:cx3="http://schemas.microsoft.com/office/drawing/2016/5/9/chartex" xmlns:cx4="http://schemas.microsoft.com/office/drawing/2016/5/10/chartex" xmlns:cx5="http://schemas.microsoft.com/office/drawing/2016/5/11/chartex" xmlns:cx6="http://schemas.microsoft.com/office/drawing/2016/5/12/chartex" xmlns:cx7="http://schemas.microsoft.com/office/drawing/2016/5/13/chartex" xmlns:cx8="http://schemas.microsoft.com/office/drawing/2016/5/14/chartex" xmlns:mc="http://schemas.openxmlformats.org/markup-compatibility/2006" xmlns:aink="http://schemas.microsoft.com/office/drawing/2016/ink" xmlns:am3d="http://schemas.microsoft.com/office/drawing/2017/model3d" xmlns:o="urn:schemas-microsoft-com:office:office" xmlns:r="http://schemas.openxmlformats.org/officeDocument/2006/relationships" xmlns:m="http://schemas.openxmlformats.org/officeDocument/2006/math" xmlns:v="urn:schemas-microsoft-com:vml" xmlns:wp14="http://schemas.microsoft.com/office/word/2010/wordprocessingDrawing" xmlns:wp="http://schemas.openxmlformats.org/drawingml/2006/wordprocessingDrawing" xmlns:w10="urn:schemas-microsoft-com:office:word" xmlns:w="http://schemas.openxmlformats.org/wordprocessingml/2006/main" xmlns:w14="http://schemas.microsoft.com/office/word/2010/wordml" xmlns:w15="http://schemas.microsoft.com/office/word/2012/wordml" xmlns:w16cid="http://schemas.microsoft.com/office/word/2016/wordml/cid" xmlns:w16se="http://schemas.microsoft.com/office/word/2015/wordml/symex" xmlns:wpg="http://schemas.microsoft.com/office/word/2010/wordprocessingGroup" xmlns:wpi="http://schemas.microsoft.com/office/word/2010/wordprocessingInk" xmlns:wne="http://schemas.microsoft.com/office/word/2006/wordml" xmlns:wps="http://schemas.microsoft.com/office/word/2010/wordprocessingShape" mc:Ignorable="w14 w15 w16se w16cid wp14">
   <w:endnote w:type="separator" w:id="-1">
     <w:p>
       <w:pPr>
@@ -751,7 +808,7 @@
 </file>
 
 <file path=word/footer1.xml><?xml version="1.0" encoding="utf-8"?>
-<w:ftr xmlns:wpc="http://schemas.microsoft.com/office/word/2010/wordprocessingCanvas" xmlns:mc="http://schemas.openxmlformats.org/markup-compatibility/2006" xmlns:o="urn:schemas-microsoft-com:office:office" xmlns:r="http://schemas.openxmlformats.org/officeDocument/2006/relationships" xmlns:m="http://schemas.openxmlformats.org/officeDocument/2006/math" xmlns:v="urn:schemas-microsoft-com:vml" xmlns:wp14="http://schemas.microsoft.com/office/word/2010/wordprocessingDrawing" xmlns:wp="http://schemas.openxmlformats.org/drawingml/2006/wordprocessingDrawing" xmlns:w10="urn:schemas-microsoft-com:office:word" xmlns:w="http://schemas.openxmlformats.org/wordprocessingml/2006/main" xmlns:w14="http://schemas.microsoft.com/office/word/2010/wordml" xmlns:w15="http://schemas.microsoft.com/office/word/2012/wordml" xmlns:wpg="http://schemas.microsoft.com/office/word/2010/wordprocessingGroup" xmlns:wpi="http://schemas.microsoft.com/office/word/2010/wordprocessingInk" xmlns:wne="http://schemas.microsoft.com/office/word/2006/wordml" xmlns:wps="http://schemas.microsoft.com/office/word/2010/wordprocessingShape" mc:Ignorable="w14 w15 wp14">
+<w:ftr xmlns:wpc="http://schemas.microsoft.com/office/word/2010/wordprocessingCanvas" xmlns:cx="http://schemas.microsoft.com/office/drawing/2014/chartex" xmlns:cx1="http://schemas.microsoft.com/office/drawing/2015/9/8/chartex" xmlns:cx2="http://schemas.microsoft.com/office/drawing/2015/10/21/chartex" xmlns:cx3="http://schemas.microsoft.com/office/drawing/2016/5/9/chartex" xmlns:cx4="http://schemas.microsoft.com/office/drawing/2016/5/10/chartex" xmlns:cx5="http://schemas.microsoft.com/office/drawing/2016/5/11/chartex" xmlns:cx6="http://schemas.microsoft.com/office/drawing/2016/5/12/chartex" xmlns:cx7="http://schemas.microsoft.com/office/drawing/2016/5/13/chartex" xmlns:cx8="http://schemas.microsoft.com/office/drawing/2016/5/14/chartex" xmlns:mc="http://schemas.openxmlformats.org/markup-compatibility/2006" xmlns:aink="http://schemas.microsoft.com/office/drawing/2016/ink" xmlns:am3d="http://schemas.microsoft.com/office/drawing/2017/model3d" xmlns:o="urn:schemas-microsoft-com:office:office" xmlns:r="http://schemas.openxmlformats.org/officeDocument/2006/relationships" xmlns:m="http://schemas.openxmlformats.org/officeDocument/2006/math" xmlns:v="urn:schemas-microsoft-com:vml" xmlns:wp14="http://schemas.microsoft.com/office/word/2010/wordprocessingDrawing" xmlns:wp="http://schemas.openxmlformats.org/drawingml/2006/wordprocessingDrawing" xmlns:w10="urn:schemas-microsoft-com:office:word" xmlns:w="http://schemas.openxmlformats.org/wordprocessingml/2006/main" xmlns:w14="http://schemas.microsoft.com/office/word/2010/wordml" xmlns:w15="http://schemas.microsoft.com/office/word/2012/wordml" xmlns:w16cid="http://schemas.microsoft.com/office/word/2016/wordml/cid" xmlns:w16se="http://schemas.microsoft.com/office/word/2015/wordml/symex" xmlns:wpg="http://schemas.microsoft.com/office/word/2010/wordprocessingGroup" xmlns:wpi="http://schemas.microsoft.com/office/word/2010/wordprocessingInk" xmlns:wne="http://schemas.microsoft.com/office/word/2006/wordml" xmlns:wps="http://schemas.microsoft.com/office/word/2010/wordprocessingShape" mc:Ignorable="w14 w15 w16se w16cid wp14">
   <w:sdt>
     <w:sdtPr>
       <w:id w:val="-358197048"/>
@@ -784,7 +841,7 @@
           <w:rPr>
             <w:noProof/>
           </w:rPr>
-          <w:t>1</w:t>
+          <w:t>5</w:t>
         </w:r>
         <w:r>
           <w:rPr>
@@ -799,7 +856,7 @@
 </file>
 
 <file path=word/footnotes.xml><?xml version="1.0" encoding="utf-8"?>
-<w:footnotes xmlns:wpc="http://schemas.microsoft.com/office/word/2010/wordprocessingCanvas" xmlns:mc="http://schemas.openxmlformats.org/markup-compatibility/2006" xmlns:o="urn:schemas-microsoft-com:office:office" xmlns:r="http://schemas.openxmlformats.org/officeDocument/2006/relationships" xmlns:m="http://schemas.openxmlformats.org/officeDocument/2006/math" xmlns:v="urn:schemas-microsoft-com:vml" xmlns:wp14="http://schemas.microsoft.com/office/word/2010/wordprocessingDrawing" xmlns:wp="http://schemas.openxmlformats.org/drawingml/2006/wordprocessingDrawing" xmlns:w10="urn:schemas-microsoft-com:office:word" xmlns:w="http://schemas.openxmlformats.org/wordprocessingml/2006/main" xmlns:w14="http://schemas.microsoft.com/office/word/2010/wordml" xmlns:w15="http://schemas.microsoft.com/office/word/2012/wordml" xmlns:wpg="http://schemas.microsoft.com/office/word/2010/wordprocessingGroup" xmlns:wpi="http://schemas.microsoft.com/office/word/2010/wordprocessingInk" xmlns:wne="http://schemas.microsoft.com/office/word/2006/wordml" xmlns:wps="http://schemas.microsoft.com/office/word/2010/wordprocessingShape" mc:Ignorable="w14 w15 wp14">
+<w:footnotes xmlns:wpc="http://schemas.microsoft.com/office/word/2010/wordprocessingCanvas" xmlns:cx="http://schemas.microsoft.com/office/drawing/2014/chartex" xmlns:cx1="http://schemas.microsoft.com/office/drawing/2015/9/8/chartex" xmlns:cx2="http://schemas.microsoft.com/office/drawing/2015/10/21/chartex" xmlns:cx3="http://schemas.microsoft.com/office/drawing/2016/5/9/chartex" xmlns:cx4="http://schemas.microsoft.com/office/drawing/2016/5/10/chartex" xmlns:cx5="http://schemas.microsoft.com/office/drawing/2016/5/11/chartex" xmlns:cx6="http://schemas.microsoft.com/office/drawing/2016/5/12/chartex" xmlns:cx7="http://schemas.microsoft.com/office/drawing/2016/5/13/chartex" xmlns:cx8="http://schemas.microsoft.com/office/drawing/2016/5/14/chartex" xmlns:mc="http://schemas.openxmlformats.org/markup-compatibility/2006" xmlns:aink="http://schemas.microsoft.com/office/drawing/2016/ink" xmlns:am3d="http://schemas.microsoft.com/office/drawing/2017/model3d" xmlns:o="urn:schemas-microsoft-com:office:office" xmlns:r="http://schemas.openxmlformats.org/officeDocument/2006/relationships" xmlns:m="http://schemas.openxmlformats.org/officeDocument/2006/math" xmlns:v="urn:schemas-microsoft-com:vml" xmlns:wp14="http://schemas.microsoft.com/office/word/2010/wordprocessingDrawing" xmlns:wp="http://schemas.openxmlformats.org/drawingml/2006/wordprocessingDrawing" xmlns:w10="urn:schemas-microsoft-com:office:word" xmlns:w="http://schemas.openxmlformats.org/wordprocessingml/2006/main" xmlns:w14="http://schemas.microsoft.com/office/word/2010/wordml" xmlns:w15="http://schemas.microsoft.com/office/word/2012/wordml" xmlns:w16cid="http://schemas.microsoft.com/office/word/2016/wordml/cid" xmlns:w16se="http://schemas.microsoft.com/office/word/2015/wordml/symex" xmlns:wpg="http://schemas.microsoft.com/office/word/2010/wordprocessingGroup" xmlns:wpi="http://schemas.microsoft.com/office/word/2010/wordprocessingInk" xmlns:wne="http://schemas.microsoft.com/office/word/2006/wordml" xmlns:wps="http://schemas.microsoft.com/office/word/2010/wordprocessingShape" mc:Ignorable="w14 w15 w16se w16cid wp14">
   <w:footnote w:type="separator" w:id="-1">
     <w:p>
       <w:pPr>
@@ -824,7 +881,7 @@
 </file>
 
 <file path=word/numbering.xml><?xml version="1.0" encoding="utf-8"?>
-<w:numbering xmlns:wpc="http://schemas.microsoft.com/office/word/2010/wordprocessingCanvas" xmlns:mc="http://schemas.openxmlformats.org/markup-compatibility/2006" xmlns:o="urn:schemas-microsoft-com:office:office" xmlns:r="http://schemas.openxmlformats.org/officeDocument/2006/relationships" xmlns:m="http://schemas.openxmlformats.org/officeDocument/2006/math" xmlns:v="urn:schemas-microsoft-com:vml" xmlns:wp14="http://schemas.microsoft.com/office/word/2010/wordprocessingDrawing" xmlns:wp="http://schemas.openxmlformats.org/drawingml/2006/wordprocessingDrawing" xmlns:w10="urn:schemas-microsoft-com:office:word" xmlns:w="http://schemas.openxmlformats.org/wordprocessingml/2006/main" xmlns:w14="http://schemas.microsoft.com/office/word/2010/wordml" xmlns:w15="http://schemas.microsoft.com/office/word/2012/wordml" xmlns:wpg="http://schemas.microsoft.com/office/word/2010/wordprocessingGroup" xmlns:wpi="http://schemas.microsoft.com/office/word/2010/wordprocessingInk" xmlns:wne="http://schemas.microsoft.com/office/word/2006/wordml" xmlns:wps="http://schemas.microsoft.com/office/word/2010/wordprocessingShape" mc:Ignorable="w14 w15 wp14">
+<w:numbering xmlns:wpc="http://schemas.microsoft.com/office/word/2010/wordprocessingCanvas" xmlns:cx="http://schemas.microsoft.com/office/drawing/2014/chartex" xmlns:cx1="http://schemas.microsoft.com/office/drawing/2015/9/8/chartex" xmlns:cx2="http://schemas.microsoft.com/office/drawing/2015/10/21/chartex" xmlns:cx3="http://schemas.microsoft.com/office/drawing/2016/5/9/chartex" xmlns:cx4="http://schemas.microsoft.com/office/drawing/2016/5/10/chartex" xmlns:cx5="http://schemas.microsoft.com/office/drawing/2016/5/11/chartex" xmlns:cx6="http://schemas.microsoft.com/office/drawing/2016/5/12/chartex" xmlns:cx7="http://schemas.microsoft.com/office/drawing/2016/5/13/chartex" xmlns:cx8="http://schemas.microsoft.com/office/drawing/2016/5/14/chartex" xmlns:mc="http://schemas.openxmlformats.org/markup-compatibility/2006" xmlns:aink="http://schemas.microsoft.com/office/drawing/2016/ink" xmlns:am3d="http://schemas.microsoft.com/office/drawing/2017/model3d" xmlns:o="urn:schemas-microsoft-com:office:office" xmlns:r="http://schemas.openxmlformats.org/officeDocument/2006/relationships" xmlns:m="http://schemas.openxmlformats.org/officeDocument/2006/math" xmlns:v="urn:schemas-microsoft-com:vml" xmlns:wp14="http://schemas.microsoft.com/office/word/2010/wordprocessingDrawing" xmlns:wp="http://schemas.openxmlformats.org/drawingml/2006/wordprocessingDrawing" xmlns:w10="urn:schemas-microsoft-com:office:word" xmlns:w="http://schemas.openxmlformats.org/wordprocessingml/2006/main" xmlns:w14="http://schemas.microsoft.com/office/word/2010/wordml" xmlns:w15="http://schemas.microsoft.com/office/word/2012/wordml" xmlns:w16cid="http://schemas.microsoft.com/office/word/2016/wordml/cid" xmlns:w16se="http://schemas.microsoft.com/office/word/2015/wordml/symex" xmlns:wpg="http://schemas.microsoft.com/office/word/2010/wordprocessingGroup" xmlns:wpi="http://schemas.microsoft.com/office/word/2010/wordprocessingInk" xmlns:wne="http://schemas.microsoft.com/office/word/2006/wordml" xmlns:wps="http://schemas.microsoft.com/office/word/2010/wordprocessingShape" mc:Ignorable="w14 w15 w16se w16cid wp14">
   <w:abstractNum w:abstractNumId="0" w15:restartNumberingAfterBreak="0">
     <w:nsid w:val="1C895B8B"/>
     <w:multiLevelType w:val="hybridMultilevel"/>
@@ -1185,11 +1242,11 @@
 </file>
 
 <file path=word/styles.xml><?xml version="1.0" encoding="utf-8"?>
-<w:styles xmlns:mc="http://schemas.openxmlformats.org/markup-compatibility/2006" xmlns:r="http://schemas.openxmlformats.org/officeDocument/2006/relationships" xmlns:w="http://schemas.openxmlformats.org/wordprocessingml/2006/main" xmlns:w14="http://schemas.microsoft.com/office/word/2010/wordml" xmlns:w15="http://schemas.microsoft.com/office/word/2012/wordml" mc:Ignorable="w14 w15">
+<w:styles xmlns:mc="http://schemas.openxmlformats.org/markup-compatibility/2006" xmlns:r="http://schemas.openxmlformats.org/officeDocument/2006/relationships" xmlns:w="http://schemas.openxmlformats.org/wordprocessingml/2006/main" xmlns:w14="http://schemas.microsoft.com/office/word/2010/wordml" xmlns:w15="http://schemas.microsoft.com/office/word/2012/wordml" xmlns:w16cid="http://schemas.microsoft.com/office/word/2016/wordml/cid" xmlns:w16se="http://schemas.microsoft.com/office/word/2015/wordml/symex" mc:Ignorable="w14 w15 w16se w16cid">
   <w:docDefaults>
     <w:rPrDefault>
       <w:rPr>
-        <w:rFonts w:ascii="Times New Roman" w:eastAsiaTheme="minorHAnsi" w:hAnsi="Times New Roman" w:cstheme="minorBidi"/>
+        <w:rFonts w:ascii="Times New Roman" w:eastAsiaTheme="minorEastAsia" w:hAnsi="Times New Roman" w:cstheme="minorBidi"/>
         <w:sz w:val="24"/>
         <w:szCs w:val="22"/>
         <w:lang w:val="en-US" w:eastAsia="en-US" w:bidi="ar-SA"/>
@@ -1201,7 +1258,7 @@
       </w:pPr>
     </w:pPrDefault>
   </w:docDefaults>
-  <w:latentStyles w:defLockedState="0" w:defUIPriority="99" w:defSemiHidden="0" w:defUnhideWhenUsed="0" w:defQFormat="0" w:count="371">
+  <w:latentStyles w:defLockedState="0" w:defUIPriority="99" w:defSemiHidden="0" w:defUnhideWhenUsed="0" w:defQFormat="0" w:count="375">
     <w:lsdException w:name="Normal" w:uiPriority="0" w:qFormat="1"/>
     <w:lsdException w:name="heading 1" w:uiPriority="9" w:qFormat="1"/>
     <w:lsdException w:name="heading 2" w:semiHidden="1" w:uiPriority="9" w:unhideWhenUsed="1" w:qFormat="1"/>
@@ -1307,7 +1364,6 @@
     <w:lsdException w:name="HTML Sample" w:semiHidden="1" w:unhideWhenUsed="1"/>
     <w:lsdException w:name="HTML Typewriter" w:semiHidden="1" w:unhideWhenUsed="1"/>
     <w:lsdException w:name="HTML Variable" w:semiHidden="1" w:unhideWhenUsed="1"/>
-    <w:lsdException w:name="Normal Table" w:semiHidden="1" w:unhideWhenUsed="1"/>
     <w:lsdException w:name="annotation subject" w:semiHidden="1" w:unhideWhenUsed="1"/>
     <w:lsdException w:name="No List" w:semiHidden="1" w:unhideWhenUsed="1"/>
     <w:lsdException w:name="Outline List 1" w:semiHidden="1" w:unhideWhenUsed="1"/>
@@ -1351,10 +1407,8 @@
     <w:lsdException w:name="Table Elegant" w:semiHidden="1" w:unhideWhenUsed="1"/>
     <w:lsdException w:name="Table Professional" w:semiHidden="1" w:unhideWhenUsed="1"/>
     <w:lsdException w:name="Table Subtle 1" w:semiHidden="1" w:unhideWhenUsed="1"/>
-    <w:lsdException w:name="Table Subtle 2" w:semiHidden="1" w:unhideWhenUsed="1"/>
     <w:lsdException w:name="Table Web 1" w:semiHidden="1" w:unhideWhenUsed="1"/>
     <w:lsdException w:name="Table Web 2" w:semiHidden="1" w:unhideWhenUsed="1"/>
-    <w:lsdException w:name="Table Web 3" w:semiHidden="1" w:unhideWhenUsed="1"/>
     <w:lsdException w:name="Balloon Text" w:semiHidden="1" w:unhideWhenUsed="1"/>
     <w:lsdException w:name="Table Grid" w:uiPriority="39"/>
     <w:lsdException w:name="Table Theme" w:semiHidden="1" w:unhideWhenUsed="1"/>
@@ -1573,6 +1627,10 @@
     <w:lsdException w:name="List Table 5 Dark Accent 6" w:uiPriority="50"/>
     <w:lsdException w:name="List Table 6 Colorful Accent 6" w:uiPriority="51"/>
     <w:lsdException w:name="List Table 7 Colorful Accent 6" w:uiPriority="52"/>
+    <w:lsdException w:name="Mention" w:semiHidden="1" w:unhideWhenUsed="1"/>
+    <w:lsdException w:name="Smart Hyperlink" w:semiHidden="1" w:unhideWhenUsed="1"/>
+    <w:lsdException w:name="Hashtag" w:semiHidden="1" w:unhideWhenUsed="1"/>
+    <w:lsdException w:name="Unresolved Mention" w:semiHidden="1" w:unhideWhenUsed="1"/>
   </w:latentStyles>
   <w:style w:type="paragraph" w:default="1" w:styleId="Normal">
     <w:name w:val="Normal"/>
@@ -1929,7 +1987,7 @@
 </file>
 
 <file path=customXml/itemProps1.xml><?xml version="1.0" encoding="utf-8"?>
-<ds:datastoreItem xmlns:ds="http://schemas.openxmlformats.org/officeDocument/2006/customXml" ds:itemID="{76217315-ABC4-47E6-A875-FC56AA323D21}">
+<ds:datastoreItem xmlns:ds="http://schemas.openxmlformats.org/officeDocument/2006/customXml" ds:itemID="{5539B239-C39A-4D15-B904-0A65AE56C44A}">
   <ds:schemaRefs>
     <ds:schemaRef ds:uri="http://schemas.openxmlformats.org/officeDocument/2006/bibliography"/>
   </ds:schemaRefs>

</xml_diff>

<commit_message>
threat model and security details
</commit_message>
<xml_diff>
--- a/Assets/Project Report/Report.docx
+++ b/Assets/Project Report/Report.docx
@@ -1,6 +1,6 @@
 
 <file path=word/document.xml><?xml version="1.0" encoding="utf-8"?>
-<w:document xmlns:wpc="http://schemas.microsoft.com/office/word/2010/wordprocessingCanvas" xmlns:mc="http://schemas.openxmlformats.org/markup-compatibility/2006" xmlns:o="urn:schemas-microsoft-com:office:office" xmlns:r="http://schemas.openxmlformats.org/officeDocument/2006/relationships" xmlns:m="http://schemas.openxmlformats.org/officeDocument/2006/math" xmlns:v="urn:schemas-microsoft-com:vml" xmlns:wp14="http://schemas.microsoft.com/office/word/2010/wordprocessingDrawing" xmlns:wp="http://schemas.openxmlformats.org/drawingml/2006/wordprocessingDrawing" xmlns:w10="urn:schemas-microsoft-com:office:word" xmlns:w="http://schemas.openxmlformats.org/wordprocessingml/2006/main" xmlns:w14="http://schemas.microsoft.com/office/word/2010/wordml" xmlns:w15="http://schemas.microsoft.com/office/word/2012/wordml" xmlns:wpg="http://schemas.microsoft.com/office/word/2010/wordprocessingGroup" xmlns:wpi="http://schemas.microsoft.com/office/word/2010/wordprocessingInk" xmlns:wne="http://schemas.microsoft.com/office/word/2006/wordml" xmlns:wps="http://schemas.microsoft.com/office/word/2010/wordprocessingShape" mc:Ignorable="w14 w15 wp14">
+<w:document xmlns:wpc="http://schemas.microsoft.com/office/word/2010/wordprocessingCanvas" xmlns:cx="http://schemas.microsoft.com/office/drawing/2014/chartex" xmlns:cx1="http://schemas.microsoft.com/office/drawing/2015/9/8/chartex" xmlns:cx2="http://schemas.microsoft.com/office/drawing/2015/10/21/chartex" xmlns:cx3="http://schemas.microsoft.com/office/drawing/2016/5/9/chartex" xmlns:cx4="http://schemas.microsoft.com/office/drawing/2016/5/10/chartex" xmlns:cx5="http://schemas.microsoft.com/office/drawing/2016/5/11/chartex" xmlns:cx6="http://schemas.microsoft.com/office/drawing/2016/5/12/chartex" xmlns:cx7="http://schemas.microsoft.com/office/drawing/2016/5/13/chartex" xmlns:cx8="http://schemas.microsoft.com/office/drawing/2016/5/14/chartex" xmlns:mc="http://schemas.openxmlformats.org/markup-compatibility/2006" xmlns:aink="http://schemas.microsoft.com/office/drawing/2016/ink" xmlns:am3d="http://schemas.microsoft.com/office/drawing/2017/model3d" xmlns:o="urn:schemas-microsoft-com:office:office" xmlns:r="http://schemas.openxmlformats.org/officeDocument/2006/relationships" xmlns:m="http://schemas.openxmlformats.org/officeDocument/2006/math" xmlns:v="urn:schemas-microsoft-com:vml" xmlns:wp14="http://schemas.microsoft.com/office/word/2010/wordprocessingDrawing" xmlns:wp="http://schemas.openxmlformats.org/drawingml/2006/wordprocessingDrawing" xmlns:w10="urn:schemas-microsoft-com:office:word" xmlns:w="http://schemas.openxmlformats.org/wordprocessingml/2006/main" xmlns:w14="http://schemas.microsoft.com/office/word/2010/wordml" xmlns:w15="http://schemas.microsoft.com/office/word/2012/wordml" xmlns:w16cid="http://schemas.microsoft.com/office/word/2016/wordml/cid" xmlns:w16se="http://schemas.microsoft.com/office/word/2015/wordml/symex" xmlns:wpg="http://schemas.microsoft.com/office/word/2010/wordprocessingGroup" xmlns:wpi="http://schemas.microsoft.com/office/word/2010/wordprocessingInk" xmlns:wne="http://schemas.microsoft.com/office/word/2006/wordml" xmlns:wps="http://schemas.microsoft.com/office/word/2010/wordprocessingShape" mc:Ignorable="w14 w15 w16se w16cid wp14">
   <w:body>
     <w:p>
       <w:pPr>
@@ -410,6 +410,7 @@
         <w:rPr>
           <w:b/>
         </w:rPr>
+        <w:lastRenderedPageBreak/>
         <w:t>Implementation</w:t>
       </w:r>
     </w:p>
@@ -531,8 +532,6 @@
         </w:rPr>
         <w:br w:type="page"/>
       </w:r>
-      <w:bookmarkStart w:id="0" w:name="_GoBack"/>
-      <w:bookmarkEnd w:id="0"/>
     </w:p>
     <w:p>
       <w:pPr>
@@ -551,6 +550,7 @@
           <w:i/>
           <w:lang w:eastAsia="zh-CN"/>
         </w:rPr>
+        <w:lastRenderedPageBreak/>
         <w:t>S</w:t>
       </w:r>
       <w:r>
@@ -671,6 +671,7 @@
         <w:rPr>
           <w:b/>
         </w:rPr>
+        <w:lastRenderedPageBreak/>
         <w:t>Code executions</w:t>
       </w:r>
     </w:p>
@@ -701,10 +702,26 @@
         <w:ind w:left="720"/>
       </w:pPr>
       <w:r>
-        <w:t xml:space="preserve">To run program via IDE (this was developed via IntelliJ IDEA from Jetbrains), first open </w:t>
-      </w:r>
-      <w:r>
-        <w:t>project FileTransferApplication. Then, individually run Server module and Client module. From this step just simply follow the prompt.</w:t>
+        <w:t xml:space="preserve">To run program via IDE (this was developed via IntelliJ IDEA from </w:t>
+      </w:r>
+      <w:proofErr w:type="spellStart"/>
+      <w:r>
+        <w:t>Jetbrains</w:t>
+      </w:r>
+      <w:proofErr w:type="spellEnd"/>
+      <w:r>
+        <w:t xml:space="preserve">), first open </w:t>
+      </w:r>
+      <w:r>
+        <w:t xml:space="preserve">project </w:t>
+      </w:r>
+      <w:proofErr w:type="spellStart"/>
+      <w:r>
+        <w:t>FileTransferApplication</w:t>
+      </w:r>
+      <w:proofErr w:type="spellEnd"/>
+      <w:r>
+        <w:t>. Then, individually run Server module and Client module. From this step just simply follow the prompt.</w:t>
       </w:r>
     </w:p>
     <w:p>
@@ -724,10 +741,900 @@
         <w:t>, first navigate to where the Server folder and the Client folder located on your local machine.</w:t>
       </w:r>
       <w:r>
-        <w:t xml:space="preserve"> In each module, navigate to the src folder. Run command “javac Server.java” for Server and “javac Client.java” for Client to compile the code. Then run “java Server” to start the Server and “java Client” to run the Client. After this, run as program instructs. </w:t>
-      </w:r>
+        <w:t xml:space="preserve"> In each module, navigate to the </w:t>
+      </w:r>
+      <w:proofErr w:type="spellStart"/>
+      <w:r>
+        <w:t>src</w:t>
+      </w:r>
+      <w:proofErr w:type="spellEnd"/>
+      <w:r>
+        <w:t xml:space="preserve"> folder. Run command “</w:t>
+      </w:r>
+      <w:proofErr w:type="spellStart"/>
+      <w:r>
+        <w:t>javac</w:t>
+      </w:r>
+      <w:proofErr w:type="spellEnd"/>
+      <w:r>
+        <w:t xml:space="preserve"> Server.java” for Server and “</w:t>
+      </w:r>
+      <w:proofErr w:type="spellStart"/>
+      <w:r>
+        <w:t>javac</w:t>
+      </w:r>
+      <w:proofErr w:type="spellEnd"/>
+      <w:r>
+        <w:t xml:space="preserve"> Client.java” for Client to compile the code. Then run “java Server” to start the Server and “java Client” to run the Client. After this, run as program instructs. </w:t>
+      </w:r>
+    </w:p>
+    <w:p>
+      <w:pPr>
+        <w:pStyle w:val="ListParagraph"/>
+        <w:numPr>
+          <w:ilvl w:val="0"/>
+          <w:numId w:val="1"/>
+        </w:numPr>
+        <w:rPr>
+          <w:b/>
+        </w:rPr>
+      </w:pPr>
+      <w:r>
+        <w:rPr>
+          <w:rFonts w:hint="eastAsia"/>
+          <w:b/>
+        </w:rPr>
+        <w:t>Detail</w:t>
+      </w:r>
+      <w:r>
+        <w:rPr>
+          <w:b/>
+        </w:rPr>
+        <w:t xml:space="preserve"> </w:t>
+      </w:r>
+      <w:r>
+        <w:rPr>
+          <w:b/>
+        </w:rPr>
+        <w:t>a</w:t>
+      </w:r>
+      <w:r>
+        <w:rPr>
+          <w:rFonts w:hint="eastAsia"/>
+          <w:b/>
+        </w:rPr>
+        <w:t>bout</w:t>
+      </w:r>
+      <w:r>
+        <w:rPr>
+          <w:b/>
+        </w:rPr>
+        <w:t xml:space="preserve"> </w:t>
+      </w:r>
+      <w:r>
+        <w:rPr>
+          <w:rFonts w:hint="eastAsia"/>
+          <w:b/>
+        </w:rPr>
+        <w:t>security</w:t>
+      </w:r>
+      <w:r>
+        <w:rPr>
+          <w:b/>
+        </w:rPr>
+        <w:t xml:space="preserve"> </w:t>
+      </w:r>
+      <w:r>
+        <w:rPr>
+          <w:rFonts w:hint="eastAsia"/>
+          <w:b/>
+        </w:rPr>
+        <w:t>protocol</w:t>
+      </w:r>
+    </w:p>
+    <w:p>
+      <w:pPr>
+        <w:pStyle w:val="ListParagraph"/>
+        <w:numPr>
+          <w:ilvl w:val="1"/>
+          <w:numId w:val="1"/>
+        </w:numPr>
+        <w:rPr>
+          <w:lang w:eastAsia="zh-CN"/>
+        </w:rPr>
+      </w:pPr>
+      <w:r>
+        <w:rPr>
+          <w:lang w:eastAsia="zh-CN"/>
+        </w:rPr>
+        <w:t>A</w:t>
+      </w:r>
+      <w:r>
+        <w:rPr>
+          <w:rFonts w:hint="eastAsia"/>
+          <w:lang w:eastAsia="zh-CN"/>
+        </w:rPr>
+        <w:t>uthentication</w:t>
+      </w:r>
+    </w:p>
+    <w:p>
+      <w:pPr>
+        <w:pStyle w:val="ListParagraph"/>
+        <w:ind w:left="1440"/>
+        <w:rPr>
+          <w:lang w:eastAsia="zh-CN"/>
+        </w:rPr>
+      </w:pPr>
+      <w:r>
+        <w:rPr>
+          <w:rFonts w:hint="eastAsia"/>
+          <w:lang w:eastAsia="zh-CN"/>
+        </w:rPr>
+        <w:t>Server</w:t>
+      </w:r>
+      <w:r>
+        <w:rPr>
+          <w:lang w:eastAsia="zh-CN"/>
+        </w:rPr>
+        <w:t xml:space="preserve"> </w:t>
+      </w:r>
+      <w:r>
+        <w:rPr>
+          <w:rFonts w:hint="eastAsia"/>
+          <w:lang w:eastAsia="zh-CN"/>
+        </w:rPr>
+        <w:t>has</w:t>
+      </w:r>
+      <w:r>
+        <w:rPr>
+          <w:lang w:eastAsia="zh-CN"/>
+        </w:rPr>
+        <w:t xml:space="preserve"> </w:t>
+      </w:r>
+      <w:r>
+        <w:rPr>
+          <w:rFonts w:hint="eastAsia"/>
+          <w:lang w:eastAsia="zh-CN"/>
+        </w:rPr>
+        <w:t>a</w:t>
+      </w:r>
+      <w:r>
+        <w:rPr>
+          <w:lang w:eastAsia="zh-CN"/>
+        </w:rPr>
+        <w:t xml:space="preserve"> certificate which is its public key signed by CA’s private key. The client has CA’s public key. When server receiving the connection request from client, server will send the certificate to client. Client uses CA’s public key to verify the certificate and get server’s public key.</w:t>
+      </w:r>
+      <w:r>
+        <w:rPr>
+          <w:rFonts w:hint="eastAsia"/>
+          <w:lang w:eastAsia="zh-CN"/>
+        </w:rPr>
+        <w:t xml:space="preserve"> </w:t>
+      </w:r>
+      <w:r>
+        <w:rPr>
+          <w:rFonts w:hint="eastAsia"/>
+          <w:lang w:eastAsia="zh-CN"/>
+        </w:rPr>
+        <w:t>A</w:t>
+      </w:r>
+      <w:r>
+        <w:rPr>
+          <w:lang w:eastAsia="zh-CN"/>
+        </w:rPr>
+        <w:t>fter authentication, client generates a random number. We consider this random number as a master key.</w:t>
+      </w:r>
+    </w:p>
+    <w:p>
+      <w:pPr>
+        <w:pStyle w:val="ListParagraph"/>
+        <w:ind w:left="1440"/>
+        <w:rPr>
+          <w:lang w:eastAsia="zh-CN"/>
+        </w:rPr>
+      </w:pPr>
+      <w:r>
+        <w:rPr>
+          <w:lang w:eastAsia="zh-CN"/>
+        </w:rPr>
+        <w:t>Encrypt master key with server’s public key and send it to server.</w:t>
+      </w:r>
+    </w:p>
+    <w:p>
+      <w:pPr>
+        <w:pStyle w:val="ListParagraph"/>
+        <w:numPr>
+          <w:ilvl w:val="1"/>
+          <w:numId w:val="1"/>
+        </w:numPr>
+        <w:rPr>
+          <w:lang w:eastAsia="zh-CN"/>
+        </w:rPr>
+      </w:pPr>
+      <w:r>
+        <w:rPr>
+          <w:rFonts w:hint="eastAsia"/>
+          <w:lang w:eastAsia="zh-CN"/>
+        </w:rPr>
+        <w:t>C</w:t>
+      </w:r>
+      <w:r>
+        <w:rPr>
+          <w:lang w:eastAsia="zh-CN"/>
+        </w:rPr>
+        <w:t>onfidentiality</w:t>
+      </w:r>
+    </w:p>
+    <w:p>
+      <w:pPr>
+        <w:pStyle w:val="ListParagraph"/>
+        <w:ind w:left="1440"/>
+        <w:rPr>
+          <w:lang w:eastAsia="zh-CN"/>
+        </w:rPr>
+      </w:pPr>
+      <w:r>
+        <w:rPr>
+          <w:lang w:eastAsia="zh-CN"/>
+        </w:rPr>
+        <w:t xml:space="preserve">In this project, we use Sha1 to encrypt our files which is </w:t>
+      </w:r>
+      <w:r>
+        <w:t>generating and using one-time pass to XOR with data.</w:t>
+      </w:r>
+    </w:p>
+    <w:p>
+      <w:pPr>
+        <w:pStyle w:val="ListParagraph"/>
+        <w:ind w:left="1440"/>
+      </w:pPr>
+      <w:r>
+        <w:rPr>
+          <w:lang w:eastAsia="zh-CN"/>
+        </w:rPr>
+        <w:t>b</w:t>
+      </w:r>
+      <w:r>
+        <w:rPr>
+          <w:vertAlign w:val="subscript"/>
+          <w:lang w:eastAsia="zh-CN"/>
+        </w:rPr>
+        <w:t>1</w:t>
+      </w:r>
+      <w:r>
+        <w:rPr>
+          <w:lang w:eastAsia="zh-CN"/>
+        </w:rPr>
+        <w:t xml:space="preserve"> =</w:t>
+      </w:r>
+      <w:r>
+        <w:t>Sha1(</w:t>
+      </w:r>
+      <w:proofErr w:type="spellStart"/>
+      <w:r>
+        <w:t>K</w:t>
+      </w:r>
+      <w:r>
+        <w:rPr>
+          <w:vertAlign w:val="subscript"/>
+        </w:rPr>
+        <w:t>ab</w:t>
+      </w:r>
+      <w:r>
+        <w:t>|IV</w:t>
+      </w:r>
+      <w:proofErr w:type="spellEnd"/>
+      <w:r>
+        <w:t>)                            c</w:t>
+      </w:r>
+      <w:r>
+        <w:rPr>
+          <w:vertAlign w:val="subscript"/>
+        </w:rPr>
+        <w:t>1</w:t>
+      </w:r>
+      <w:r>
+        <w:t>=p</w:t>
+      </w:r>
+      <w:r>
+        <w:rPr>
+          <w:vertAlign w:val="subscript"/>
+        </w:rPr>
+        <w:t>1</w:t>
+      </w:r>
+      <w:r>
+        <w:rPr>
+          <w:rFonts w:ascii="微软雅黑" w:eastAsia="微软雅黑" w:hAnsi="微软雅黑" w:cs="微软雅黑" w:hint="eastAsia"/>
+          <w:color w:val="333333"/>
+          <w:sz w:val="20"/>
+          <w:szCs w:val="20"/>
+          <w:shd w:val="clear" w:color="auto" w:fill="FFFFFF"/>
+        </w:rPr>
+        <w:t>⊕</w:t>
+      </w:r>
+      <w:r>
+        <w:rPr>
+          <w:lang w:eastAsia="zh-CN"/>
+        </w:rPr>
+        <w:t>b</w:t>
+      </w:r>
+      <w:r>
+        <w:rPr>
+          <w:vertAlign w:val="subscript"/>
+          <w:lang w:eastAsia="zh-CN"/>
+        </w:rPr>
+        <w:t>1</w:t>
+      </w:r>
+    </w:p>
+    <w:p>
+      <w:pPr>
+        <w:pStyle w:val="ListParagraph"/>
+        <w:ind w:left="1440"/>
+      </w:pPr>
+      <w:r>
+        <w:t>b</w:t>
+      </w:r>
+      <w:r>
+        <w:rPr>
+          <w:vertAlign w:val="subscript"/>
+        </w:rPr>
+        <w:t>2</w:t>
+      </w:r>
+      <w:r>
+        <w:t xml:space="preserve"> =Sha1(K</w:t>
+      </w:r>
+      <w:r>
+        <w:rPr>
+          <w:vertAlign w:val="subscript"/>
+        </w:rPr>
+        <w:t>ab</w:t>
+      </w:r>
+      <w:r>
+        <w:t>|c</w:t>
+      </w:r>
+      <w:r>
+        <w:rPr>
+          <w:vertAlign w:val="subscript"/>
+        </w:rPr>
+        <w:t>1</w:t>
+      </w:r>
+      <w:r>
+        <w:t>)                             c</w:t>
+      </w:r>
+      <w:r>
+        <w:rPr>
+          <w:vertAlign w:val="subscript"/>
+        </w:rPr>
+        <w:t>2</w:t>
+      </w:r>
+      <w:r>
+        <w:t>=p</w:t>
+      </w:r>
+      <w:r>
+        <w:rPr>
+          <w:vertAlign w:val="subscript"/>
+        </w:rPr>
+        <w:t>2</w:t>
+      </w:r>
+      <w:r>
+        <w:rPr>
+          <w:rFonts w:ascii="微软雅黑" w:eastAsia="微软雅黑" w:hAnsi="微软雅黑" w:cs="微软雅黑" w:hint="eastAsia"/>
+          <w:color w:val="333333"/>
+          <w:sz w:val="20"/>
+          <w:szCs w:val="20"/>
+          <w:shd w:val="clear" w:color="auto" w:fill="FFFFFF"/>
+        </w:rPr>
+        <w:t>⊕</w:t>
+      </w:r>
+      <w:r>
+        <w:t>b</w:t>
+      </w:r>
+      <w:r>
+        <w:rPr>
+          <w:vertAlign w:val="subscript"/>
+        </w:rPr>
+        <w:t>2</w:t>
+      </w:r>
+    </w:p>
+    <w:p>
+      <w:pPr>
+        <w:pStyle w:val="ListParagraph"/>
+        <w:ind w:left="1440"/>
+        <w:rPr>
+          <w:lang w:eastAsia="zh-CN"/>
+        </w:rPr>
+      </w:pPr>
+      <w:r>
+        <w:rPr>
+          <w:rFonts w:hint="eastAsia"/>
+          <w:lang w:eastAsia="zh-CN"/>
+        </w:rPr>
+        <w:t xml:space="preserve"> </w:t>
+      </w:r>
+      <w:r>
+        <w:rPr>
+          <w:lang w:eastAsia="zh-CN"/>
+        </w:rPr>
+        <w:t xml:space="preserve">          …                                              …</w:t>
+      </w:r>
+    </w:p>
+    <w:p>
+      <w:pPr>
+        <w:pStyle w:val="ListParagraph"/>
+        <w:ind w:left="1440"/>
+      </w:pPr>
+      <w:r>
+        <w:rPr>
+          <w:lang w:eastAsia="zh-CN"/>
+        </w:rPr>
+        <w:t>b</w:t>
+      </w:r>
+      <w:r>
+        <w:rPr>
+          <w:vertAlign w:val="subscript"/>
+          <w:lang w:eastAsia="zh-CN"/>
+        </w:rPr>
+        <w:t xml:space="preserve">i </w:t>
+      </w:r>
+      <w:r>
+        <w:rPr>
+          <w:lang w:eastAsia="zh-CN"/>
+        </w:rPr>
+        <w:t>=Sha1(</w:t>
+      </w:r>
+      <w:r>
+        <w:t>K</w:t>
+      </w:r>
+      <w:r>
+        <w:rPr>
+          <w:vertAlign w:val="subscript"/>
+        </w:rPr>
+        <w:t>ab</w:t>
+      </w:r>
+      <w:r>
+        <w:t>|c</w:t>
+      </w:r>
+      <w:r>
+        <w:rPr>
+          <w:vertAlign w:val="subscript"/>
+        </w:rPr>
+        <w:t>i-1</w:t>
+      </w:r>
+      <w:r>
+        <w:rPr>
+          <w:lang w:eastAsia="zh-CN"/>
+        </w:rPr>
+        <w:t>)                             c</w:t>
+      </w:r>
+      <w:r>
+        <w:rPr>
+          <w:vertAlign w:val="subscript"/>
+          <w:lang w:eastAsia="zh-CN"/>
+        </w:rPr>
+        <w:t>i</w:t>
+      </w:r>
+      <w:r>
+        <w:rPr>
+          <w:lang w:eastAsia="zh-CN"/>
+        </w:rPr>
+        <w:t>=</w:t>
+      </w:r>
+      <w:proofErr w:type="spellStart"/>
+      <w:r>
+        <w:rPr>
+          <w:lang w:eastAsia="zh-CN"/>
+        </w:rPr>
+        <w:t>p</w:t>
+      </w:r>
+      <w:r>
+        <w:rPr>
+          <w:vertAlign w:val="subscript"/>
+          <w:lang w:eastAsia="zh-CN"/>
+        </w:rPr>
+        <w:t>i</w:t>
+      </w:r>
+      <w:r>
+        <w:rPr>
+          <w:rFonts w:ascii="微软雅黑" w:eastAsia="微软雅黑" w:hAnsi="微软雅黑" w:cs="微软雅黑" w:hint="eastAsia"/>
+          <w:color w:val="333333"/>
+          <w:sz w:val="20"/>
+          <w:szCs w:val="20"/>
+          <w:shd w:val="clear" w:color="auto" w:fill="FFFFFF"/>
+        </w:rPr>
+        <w:t>⊕</w:t>
+      </w:r>
+      <w:r>
+        <w:t>b</w:t>
+      </w:r>
+      <w:r>
+        <w:rPr>
+          <w:vertAlign w:val="subscript"/>
+        </w:rPr>
+        <w:t>i</w:t>
+      </w:r>
+      <w:proofErr w:type="spellEnd"/>
+    </w:p>
+    <w:p>
+      <w:pPr>
+        <w:pStyle w:val="ListParagraph"/>
+        <w:numPr>
+          <w:ilvl w:val="1"/>
+          <w:numId w:val="1"/>
+        </w:numPr>
+        <w:rPr>
+          <w:lang w:eastAsia="zh-CN"/>
+        </w:rPr>
+      </w:pPr>
+      <w:r>
+        <w:rPr>
+          <w:rFonts w:hint="eastAsia"/>
+          <w:lang w:eastAsia="zh-CN"/>
+        </w:rPr>
+        <w:t>I</w:t>
+      </w:r>
+      <w:r>
+        <w:rPr>
+          <w:lang w:eastAsia="zh-CN"/>
+        </w:rPr>
+        <w:t>ntegrity</w:t>
+      </w:r>
+    </w:p>
+    <w:p>
+      <w:pPr>
+        <w:pStyle w:val="ListParagraph"/>
+        <w:ind w:left="1440"/>
+        <w:rPr>
+          <w:lang w:eastAsia="zh-CN"/>
+        </w:rPr>
+      </w:pPr>
+      <w:r>
+        <w:rPr>
+          <w:lang w:eastAsia="zh-CN"/>
+        </w:rPr>
+        <w:t xml:space="preserve">We also use Sha1 to calculate the </w:t>
+      </w:r>
+      <w:proofErr w:type="gramStart"/>
+      <w:r>
+        <w:rPr>
+          <w:lang w:eastAsia="zh-CN"/>
+        </w:rPr>
+        <w:t>MAC(</w:t>
+      </w:r>
+      <w:proofErr w:type="gramEnd"/>
+      <w:r>
+        <w:t>Message authentication codes</w:t>
+      </w:r>
+      <w:r>
+        <w:rPr>
+          <w:lang w:eastAsia="zh-CN"/>
+        </w:rPr>
+        <w:t>).</w:t>
+      </w:r>
+    </w:p>
+    <w:p>
+      <w:pPr>
+        <w:pStyle w:val="ListParagraph"/>
+        <w:ind w:left="1440"/>
+        <w:rPr>
+          <w:lang w:eastAsia="zh-CN"/>
+        </w:rPr>
+      </w:pPr>
+      <w:r>
+        <w:rPr>
+          <w:lang w:eastAsia="zh-CN"/>
+        </w:rPr>
+        <w:t>MAC =SHA1(</w:t>
+      </w:r>
+      <w:proofErr w:type="spellStart"/>
+      <w:r>
+        <w:t>K</w:t>
+      </w:r>
+      <w:r>
+        <w:rPr>
+          <w:vertAlign w:val="subscript"/>
+        </w:rPr>
+        <w:t>ab</w:t>
+      </w:r>
+      <w:r>
+        <w:t>|m</w:t>
+      </w:r>
+      <w:proofErr w:type="spellEnd"/>
+      <w:r>
+        <w:rPr>
+          <w:lang w:eastAsia="zh-CN"/>
+        </w:rPr>
+        <w:t>)</w:t>
+      </w:r>
+    </w:p>
+    <w:p>
+      <w:pPr>
+        <w:pStyle w:val="ListParagraph"/>
+        <w:ind w:left="1440"/>
+        <w:rPr>
+          <w:lang w:eastAsia="zh-CN"/>
+        </w:rPr>
+      </w:pPr>
+    </w:p>
+    <w:p>
+      <w:pPr>
+        <w:pStyle w:val="ListParagraph"/>
+        <w:numPr>
+          <w:ilvl w:val="0"/>
+          <w:numId w:val="1"/>
+        </w:numPr>
+        <w:rPr>
+          <w:b/>
+        </w:rPr>
+      </w:pPr>
+      <w:r>
+        <w:rPr>
+          <w:rFonts w:hint="eastAsia"/>
+          <w:b/>
+        </w:rPr>
+        <w:t>T</w:t>
+      </w:r>
+      <w:r>
+        <w:rPr>
+          <w:b/>
+        </w:rPr>
+        <w:t>hreat model</w:t>
+      </w:r>
+    </w:p>
+    <w:p>
+      <w:pPr>
+        <w:pStyle w:val="ListParagraph"/>
+        <w:numPr>
+          <w:ilvl w:val="1"/>
+          <w:numId w:val="1"/>
+        </w:numPr>
+        <w:rPr>
+          <w:b/>
+        </w:rPr>
+      </w:pPr>
+      <w:r>
+        <w:rPr>
+          <w:rFonts w:hint="eastAsia"/>
+          <w:b/>
+          <w:lang w:eastAsia="zh-CN"/>
+        </w:rPr>
+        <w:t>E</w:t>
+      </w:r>
+      <w:r>
+        <w:rPr>
+          <w:b/>
+          <w:lang w:eastAsia="zh-CN"/>
+        </w:rPr>
+        <w:t>avesdrop</w:t>
+      </w:r>
+    </w:p>
+    <w:p>
+      <w:pPr>
+        <w:pStyle w:val="ListParagraph"/>
+        <w:ind w:left="1440"/>
+        <w:rPr>
+          <w:lang w:eastAsia="zh-CN"/>
+        </w:rPr>
+      </w:pPr>
+      <w:r>
+        <w:rPr>
+          <w:lang w:eastAsia="zh-CN"/>
+        </w:rPr>
+        <w:t>Even if attacker can watch the message between client and server pass over the network, the attacker still can’t learn the contents of message between client and server.</w:t>
+      </w:r>
+    </w:p>
+    <w:p>
+      <w:pPr>
+        <w:pStyle w:val="ListParagraph"/>
+        <w:numPr>
+          <w:ilvl w:val="1"/>
+          <w:numId w:val="1"/>
+        </w:numPr>
+        <w:rPr>
+          <w:b/>
+          <w:lang w:eastAsia="zh-CN"/>
+        </w:rPr>
+      </w:pPr>
+      <w:r>
+        <w:rPr>
+          <w:rFonts w:hint="eastAsia"/>
+          <w:b/>
+          <w:lang w:eastAsia="zh-CN"/>
+        </w:rPr>
+        <w:t>I</w:t>
+      </w:r>
+      <w:r>
+        <w:rPr>
+          <w:b/>
+          <w:lang w:eastAsia="zh-CN"/>
+        </w:rPr>
+        <w:t>nitiate a conversation pretending to be Client</w:t>
+      </w:r>
+    </w:p>
+    <w:p>
+      <w:pPr>
+        <w:pStyle w:val="ListParagraph"/>
+        <w:ind w:left="1440"/>
+        <w:rPr>
+          <w:lang w:eastAsia="zh-CN"/>
+        </w:rPr>
+      </w:pPr>
+      <w:r>
+        <w:rPr>
+          <w:lang w:eastAsia="zh-CN"/>
+        </w:rPr>
+        <w:t>The project has one-way a</w:t>
+      </w:r>
+      <w:r>
+        <w:rPr>
+          <w:rFonts w:hint="eastAsia"/>
+          <w:lang w:eastAsia="zh-CN"/>
+        </w:rPr>
+        <w:t>uthentication</w:t>
+      </w:r>
+      <w:r>
+        <w:rPr>
+          <w:lang w:eastAsia="zh-CN"/>
+        </w:rPr>
+        <w:t xml:space="preserve">, so it can’t verify the client. </w:t>
+      </w:r>
+    </w:p>
+    <w:p>
+      <w:pPr>
+        <w:pStyle w:val="ListParagraph"/>
+        <w:numPr>
+          <w:ilvl w:val="1"/>
+          <w:numId w:val="1"/>
+        </w:numPr>
+        <w:rPr>
+          <w:b/>
+          <w:lang w:eastAsia="zh-CN"/>
+        </w:rPr>
+      </w:pPr>
+      <w:r>
+        <w:rPr>
+          <w:rFonts w:hint="eastAsia"/>
+          <w:b/>
+          <w:lang w:eastAsia="zh-CN"/>
+        </w:rPr>
+        <w:t>L</w:t>
+      </w:r>
+      <w:r>
+        <w:rPr>
+          <w:b/>
+          <w:lang w:eastAsia="zh-CN"/>
+        </w:rPr>
+        <w:t>ie in wait at Server’s network address and accept a connection from Client</w:t>
+      </w:r>
+    </w:p>
+    <w:p>
+      <w:pPr>
+        <w:pStyle w:val="ListParagraph"/>
+        <w:ind w:left="1440"/>
+        <w:rPr>
+          <w:lang w:eastAsia="zh-CN"/>
+        </w:rPr>
+      </w:pPr>
+      <w:r>
+        <w:rPr>
+          <w:lang w:eastAsia="zh-CN"/>
+        </w:rPr>
+        <w:t>The server will use certificate signed by CA to verify itself.</w:t>
+      </w:r>
+    </w:p>
+    <w:p>
+      <w:pPr>
+        <w:pStyle w:val="ListParagraph"/>
+        <w:numPr>
+          <w:ilvl w:val="1"/>
+          <w:numId w:val="1"/>
+        </w:numPr>
+        <w:rPr>
+          <w:b/>
+          <w:lang w:eastAsia="zh-CN"/>
+        </w:rPr>
+      </w:pPr>
+      <w:r>
+        <w:rPr>
+          <w:rFonts w:hint="eastAsia"/>
+          <w:b/>
+          <w:lang w:eastAsia="zh-CN"/>
+        </w:rPr>
+        <w:t>R</w:t>
+      </w:r>
+      <w:r>
+        <w:rPr>
+          <w:b/>
+          <w:lang w:eastAsia="zh-CN"/>
+        </w:rPr>
+        <w:t>ead Server’s database</w:t>
+      </w:r>
+    </w:p>
+    <w:p>
+      <w:pPr>
+        <w:pStyle w:val="ListParagraph"/>
+        <w:ind w:left="1440"/>
+        <w:rPr>
+          <w:lang w:eastAsia="zh-CN"/>
+        </w:rPr>
+      </w:pPr>
+      <w:r>
+        <w:rPr>
+          <w:lang w:eastAsia="zh-CN"/>
+        </w:rPr>
+        <w:lastRenderedPageBreak/>
+        <w:t>The attacker can get server’s private key to decrypt the master key from client.</w:t>
+      </w:r>
+    </w:p>
+    <w:p>
+      <w:pPr>
+        <w:pStyle w:val="ListParagraph"/>
+        <w:numPr>
+          <w:ilvl w:val="1"/>
+          <w:numId w:val="1"/>
+        </w:numPr>
+        <w:rPr>
+          <w:b/>
+          <w:lang w:eastAsia="zh-CN"/>
+        </w:rPr>
+      </w:pPr>
+      <w:r>
+        <w:rPr>
+          <w:b/>
+          <w:lang w:eastAsia="zh-CN"/>
+        </w:rPr>
+        <w:t>Man-in-the-Middle Attack</w:t>
+      </w:r>
+    </w:p>
+    <w:p>
+      <w:pPr>
+        <w:pStyle w:val="ListParagraph"/>
+        <w:ind w:left="1440"/>
+        <w:rPr>
+          <w:lang w:eastAsia="zh-CN"/>
+        </w:rPr>
+      </w:pPr>
+      <w:r>
+        <w:rPr>
+          <w:lang w:eastAsia="zh-CN"/>
+        </w:rPr>
+        <w:t>The att</w:t>
+      </w:r>
+      <w:r>
+        <w:rPr>
+          <w:lang w:eastAsia="zh-CN"/>
+        </w:rPr>
+        <w:t>acker can’t get useful information if he doesn’t know server’s private key or master key.</w:t>
+      </w:r>
+    </w:p>
+    <w:p>
+      <w:pPr>
+        <w:pStyle w:val="ListParagraph"/>
+        <w:ind w:left="1440"/>
+        <w:rPr>
+          <w:lang w:eastAsia="zh-CN"/>
+        </w:rPr>
+      </w:pPr>
+    </w:p>
+    <w:p>
+      <w:pPr>
+        <w:rPr>
+          <w:lang w:eastAsia="zh-CN"/>
+        </w:rPr>
+      </w:pPr>
     </w:p>
     <w:p/>
+    <w:p>
+      <w:pPr>
+        <w:rPr>
+          <w:lang w:eastAsia="zh-CN"/>
+        </w:rPr>
+      </w:pPr>
+    </w:p>
+    <w:p/>
+    <w:p>
+      <w:bookmarkStart w:id="0" w:name="_GoBack"/>
+      <w:bookmarkEnd w:id="0"/>
+    </w:p>
     <w:sectPr>
       <w:footerReference w:type="default" r:id="rId10"/>
       <w:pgSz w:w="12240" w:h="15840"/>
@@ -740,7 +1647,7 @@
 </file>
 
 <file path=word/endnotes.xml><?xml version="1.0" encoding="utf-8"?>
-<w:endnotes xmlns:wpc="http://schemas.microsoft.com/office/word/2010/wordprocessingCanvas" xmlns:mc="http://schemas.openxmlformats.org/markup-compatibility/2006" xmlns:o="urn:schemas-microsoft-com:office:office" xmlns:r="http://schemas.openxmlformats.org/officeDocument/2006/relationships" xmlns:m="http://schemas.openxmlformats.org/officeDocument/2006/math" xmlns:v="urn:schemas-microsoft-com:vml" xmlns:wp14="http://schemas.microsoft.com/office/word/2010/wordprocessingDrawing" xmlns:wp="http://schemas.openxmlformats.org/drawingml/2006/wordprocessingDrawing" xmlns:w10="urn:schemas-microsoft-com:office:word" xmlns:w="http://schemas.openxmlformats.org/wordprocessingml/2006/main" xmlns:w14="http://schemas.microsoft.com/office/word/2010/wordml" xmlns:w15="http://schemas.microsoft.com/office/word/2012/wordml" xmlns:wpg="http://schemas.microsoft.com/office/word/2010/wordprocessingGroup" xmlns:wpi="http://schemas.microsoft.com/office/word/2010/wordprocessingInk" xmlns:wne="http://schemas.microsoft.com/office/word/2006/wordml" xmlns:wps="http://schemas.microsoft.com/office/word/2010/wordprocessingShape" mc:Ignorable="w14 w15 wp14">
+<w:endnotes xmlns:wpc="http://schemas.microsoft.com/office/word/2010/wordprocessingCanvas" xmlns:cx="http://schemas.microsoft.com/office/drawing/2014/chartex" xmlns:cx1="http://schemas.microsoft.com/office/drawing/2015/9/8/chartex" xmlns:cx2="http://schemas.microsoft.com/office/drawing/2015/10/21/chartex" xmlns:cx3="http://schemas.microsoft.com/office/drawing/2016/5/9/chartex" xmlns:cx4="http://schemas.microsoft.com/office/drawing/2016/5/10/chartex" xmlns:cx5="http://schemas.microsoft.com/office/drawing/2016/5/11/chartex" xmlns:cx6="http://schemas.microsoft.com/office/drawing/2016/5/12/chartex" xmlns:cx7="http://schemas.microsoft.com/office/drawing/2016/5/13/chartex" xmlns:cx8="http://schemas.microsoft.com/office/drawing/2016/5/14/chartex" xmlns:mc="http://schemas.openxmlformats.org/markup-compatibility/2006" xmlns:aink="http://schemas.microsoft.com/office/drawing/2016/ink" xmlns:am3d="http://schemas.microsoft.com/office/drawing/2017/model3d" xmlns:o="urn:schemas-microsoft-com:office:office" xmlns:r="http://schemas.openxmlformats.org/officeDocument/2006/relationships" xmlns:m="http://schemas.openxmlformats.org/officeDocument/2006/math" xmlns:v="urn:schemas-microsoft-com:vml" xmlns:wp14="http://schemas.microsoft.com/office/word/2010/wordprocessingDrawing" xmlns:wp="http://schemas.openxmlformats.org/drawingml/2006/wordprocessingDrawing" xmlns:w10="urn:schemas-microsoft-com:office:word" xmlns:w="http://schemas.openxmlformats.org/wordprocessingml/2006/main" xmlns:w14="http://schemas.microsoft.com/office/word/2010/wordml" xmlns:w15="http://schemas.microsoft.com/office/word/2012/wordml" xmlns:w16cid="http://schemas.microsoft.com/office/word/2016/wordml/cid" xmlns:w16se="http://schemas.microsoft.com/office/word/2015/wordml/symex" xmlns:wpg="http://schemas.microsoft.com/office/word/2010/wordprocessingGroup" xmlns:wpi="http://schemas.microsoft.com/office/word/2010/wordprocessingInk" xmlns:wne="http://schemas.microsoft.com/office/word/2006/wordml" xmlns:wps="http://schemas.microsoft.com/office/word/2010/wordprocessingShape" mc:Ignorable="w14 w15 w16se w16cid wp14">
   <w:endnote w:type="separator" w:id="-1">
     <w:p>
       <w:pPr>
@@ -765,7 +1672,7 @@
 </file>
 
 <file path=word/footer1.xml><?xml version="1.0" encoding="utf-8"?>
-<w:ftr xmlns:wpc="http://schemas.microsoft.com/office/word/2010/wordprocessingCanvas" xmlns:mc="http://schemas.openxmlformats.org/markup-compatibility/2006" xmlns:o="urn:schemas-microsoft-com:office:office" xmlns:r="http://schemas.openxmlformats.org/officeDocument/2006/relationships" xmlns:m="http://schemas.openxmlformats.org/officeDocument/2006/math" xmlns:v="urn:schemas-microsoft-com:vml" xmlns:wp14="http://schemas.microsoft.com/office/word/2010/wordprocessingDrawing" xmlns:wp="http://schemas.openxmlformats.org/drawingml/2006/wordprocessingDrawing" xmlns:w10="urn:schemas-microsoft-com:office:word" xmlns:w="http://schemas.openxmlformats.org/wordprocessingml/2006/main" xmlns:w14="http://schemas.microsoft.com/office/word/2010/wordml" xmlns:w15="http://schemas.microsoft.com/office/word/2012/wordml" xmlns:wpg="http://schemas.microsoft.com/office/word/2010/wordprocessingGroup" xmlns:wpi="http://schemas.microsoft.com/office/word/2010/wordprocessingInk" xmlns:wne="http://schemas.microsoft.com/office/word/2006/wordml" xmlns:wps="http://schemas.microsoft.com/office/word/2010/wordprocessingShape" mc:Ignorable="w14 w15 wp14">
+<w:ftr xmlns:wpc="http://schemas.microsoft.com/office/word/2010/wordprocessingCanvas" xmlns:cx="http://schemas.microsoft.com/office/drawing/2014/chartex" xmlns:cx1="http://schemas.microsoft.com/office/drawing/2015/9/8/chartex" xmlns:cx2="http://schemas.microsoft.com/office/drawing/2015/10/21/chartex" xmlns:cx3="http://schemas.microsoft.com/office/drawing/2016/5/9/chartex" xmlns:cx4="http://schemas.microsoft.com/office/drawing/2016/5/10/chartex" xmlns:cx5="http://schemas.microsoft.com/office/drawing/2016/5/11/chartex" xmlns:cx6="http://schemas.microsoft.com/office/drawing/2016/5/12/chartex" xmlns:cx7="http://schemas.microsoft.com/office/drawing/2016/5/13/chartex" xmlns:cx8="http://schemas.microsoft.com/office/drawing/2016/5/14/chartex" xmlns:mc="http://schemas.openxmlformats.org/markup-compatibility/2006" xmlns:aink="http://schemas.microsoft.com/office/drawing/2016/ink" xmlns:am3d="http://schemas.microsoft.com/office/drawing/2017/model3d" xmlns:o="urn:schemas-microsoft-com:office:office" xmlns:r="http://schemas.openxmlformats.org/officeDocument/2006/relationships" xmlns:m="http://schemas.openxmlformats.org/officeDocument/2006/math" xmlns:v="urn:schemas-microsoft-com:vml" xmlns:wp14="http://schemas.microsoft.com/office/word/2010/wordprocessingDrawing" xmlns:wp="http://schemas.openxmlformats.org/drawingml/2006/wordprocessingDrawing" xmlns:w10="urn:schemas-microsoft-com:office:word" xmlns:w="http://schemas.openxmlformats.org/wordprocessingml/2006/main" xmlns:w14="http://schemas.microsoft.com/office/word/2010/wordml" xmlns:w15="http://schemas.microsoft.com/office/word/2012/wordml" xmlns:w16cid="http://schemas.microsoft.com/office/word/2016/wordml/cid" xmlns:w16se="http://schemas.microsoft.com/office/word/2015/wordml/symex" xmlns:wpg="http://schemas.microsoft.com/office/word/2010/wordprocessingGroup" xmlns:wpi="http://schemas.microsoft.com/office/word/2010/wordprocessingInk" xmlns:wne="http://schemas.microsoft.com/office/word/2006/wordml" xmlns:wps="http://schemas.microsoft.com/office/word/2010/wordprocessingShape" mc:Ignorable="w14 w15 w16se w16cid wp14">
   <w:sdt>
     <w:sdtPr>
       <w:id w:val="-358197048"/>
@@ -798,7 +1705,7 @@
           <w:rPr>
             <w:noProof/>
           </w:rPr>
-          <w:t>1</w:t>
+          <w:t>6</w:t>
         </w:r>
         <w:r>
           <w:rPr>
@@ -813,7 +1720,7 @@
 </file>
 
 <file path=word/footnotes.xml><?xml version="1.0" encoding="utf-8"?>
-<w:footnotes xmlns:wpc="http://schemas.microsoft.com/office/word/2010/wordprocessingCanvas" xmlns:mc="http://schemas.openxmlformats.org/markup-compatibility/2006" xmlns:o="urn:schemas-microsoft-com:office:office" xmlns:r="http://schemas.openxmlformats.org/officeDocument/2006/relationships" xmlns:m="http://schemas.openxmlformats.org/officeDocument/2006/math" xmlns:v="urn:schemas-microsoft-com:vml" xmlns:wp14="http://schemas.microsoft.com/office/word/2010/wordprocessingDrawing" xmlns:wp="http://schemas.openxmlformats.org/drawingml/2006/wordprocessingDrawing" xmlns:w10="urn:schemas-microsoft-com:office:word" xmlns:w="http://schemas.openxmlformats.org/wordprocessingml/2006/main" xmlns:w14="http://schemas.microsoft.com/office/word/2010/wordml" xmlns:w15="http://schemas.microsoft.com/office/word/2012/wordml" xmlns:wpg="http://schemas.microsoft.com/office/word/2010/wordprocessingGroup" xmlns:wpi="http://schemas.microsoft.com/office/word/2010/wordprocessingInk" xmlns:wne="http://schemas.microsoft.com/office/word/2006/wordml" xmlns:wps="http://schemas.microsoft.com/office/word/2010/wordprocessingShape" mc:Ignorable="w14 w15 wp14">
+<w:footnotes xmlns:wpc="http://schemas.microsoft.com/office/word/2010/wordprocessingCanvas" xmlns:cx="http://schemas.microsoft.com/office/drawing/2014/chartex" xmlns:cx1="http://schemas.microsoft.com/office/drawing/2015/9/8/chartex" xmlns:cx2="http://schemas.microsoft.com/office/drawing/2015/10/21/chartex" xmlns:cx3="http://schemas.microsoft.com/office/drawing/2016/5/9/chartex" xmlns:cx4="http://schemas.microsoft.com/office/drawing/2016/5/10/chartex" xmlns:cx5="http://schemas.microsoft.com/office/drawing/2016/5/11/chartex" xmlns:cx6="http://schemas.microsoft.com/office/drawing/2016/5/12/chartex" xmlns:cx7="http://schemas.microsoft.com/office/drawing/2016/5/13/chartex" xmlns:cx8="http://schemas.microsoft.com/office/drawing/2016/5/14/chartex" xmlns:mc="http://schemas.openxmlformats.org/markup-compatibility/2006" xmlns:aink="http://schemas.microsoft.com/office/drawing/2016/ink" xmlns:am3d="http://schemas.microsoft.com/office/drawing/2017/model3d" xmlns:o="urn:schemas-microsoft-com:office:office" xmlns:r="http://schemas.openxmlformats.org/officeDocument/2006/relationships" xmlns:m="http://schemas.openxmlformats.org/officeDocument/2006/math" xmlns:v="urn:schemas-microsoft-com:vml" xmlns:wp14="http://schemas.microsoft.com/office/word/2010/wordprocessingDrawing" xmlns:wp="http://schemas.openxmlformats.org/drawingml/2006/wordprocessingDrawing" xmlns:w10="urn:schemas-microsoft-com:office:word" xmlns:w="http://schemas.openxmlformats.org/wordprocessingml/2006/main" xmlns:w14="http://schemas.microsoft.com/office/word/2010/wordml" xmlns:w15="http://schemas.microsoft.com/office/word/2012/wordml" xmlns:w16cid="http://schemas.microsoft.com/office/word/2016/wordml/cid" xmlns:w16se="http://schemas.microsoft.com/office/word/2015/wordml/symex" xmlns:wpg="http://schemas.microsoft.com/office/word/2010/wordprocessingGroup" xmlns:wpi="http://schemas.microsoft.com/office/word/2010/wordprocessingInk" xmlns:wne="http://schemas.microsoft.com/office/word/2006/wordml" xmlns:wps="http://schemas.microsoft.com/office/word/2010/wordprocessingShape" mc:Ignorable="w14 w15 w16se w16cid wp14">
   <w:footnote w:type="separator" w:id="-1">
     <w:p>
       <w:pPr>
@@ -838,7 +1745,7 @@
 </file>
 
 <file path=word/numbering.xml><?xml version="1.0" encoding="utf-8"?>
-<w:numbering xmlns:wpc="http://schemas.microsoft.com/office/word/2010/wordprocessingCanvas" xmlns:mc="http://schemas.openxmlformats.org/markup-compatibility/2006" xmlns:o="urn:schemas-microsoft-com:office:office" xmlns:r="http://schemas.openxmlformats.org/officeDocument/2006/relationships" xmlns:m="http://schemas.openxmlformats.org/officeDocument/2006/math" xmlns:v="urn:schemas-microsoft-com:vml" xmlns:wp14="http://schemas.microsoft.com/office/word/2010/wordprocessingDrawing" xmlns:wp="http://schemas.openxmlformats.org/drawingml/2006/wordprocessingDrawing" xmlns:w10="urn:schemas-microsoft-com:office:word" xmlns:w="http://schemas.openxmlformats.org/wordprocessingml/2006/main" xmlns:w14="http://schemas.microsoft.com/office/word/2010/wordml" xmlns:w15="http://schemas.microsoft.com/office/word/2012/wordml" xmlns:wpg="http://schemas.microsoft.com/office/word/2010/wordprocessingGroup" xmlns:wpi="http://schemas.microsoft.com/office/word/2010/wordprocessingInk" xmlns:wne="http://schemas.microsoft.com/office/word/2006/wordml" xmlns:wps="http://schemas.microsoft.com/office/word/2010/wordprocessingShape" mc:Ignorable="w14 w15 wp14">
+<w:numbering xmlns:wpc="http://schemas.microsoft.com/office/word/2010/wordprocessingCanvas" xmlns:cx="http://schemas.microsoft.com/office/drawing/2014/chartex" xmlns:cx1="http://schemas.microsoft.com/office/drawing/2015/9/8/chartex" xmlns:cx2="http://schemas.microsoft.com/office/drawing/2015/10/21/chartex" xmlns:cx3="http://schemas.microsoft.com/office/drawing/2016/5/9/chartex" xmlns:cx4="http://schemas.microsoft.com/office/drawing/2016/5/10/chartex" xmlns:cx5="http://schemas.microsoft.com/office/drawing/2016/5/11/chartex" xmlns:cx6="http://schemas.microsoft.com/office/drawing/2016/5/12/chartex" xmlns:cx7="http://schemas.microsoft.com/office/drawing/2016/5/13/chartex" xmlns:cx8="http://schemas.microsoft.com/office/drawing/2016/5/14/chartex" xmlns:mc="http://schemas.openxmlformats.org/markup-compatibility/2006" xmlns:aink="http://schemas.microsoft.com/office/drawing/2016/ink" xmlns:am3d="http://schemas.microsoft.com/office/drawing/2017/model3d" xmlns:o="urn:schemas-microsoft-com:office:office" xmlns:r="http://schemas.openxmlformats.org/officeDocument/2006/relationships" xmlns:m="http://schemas.openxmlformats.org/officeDocument/2006/math" xmlns:v="urn:schemas-microsoft-com:vml" xmlns:wp14="http://schemas.microsoft.com/office/word/2010/wordprocessingDrawing" xmlns:wp="http://schemas.openxmlformats.org/drawingml/2006/wordprocessingDrawing" xmlns:w10="urn:schemas-microsoft-com:office:word" xmlns:w="http://schemas.openxmlformats.org/wordprocessingml/2006/main" xmlns:w14="http://schemas.microsoft.com/office/word/2010/wordml" xmlns:w15="http://schemas.microsoft.com/office/word/2012/wordml" xmlns:w16cid="http://schemas.microsoft.com/office/word/2016/wordml/cid" xmlns:w16se="http://schemas.microsoft.com/office/word/2015/wordml/symex" xmlns:wpg="http://schemas.microsoft.com/office/word/2010/wordprocessingGroup" xmlns:wpi="http://schemas.microsoft.com/office/word/2010/wordprocessingInk" xmlns:wne="http://schemas.microsoft.com/office/word/2006/wordml" xmlns:wps="http://schemas.microsoft.com/office/word/2010/wordprocessingShape" mc:Ignorable="w14 w15 w16se w16cid wp14">
   <w:abstractNum w:abstractNumId="0" w15:restartNumberingAfterBreak="0">
     <w:nsid w:val="1C895B8B"/>
     <w:multiLevelType w:val="hybridMultilevel"/>
@@ -1199,7 +2106,7 @@
 </file>
 
 <file path=word/styles.xml><?xml version="1.0" encoding="utf-8"?>
-<w:styles xmlns:mc="http://schemas.openxmlformats.org/markup-compatibility/2006" xmlns:r="http://schemas.openxmlformats.org/officeDocument/2006/relationships" xmlns:w="http://schemas.openxmlformats.org/wordprocessingml/2006/main" xmlns:w14="http://schemas.microsoft.com/office/word/2010/wordml" xmlns:w15="http://schemas.microsoft.com/office/word/2012/wordml" mc:Ignorable="w14 w15">
+<w:styles xmlns:mc="http://schemas.openxmlformats.org/markup-compatibility/2006" xmlns:r="http://schemas.openxmlformats.org/officeDocument/2006/relationships" xmlns:w="http://schemas.openxmlformats.org/wordprocessingml/2006/main" xmlns:w14="http://schemas.microsoft.com/office/word/2010/wordml" xmlns:w15="http://schemas.microsoft.com/office/word/2012/wordml" xmlns:w16cid="http://schemas.microsoft.com/office/word/2016/wordml/cid" xmlns:w16se="http://schemas.microsoft.com/office/word/2015/wordml/symex" mc:Ignorable="w14 w15 w16se w16cid">
   <w:docDefaults>
     <w:rPrDefault>
       <w:rPr>
@@ -1215,7 +2122,7 @@
       </w:pPr>
     </w:pPrDefault>
   </w:docDefaults>
-  <w:latentStyles w:defLockedState="0" w:defUIPriority="99" w:defSemiHidden="0" w:defUnhideWhenUsed="0" w:defQFormat="0" w:count="371">
+  <w:latentStyles w:defLockedState="0" w:defUIPriority="99" w:defSemiHidden="0" w:defUnhideWhenUsed="0" w:defQFormat="0" w:count="375">
     <w:lsdException w:name="Normal" w:uiPriority="0" w:qFormat="1"/>
     <w:lsdException w:name="heading 1" w:uiPriority="9" w:qFormat="1"/>
     <w:lsdException w:name="heading 2" w:semiHidden="1" w:uiPriority="9" w:unhideWhenUsed="1" w:qFormat="1"/>
@@ -1321,7 +2228,6 @@
     <w:lsdException w:name="HTML Sample" w:semiHidden="1" w:unhideWhenUsed="1"/>
     <w:lsdException w:name="HTML Typewriter" w:semiHidden="1" w:unhideWhenUsed="1"/>
     <w:lsdException w:name="HTML Variable" w:semiHidden="1" w:unhideWhenUsed="1"/>
-    <w:lsdException w:name="Normal Table" w:semiHidden="1" w:unhideWhenUsed="1"/>
     <w:lsdException w:name="annotation subject" w:semiHidden="1" w:unhideWhenUsed="1"/>
     <w:lsdException w:name="No List" w:semiHidden="1" w:unhideWhenUsed="1"/>
     <w:lsdException w:name="Outline List 1" w:semiHidden="1" w:unhideWhenUsed="1"/>
@@ -1365,10 +2271,8 @@
     <w:lsdException w:name="Table Elegant" w:semiHidden="1" w:unhideWhenUsed="1"/>
     <w:lsdException w:name="Table Professional" w:semiHidden="1" w:unhideWhenUsed="1"/>
     <w:lsdException w:name="Table Subtle 1" w:semiHidden="1" w:unhideWhenUsed="1"/>
-    <w:lsdException w:name="Table Subtle 2" w:semiHidden="1" w:unhideWhenUsed="1"/>
     <w:lsdException w:name="Table Web 1" w:semiHidden="1" w:unhideWhenUsed="1"/>
     <w:lsdException w:name="Table Web 2" w:semiHidden="1" w:unhideWhenUsed="1"/>
-    <w:lsdException w:name="Table Web 3" w:semiHidden="1" w:unhideWhenUsed="1"/>
     <w:lsdException w:name="Balloon Text" w:semiHidden="1" w:unhideWhenUsed="1"/>
     <w:lsdException w:name="Table Grid" w:uiPriority="39"/>
     <w:lsdException w:name="Table Theme" w:semiHidden="1" w:unhideWhenUsed="1"/>
@@ -1587,6 +2491,10 @@
     <w:lsdException w:name="List Table 5 Dark Accent 6" w:uiPriority="50"/>
     <w:lsdException w:name="List Table 6 Colorful Accent 6" w:uiPriority="51"/>
     <w:lsdException w:name="List Table 7 Colorful Accent 6" w:uiPriority="52"/>
+    <w:lsdException w:name="Mention" w:semiHidden="1" w:unhideWhenUsed="1"/>
+    <w:lsdException w:name="Smart Hyperlink" w:semiHidden="1" w:unhideWhenUsed="1"/>
+    <w:lsdException w:name="Hashtag" w:semiHidden="1" w:unhideWhenUsed="1"/>
+    <w:lsdException w:name="Unresolved Mention" w:semiHidden="1" w:unhideWhenUsed="1"/>
   </w:latentStyles>
   <w:style w:type="paragraph" w:default="1" w:styleId="Normal">
     <w:name w:val="Normal"/>
@@ -1943,7 +2851,7 @@
 </file>
 
 <file path=customXml/itemProps1.xml><?xml version="1.0" encoding="utf-8"?>
-<ds:datastoreItem xmlns:ds="http://schemas.openxmlformats.org/officeDocument/2006/customXml" ds:itemID="{6E79061F-D807-4892-B4FD-324BCA900776}">
+<ds:datastoreItem xmlns:ds="http://schemas.openxmlformats.org/officeDocument/2006/customXml" ds:itemID="{C23BD56E-6A18-4820-A428-99B8EA9F63B1}">
   <ds:schemaRefs>
     <ds:schemaRef ds:uri="http://schemas.openxmlformats.org/officeDocument/2006/bibliography"/>
   </ds:schemaRefs>

</xml_diff>

<commit_message>
Add Server's keys and update dependencies
</commit_message>
<xml_diff>
--- a/Assets/Project Report/Report.docx
+++ b/Assets/Project Report/Report.docx
@@ -1,44 +1,52 @@
 
 <file path=word/document.xml><?xml version="1.0" encoding="utf-8"?>
-<w:document xmlns:wpc="http://schemas.microsoft.com/office/word/2010/wordprocessingCanvas" xmlns:cx="http://schemas.microsoft.com/office/drawing/2014/chartex" xmlns:cx1="http://schemas.microsoft.com/office/drawing/2015/9/8/chartex" xmlns:cx2="http://schemas.microsoft.com/office/drawing/2015/10/21/chartex" xmlns:cx3="http://schemas.microsoft.com/office/drawing/2016/5/9/chartex" xmlns:cx4="http://schemas.microsoft.com/office/drawing/2016/5/10/chartex" xmlns:cx5="http://schemas.microsoft.com/office/drawing/2016/5/11/chartex" xmlns:cx6="http://schemas.microsoft.com/office/drawing/2016/5/12/chartex" xmlns:cx7="http://schemas.microsoft.com/office/drawing/2016/5/13/chartex" xmlns:cx8="http://schemas.microsoft.com/office/drawing/2016/5/14/chartex" xmlns:mc="http://schemas.openxmlformats.org/markup-compatibility/2006" xmlns:aink="http://schemas.microsoft.com/office/drawing/2016/ink" xmlns:am3d="http://schemas.microsoft.com/office/drawing/2017/model3d" xmlns:o="urn:schemas-microsoft-com:office:office" xmlns:r="http://schemas.openxmlformats.org/officeDocument/2006/relationships" xmlns:m="http://schemas.openxmlformats.org/officeDocument/2006/math" xmlns:v="urn:schemas-microsoft-com:vml" xmlns:wp14="http://schemas.microsoft.com/office/word/2010/wordprocessingDrawing" xmlns:wp="http://schemas.openxmlformats.org/drawingml/2006/wordprocessingDrawing" xmlns:w10="urn:schemas-microsoft-com:office:word" xmlns:w="http://schemas.openxmlformats.org/wordprocessingml/2006/main" xmlns:w14="http://schemas.microsoft.com/office/word/2010/wordml" xmlns:w15="http://schemas.microsoft.com/office/word/2012/wordml" xmlns:w16cid="http://schemas.microsoft.com/office/word/2016/wordml/cid" xmlns:w16se="http://schemas.microsoft.com/office/word/2015/wordml/symex" xmlns:wpg="http://schemas.microsoft.com/office/word/2010/wordprocessingGroup" xmlns:wpi="http://schemas.microsoft.com/office/word/2010/wordprocessingInk" xmlns:wne="http://schemas.microsoft.com/office/word/2006/wordml" xmlns:wps="http://schemas.microsoft.com/office/word/2010/wordprocessingShape" mc:Ignorable="w14 w15 w16se w16cid wp14">
+<w:document xmlns:wpc="http://schemas.microsoft.com/office/word/2010/wordprocessingCanvas" xmlns:mo="http://schemas.microsoft.com/office/mac/office/2008/main" xmlns:mc="http://schemas.openxmlformats.org/markup-compatibility/2006" xmlns:mv="urn:schemas-microsoft-com:mac:vml" xmlns:o="urn:schemas-microsoft-com:office:office" xmlns:r="http://schemas.openxmlformats.org/officeDocument/2006/relationships" xmlns:m="http://schemas.openxmlformats.org/officeDocument/2006/math" xmlns:v="urn:schemas-microsoft-com:vml" xmlns:wp14="http://schemas.microsoft.com/office/word/2010/wordprocessingDrawing" xmlns:wp="http://schemas.openxmlformats.org/drawingml/2006/wordprocessingDrawing" xmlns:w10="urn:schemas-microsoft-com:office:word" xmlns:w="http://schemas.openxmlformats.org/wordprocessingml/2006/main" xmlns:w14="http://schemas.microsoft.com/office/word/2010/wordml" xmlns:w15="http://schemas.microsoft.com/office/word/2012/wordml" xmlns:wpg="http://schemas.microsoft.com/office/word/2010/wordprocessingGroup" xmlns:wpi="http://schemas.microsoft.com/office/word/2010/wordprocessingInk" xmlns:wne="http://schemas.microsoft.com/office/word/2006/wordml" xmlns:wps="http://schemas.microsoft.com/office/word/2010/wordprocessingShape" mc:Ignorable="w14 w15 wp14">
   <w:body>
     <w:p>
       <w:pPr>
+        <w:spacing w:line="360" w:lineRule="auto"/>
         <w:jc w:val="center"/>
       </w:pPr>
     </w:p>
     <w:p>
       <w:pPr>
+        <w:spacing w:line="360" w:lineRule="auto"/>
         <w:jc w:val="center"/>
       </w:pPr>
     </w:p>
     <w:p>
       <w:pPr>
+        <w:spacing w:line="360" w:lineRule="auto"/>
         <w:jc w:val="center"/>
       </w:pPr>
     </w:p>
     <w:p>
       <w:pPr>
+        <w:spacing w:line="360" w:lineRule="auto"/>
         <w:jc w:val="center"/>
       </w:pPr>
     </w:p>
     <w:p>
       <w:pPr>
+        <w:spacing w:line="360" w:lineRule="auto"/>
         <w:jc w:val="center"/>
       </w:pPr>
     </w:p>
     <w:p>
       <w:pPr>
+        <w:spacing w:line="360" w:lineRule="auto"/>
         <w:jc w:val="center"/>
       </w:pPr>
     </w:p>
     <w:p>
       <w:pPr>
+        <w:spacing w:line="360" w:lineRule="auto"/>
         <w:jc w:val="center"/>
       </w:pPr>
     </w:p>
     <w:p>
       <w:pPr>
+        <w:spacing w:line="360" w:lineRule="auto"/>
         <w:jc w:val="center"/>
         <w:rPr>
           <w:b/>
@@ -61,36 +69,43 @@
     </w:p>
     <w:p>
       <w:pPr>
+        <w:spacing w:line="360" w:lineRule="auto"/>
         <w:jc w:val="center"/>
       </w:pPr>
     </w:p>
     <w:p>
       <w:pPr>
+        <w:spacing w:line="360" w:lineRule="auto"/>
         <w:jc w:val="center"/>
       </w:pPr>
     </w:p>
     <w:p>
       <w:pPr>
+        <w:spacing w:line="360" w:lineRule="auto"/>
         <w:jc w:val="center"/>
       </w:pPr>
     </w:p>
     <w:p>
       <w:pPr>
+        <w:spacing w:line="360" w:lineRule="auto"/>
         <w:jc w:val="center"/>
       </w:pPr>
     </w:p>
     <w:p>
       <w:pPr>
+        <w:spacing w:line="360" w:lineRule="auto"/>
         <w:jc w:val="center"/>
       </w:pPr>
     </w:p>
     <w:p>
       <w:pPr>
+        <w:spacing w:line="360" w:lineRule="auto"/>
         <w:jc w:val="center"/>
       </w:pPr>
     </w:p>
     <w:p>
       <w:pPr>
+        <w:spacing w:line="360" w:lineRule="auto"/>
         <w:jc w:val="center"/>
       </w:pPr>
       <w:r>
@@ -99,6 +114,7 @@
     </w:p>
     <w:p>
       <w:pPr>
+        <w:spacing w:line="360" w:lineRule="auto"/>
         <w:jc w:val="center"/>
       </w:pPr>
       <w:r>
@@ -110,6 +126,7 @@
     </w:p>
     <w:p>
       <w:pPr>
+        <w:spacing w:line="360" w:lineRule="auto"/>
         <w:jc w:val="center"/>
       </w:pPr>
       <w:r>
@@ -118,6 +135,7 @@
     </w:p>
     <w:p>
       <w:pPr>
+        <w:spacing w:line="360" w:lineRule="auto"/>
         <w:jc w:val="center"/>
       </w:pPr>
       <w:r>
@@ -128,6 +146,9 @@
       </w:r>
     </w:p>
     <w:p>
+      <w:pPr>
+        <w:spacing w:line="360" w:lineRule="auto"/>
+      </w:pPr>
       <w:r>
         <w:br w:type="page"/>
       </w:r>
@@ -139,6 +160,7 @@
           <w:ilvl w:val="0"/>
           <w:numId w:val="1"/>
         </w:numPr>
+        <w:spacing w:line="360" w:lineRule="auto"/>
         <w:rPr>
           <w:b/>
         </w:rPr>
@@ -165,6 +187,7 @@
     </w:p>
     <w:p>
       <w:pPr>
+        <w:spacing w:line="360" w:lineRule="auto"/>
         <w:ind w:left="720"/>
       </w:pPr>
       <w:r>
@@ -215,6 +238,7 @@
     </w:p>
     <w:p>
       <w:pPr>
+        <w:spacing w:line="360" w:lineRule="auto"/>
         <w:ind w:left="720"/>
       </w:pPr>
       <w:r>
@@ -259,6 +283,7 @@
     </w:p>
     <w:p>
       <w:pPr>
+        <w:spacing w:line="360" w:lineRule="auto"/>
         <w:ind w:left="720"/>
       </w:pPr>
       <w:r>
@@ -276,6 +301,7 @@
     </w:p>
     <w:p>
       <w:pPr>
+        <w:spacing w:line="360" w:lineRule="auto"/>
         <w:ind w:left="720"/>
       </w:pPr>
       <w:r>
@@ -292,6 +318,7 @@
           <w:ilvl w:val="0"/>
           <w:numId w:val="2"/>
         </w:numPr>
+        <w:spacing w:line="360" w:lineRule="auto"/>
       </w:pPr>
       <w:r>
         <w:t>If the server waits too long</w:t>
@@ -316,6 +343,7 @@
           <w:ilvl w:val="0"/>
           <w:numId w:val="2"/>
         </w:numPr>
+        <w:spacing w:line="360" w:lineRule="auto"/>
       </w:pPr>
       <w:r>
         <w:t>If the client tries to establish a connection without an active server</w:t>
@@ -334,6 +362,7 @@
           <w:ilvl w:val="0"/>
           <w:numId w:val="2"/>
         </w:numPr>
+        <w:spacing w:line="360" w:lineRule="auto"/>
       </w:pPr>
       <w:r>
         <w:t xml:space="preserve">After the connection is established, they can continue communicating </w:t>
@@ -361,6 +390,7 @@
           <w:ilvl w:val="0"/>
           <w:numId w:val="2"/>
         </w:numPr>
+        <w:spacing w:line="360" w:lineRule="auto"/>
       </w:pPr>
       <w:r>
         <w:t>During the session, if either the ser</w:t>
@@ -391,6 +421,9 @@
       </w:r>
     </w:p>
     <w:p>
+      <w:pPr>
+        <w:spacing w:line="360" w:lineRule="auto"/>
+      </w:pPr>
       <w:r>
         <w:br w:type="page"/>
       </w:r>
@@ -402,6 +435,7 @@
           <w:ilvl w:val="0"/>
           <w:numId w:val="1"/>
         </w:numPr>
+        <w:spacing w:line="360" w:lineRule="auto"/>
         <w:rPr>
           <w:b/>
         </w:rPr>
@@ -421,6 +455,7 @@
           <w:ilvl w:val="1"/>
           <w:numId w:val="1"/>
         </w:numPr>
+        <w:spacing w:line="360" w:lineRule="auto"/>
         <w:rPr>
           <w:i/>
         </w:rPr>
@@ -431,7 +466,7 @@
           <w:noProof/>
         </w:rPr>
         <w:drawing>
-          <wp:anchor distT="0" distB="0" distL="114300" distR="114300" simplePos="0" relativeHeight="251671552" behindDoc="0" locked="0" layoutInCell="1" allowOverlap="1">
+          <wp:anchor distT="0" distB="0" distL="114300" distR="114300" simplePos="0" relativeHeight="251671552" behindDoc="0" locked="0" layoutInCell="1" allowOverlap="1" wp14:anchorId="256EB069" wp14:editId="22726491">
             <wp:simplePos x="0" y="0"/>
             <wp:positionH relativeFrom="margin">
               <wp:posOffset>-178435</wp:posOffset>
@@ -508,6 +543,7 @@
     <w:p>
       <w:pPr>
         <w:pStyle w:val="ListParagraph"/>
+        <w:spacing w:line="360" w:lineRule="auto"/>
         <w:jc w:val="center"/>
         <w:rPr>
           <w:i/>
@@ -522,6 +558,7 @@
     </w:p>
     <w:p>
       <w:pPr>
+        <w:spacing w:line="360" w:lineRule="auto"/>
         <w:rPr>
           <w:i/>
         </w:rPr>
@@ -540,6 +577,7 @@
           <w:ilvl w:val="1"/>
           <w:numId w:val="1"/>
         </w:numPr>
+        <w:spacing w:line="360" w:lineRule="auto"/>
         <w:rPr>
           <w:i/>
         </w:rPr>
@@ -569,6 +607,7 @@
     <w:p>
       <w:pPr>
         <w:pStyle w:val="ListParagraph"/>
+        <w:spacing w:line="360" w:lineRule="auto"/>
         <w:ind w:left="0"/>
         <w:rPr>
           <w:i/>
@@ -580,7 +619,7 @@
           <w:noProof/>
         </w:rPr>
         <w:drawing>
-          <wp:inline distT="0" distB="0" distL="0" distR="0">
+          <wp:inline distT="0" distB="0" distL="0" distR="0" wp14:anchorId="1988DFE7" wp14:editId="33025080">
             <wp:extent cx="5943600" cy="6323330"/>
             <wp:effectExtent l="0" t="0" r="0" b="1270"/>
             <wp:docPr id="5" name="Picture 5"/>
@@ -625,6 +664,7 @@
     <w:p>
       <w:pPr>
         <w:pStyle w:val="ListParagraph"/>
+        <w:spacing w:line="360" w:lineRule="auto"/>
         <w:ind w:left="1440"/>
         <w:rPr>
           <w:i/>
@@ -638,13 +678,15 @@
           <w:ilvl w:val="1"/>
           <w:numId w:val="1"/>
         </w:numPr>
-        <w:rPr>
-          <w:i/>
-        </w:rPr>
-      </w:pPr>
-    </w:p>
-    <w:p>
-      <w:pPr>
+        <w:spacing w:line="360" w:lineRule="auto"/>
+        <w:rPr>
+          <w:i/>
+        </w:rPr>
+      </w:pPr>
+    </w:p>
+    <w:p>
+      <w:pPr>
+        <w:spacing w:line="360" w:lineRule="auto"/>
         <w:rPr>
           <w:i/>
         </w:rPr>
@@ -663,9 +705,7 @@
           <w:ilvl w:val="0"/>
           <w:numId w:val="1"/>
         </w:numPr>
-        <w:rPr>
-          <w:b/>
-        </w:rPr>
+        <w:spacing w:line="360" w:lineRule="auto"/>
       </w:pPr>
       <w:r>
         <w:rPr>
@@ -677,21 +717,25 @@
     </w:p>
     <w:p>
       <w:pPr>
-        <w:ind w:left="720"/>
-        <w:rPr>
-          <w:i/>
-        </w:rPr>
-      </w:pPr>
-      <w:r>
-        <w:rPr>
-          <w:i/>
-        </w:rPr>
-        <w:t>a. Compile and run</w:t>
-      </w:r>
-    </w:p>
-    <w:p>
-      <w:pPr>
-        <w:ind w:left="720"/>
+        <w:pStyle w:val="ListParagraph"/>
+        <w:numPr>
+          <w:ilvl w:val="1"/>
+          <w:numId w:val="1"/>
+        </w:numPr>
+        <w:spacing w:line="360" w:lineRule="auto"/>
+      </w:pPr>
+      <w:r>
+        <w:rPr>
+          <w:i/>
+        </w:rPr>
+        <w:t>Compile and Run</w:t>
+      </w:r>
+    </w:p>
+    <w:p>
+      <w:pPr>
+        <w:pStyle w:val="ListParagraph"/>
+        <w:spacing w:line="360" w:lineRule="auto"/>
+        <w:ind w:left="1440"/>
       </w:pPr>
       <w:r>
         <w:t>There are two ways to run the system: via IDE or via Command Line environment.</w:t>
@@ -699,7 +743,9 @@
     </w:p>
     <w:p>
       <w:pPr>
-        <w:ind w:left="720"/>
+        <w:pStyle w:val="ListParagraph"/>
+        <w:spacing w:line="360" w:lineRule="auto"/>
+        <w:ind w:left="1440"/>
       </w:pPr>
       <w:r>
         <w:t xml:space="preserve">To run program via IDE (this was developed via IntelliJ IDEA from </w:t>
@@ -726,7 +772,9 @@
     </w:p>
     <w:p>
       <w:pPr>
-        <w:ind w:left="720"/>
+        <w:pStyle w:val="ListParagraph"/>
+        <w:spacing w:line="360" w:lineRule="auto"/>
+        <w:ind w:left="1440"/>
       </w:pPr>
       <w:r>
         <w:t>To run program</w:t>
@@ -749,23 +797,12 @@
       </w:r>
       <w:proofErr w:type="spellEnd"/>
       <w:r>
-        <w:t xml:space="preserve"> folder. Run command “</w:t>
-      </w:r>
-      <w:proofErr w:type="spellStart"/>
-      <w:r>
-        <w:t>javac</w:t>
-      </w:r>
-      <w:proofErr w:type="spellEnd"/>
-      <w:r>
-        <w:t xml:space="preserve"> Server.java” for Server and “</w:t>
-      </w:r>
-      <w:proofErr w:type="spellStart"/>
-      <w:r>
-        <w:t>javac</w:t>
-      </w:r>
-      <w:proofErr w:type="spellEnd"/>
-      <w:r>
-        <w:t xml:space="preserve"> Client.java” for Client to compile the code. Then run “java Server” to start the Server and “java Client” to run the Client. After this, run as program instructs. </w:t>
+        <w:t xml:space="preserve"> folder. Run command “javac Server.java” for Server and “javac Client.java” for Client to compile the code. Then run “java Server” to start the Server and “java Client” to run the Client. After this, run as program instructs. </w:t>
+      </w:r>
+    </w:p>
+    <w:p>
+      <w:r>
+        <w:br w:type="page"/>
       </w:r>
     </w:p>
     <w:p>
@@ -775,6 +812,7 @@
           <w:ilvl w:val="0"/>
           <w:numId w:val="1"/>
         </w:numPr>
+        <w:spacing w:line="360" w:lineRule="auto"/>
         <w:rPr>
           <w:b/>
         </w:rPr>
@@ -784,6 +822,7 @@
           <w:rFonts w:hint="eastAsia"/>
           <w:b/>
         </w:rPr>
+        <w:lastRenderedPageBreak/>
         <w:t>Detail</w:t>
       </w:r>
       <w:r>
@@ -839,12 +878,15 @@
           <w:ilvl w:val="1"/>
           <w:numId w:val="1"/>
         </w:numPr>
-        <w:rPr>
-          <w:lang w:eastAsia="zh-CN"/>
-        </w:rPr>
-      </w:pPr>
-      <w:r>
-        <w:rPr>
+        <w:spacing w:line="360" w:lineRule="auto"/>
+        <w:rPr>
+          <w:i/>
+          <w:lang w:eastAsia="zh-CN"/>
+        </w:rPr>
+      </w:pPr>
+      <w:r>
+        <w:rPr>
+          <w:i/>
           <w:lang w:eastAsia="zh-CN"/>
         </w:rPr>
         <w:t>A</w:t>
@@ -852,6 +894,7 @@
       <w:r>
         <w:rPr>
           <w:rFonts w:hint="eastAsia"/>
+          <w:i/>
           <w:lang w:eastAsia="zh-CN"/>
         </w:rPr>
         <w:t>uthentication</w:t>
@@ -860,6 +903,7 @@
     <w:p>
       <w:pPr>
         <w:pStyle w:val="ListParagraph"/>
+        <w:spacing w:line="360" w:lineRule="auto"/>
         <w:ind w:left="1440"/>
         <w:rPr>
           <w:lang w:eastAsia="zh-CN"/>
@@ -928,6 +972,7 @@
     <w:p>
       <w:pPr>
         <w:pStyle w:val="ListParagraph"/>
+        <w:spacing w:line="360" w:lineRule="auto"/>
         <w:ind w:left="1440"/>
         <w:rPr>
           <w:lang w:eastAsia="zh-CN"/>
@@ -947,19 +992,23 @@
           <w:ilvl w:val="1"/>
           <w:numId w:val="1"/>
         </w:numPr>
-        <w:rPr>
+        <w:spacing w:line="360" w:lineRule="auto"/>
+        <w:rPr>
+          <w:i/>
           <w:lang w:eastAsia="zh-CN"/>
         </w:rPr>
       </w:pPr>
       <w:r>
         <w:rPr>
           <w:rFonts w:hint="eastAsia"/>
+          <w:i/>
           <w:lang w:eastAsia="zh-CN"/>
         </w:rPr>
         <w:t>C</w:t>
       </w:r>
       <w:r>
         <w:rPr>
+          <w:i/>
           <w:lang w:eastAsia="zh-CN"/>
         </w:rPr>
         <w:t>onfidentiality</w:t>
@@ -968,6 +1017,7 @@
     <w:p>
       <w:pPr>
         <w:pStyle w:val="ListParagraph"/>
+        <w:spacing w:line="360" w:lineRule="auto"/>
         <w:ind w:left="1440"/>
         <w:rPr>
           <w:lang w:eastAsia="zh-CN"/>
@@ -986,6 +1036,7 @@
     <w:p>
       <w:pPr>
         <w:pStyle w:val="ListParagraph"/>
+        <w:spacing w:line="360" w:lineRule="auto"/>
         <w:ind w:left="1440"/>
       </w:pPr>
       <w:r>
@@ -1069,6 +1120,7 @@
     <w:p>
       <w:pPr>
         <w:pStyle w:val="ListParagraph"/>
+        <w:spacing w:line="360" w:lineRule="auto"/>
         <w:ind w:left="1440"/>
       </w:pPr>
       <w:r>
@@ -1139,6 +1191,7 @@
     <w:p>
       <w:pPr>
         <w:pStyle w:val="ListParagraph"/>
+        <w:spacing w:line="360" w:lineRule="auto"/>
         <w:ind w:left="1440"/>
         <w:rPr>
           <w:lang w:eastAsia="zh-CN"/>
@@ -1161,8 +1214,10 @@
     <w:p>
       <w:pPr>
         <w:pStyle w:val="ListParagraph"/>
+        <w:spacing w:line="360" w:lineRule="auto"/>
         <w:ind w:left="1440"/>
       </w:pPr>
+      <w:proofErr w:type="spellStart"/>
       <w:r>
         <w:rPr>
           <w:lang w:eastAsia="zh-CN"/>
@@ -1174,7 +1229,15 @@
           <w:vertAlign w:val="subscript"/>
           <w:lang w:eastAsia="zh-CN"/>
         </w:rPr>
-        <w:t xml:space="preserve">i </w:t>
+        <w:t>i</w:t>
+      </w:r>
+      <w:proofErr w:type="spellEnd"/>
+      <w:r>
+        <w:rPr>
+          <w:vertAlign w:val="subscript"/>
+          <w:lang w:eastAsia="zh-CN"/>
+        </w:rPr>
+        <w:t xml:space="preserve"> </w:t>
       </w:r>
       <w:r>
         <w:rPr>
@@ -1261,19 +1324,23 @@
           <w:ilvl w:val="1"/>
           <w:numId w:val="1"/>
         </w:numPr>
-        <w:rPr>
+        <w:spacing w:line="360" w:lineRule="auto"/>
+        <w:rPr>
+          <w:i/>
           <w:lang w:eastAsia="zh-CN"/>
         </w:rPr>
       </w:pPr>
       <w:r>
         <w:rPr>
           <w:rFonts w:hint="eastAsia"/>
+          <w:i/>
           <w:lang w:eastAsia="zh-CN"/>
         </w:rPr>
         <w:t>I</w:t>
       </w:r>
       <w:r>
         <w:rPr>
+          <w:i/>
           <w:lang w:eastAsia="zh-CN"/>
         </w:rPr>
         <w:t>ntegrity</w:t>
@@ -1282,6 +1349,7 @@
     <w:p>
       <w:pPr>
         <w:pStyle w:val="ListParagraph"/>
+        <w:spacing w:line="360" w:lineRule="auto"/>
         <w:ind w:left="1440"/>
         <w:rPr>
           <w:lang w:eastAsia="zh-CN"/>
@@ -1314,6 +1382,7 @@
     <w:p>
       <w:pPr>
         <w:pStyle w:val="ListParagraph"/>
+        <w:spacing w:line="360" w:lineRule="auto"/>
         <w:ind w:left="1440"/>
         <w:rPr>
           <w:lang w:eastAsia="zh-CN"/>
@@ -1349,11 +1418,25 @@
     <w:p>
       <w:pPr>
         <w:pStyle w:val="ListParagraph"/>
+        <w:spacing w:line="360" w:lineRule="auto"/>
         <w:ind w:left="1440"/>
         <w:rPr>
           <w:lang w:eastAsia="zh-CN"/>
         </w:rPr>
       </w:pPr>
+    </w:p>
+    <w:p>
+      <w:pPr>
+        <w:rPr>
+          <w:b/>
+        </w:rPr>
+      </w:pPr>
+      <w:r>
+        <w:rPr>
+          <w:b/>
+        </w:rPr>
+        <w:br w:type="page"/>
+      </w:r>
     </w:p>
     <w:p>
       <w:pPr>
@@ -1362,6 +1445,7 @@
           <w:ilvl w:val="0"/>
           <w:numId w:val="1"/>
         </w:numPr>
+        <w:spacing w:line="360" w:lineRule="auto"/>
         <w:rPr>
           <w:b/>
         </w:rPr>
@@ -1371,6 +1455,7 @@
           <w:rFonts w:hint="eastAsia"/>
           <w:b/>
         </w:rPr>
+        <w:lastRenderedPageBreak/>
         <w:t>T</w:t>
       </w:r>
       <w:r>
@@ -1387,29 +1472,33 @@
           <w:ilvl w:val="1"/>
           <w:numId w:val="1"/>
         </w:numPr>
-        <w:rPr>
-          <w:b/>
+        <w:spacing w:line="360" w:lineRule="auto"/>
+        <w:rPr>
+          <w:i/>
         </w:rPr>
       </w:pPr>
       <w:r>
         <w:rPr>
           <w:rFonts w:hint="eastAsia"/>
-          <w:b/>
+          <w:i/>
           <w:lang w:eastAsia="zh-CN"/>
         </w:rPr>
         <w:t>E</w:t>
       </w:r>
       <w:r>
         <w:rPr>
-          <w:b/>
+          <w:i/>
           <w:lang w:eastAsia="zh-CN"/>
         </w:rPr>
         <w:t>avesdrop</w:t>
       </w:r>
-    </w:p>
-    <w:p>
-      <w:pPr>
-        <w:pStyle w:val="ListParagraph"/>
+      <w:bookmarkStart w:id="0" w:name="_GoBack"/>
+      <w:bookmarkEnd w:id="0"/>
+    </w:p>
+    <w:p>
+      <w:pPr>
+        <w:pStyle w:val="ListParagraph"/>
+        <w:spacing w:line="360" w:lineRule="auto"/>
         <w:ind w:left="1440"/>
         <w:rPr>
           <w:lang w:eastAsia="zh-CN"/>
@@ -1429,22 +1518,23 @@
           <w:ilvl w:val="1"/>
           <w:numId w:val="1"/>
         </w:numPr>
-        <w:rPr>
-          <w:b/>
+        <w:spacing w:line="360" w:lineRule="auto"/>
+        <w:rPr>
+          <w:i/>
           <w:lang w:eastAsia="zh-CN"/>
         </w:rPr>
       </w:pPr>
       <w:r>
         <w:rPr>
           <w:rFonts w:hint="eastAsia"/>
-          <w:b/>
+          <w:i/>
           <w:lang w:eastAsia="zh-CN"/>
         </w:rPr>
         <w:t>I</w:t>
       </w:r>
       <w:r>
         <w:rPr>
-          <w:b/>
+          <w:i/>
           <w:lang w:eastAsia="zh-CN"/>
         </w:rPr>
         <w:t>nitiate a conversation pretending to be Client</w:t>
@@ -1453,6 +1543,7 @@
     <w:p>
       <w:pPr>
         <w:pStyle w:val="ListParagraph"/>
+        <w:spacing w:line="360" w:lineRule="auto"/>
         <w:ind w:left="1440"/>
         <w:rPr>
           <w:lang w:eastAsia="zh-CN"/>
@@ -1485,22 +1576,23 @@
           <w:ilvl w:val="1"/>
           <w:numId w:val="1"/>
         </w:numPr>
-        <w:rPr>
-          <w:b/>
+        <w:spacing w:line="360" w:lineRule="auto"/>
+        <w:rPr>
+          <w:i/>
           <w:lang w:eastAsia="zh-CN"/>
         </w:rPr>
       </w:pPr>
       <w:r>
         <w:rPr>
           <w:rFonts w:hint="eastAsia"/>
-          <w:b/>
+          <w:i/>
           <w:lang w:eastAsia="zh-CN"/>
         </w:rPr>
         <w:t>L</w:t>
       </w:r>
       <w:r>
         <w:rPr>
-          <w:b/>
+          <w:i/>
           <w:lang w:eastAsia="zh-CN"/>
         </w:rPr>
         <w:t>ie in wait at Server’s network address and accept a connection from Client</w:t>
@@ -1509,6 +1601,7 @@
     <w:p>
       <w:pPr>
         <w:pStyle w:val="ListParagraph"/>
+        <w:spacing w:line="360" w:lineRule="auto"/>
         <w:ind w:left="1440"/>
         <w:rPr>
           <w:lang w:eastAsia="zh-CN"/>
@@ -1528,22 +1621,23 @@
           <w:ilvl w:val="1"/>
           <w:numId w:val="1"/>
         </w:numPr>
-        <w:rPr>
-          <w:b/>
+        <w:spacing w:line="360" w:lineRule="auto"/>
+        <w:rPr>
+          <w:i/>
           <w:lang w:eastAsia="zh-CN"/>
         </w:rPr>
       </w:pPr>
       <w:r>
         <w:rPr>
           <w:rFonts w:hint="eastAsia"/>
-          <w:b/>
+          <w:i/>
           <w:lang w:eastAsia="zh-CN"/>
         </w:rPr>
         <w:t>R</w:t>
       </w:r>
       <w:r>
         <w:rPr>
-          <w:b/>
+          <w:i/>
           <w:lang w:eastAsia="zh-CN"/>
         </w:rPr>
         <w:t>ead Server’s database</w:t>
@@ -1552,6 +1646,7 @@
     <w:p>
       <w:pPr>
         <w:pStyle w:val="ListParagraph"/>
+        <w:spacing w:line="360" w:lineRule="auto"/>
         <w:ind w:left="1440"/>
         <w:rPr>
           <w:lang w:eastAsia="zh-CN"/>
@@ -1561,7 +1656,6 @@
         <w:rPr>
           <w:lang w:eastAsia="zh-CN"/>
         </w:rPr>
-        <w:lastRenderedPageBreak/>
         <w:t>The attacker can get server’s private key to decrypt the master key from client.</w:t>
       </w:r>
     </w:p>
@@ -1572,14 +1666,15 @@
           <w:ilvl w:val="1"/>
           <w:numId w:val="1"/>
         </w:numPr>
-        <w:rPr>
-          <w:b/>
-          <w:lang w:eastAsia="zh-CN"/>
-        </w:rPr>
-      </w:pPr>
-      <w:r>
-        <w:rPr>
-          <w:b/>
+        <w:spacing w:line="360" w:lineRule="auto"/>
+        <w:rPr>
+          <w:i/>
+          <w:lang w:eastAsia="zh-CN"/>
+        </w:rPr>
+      </w:pPr>
+      <w:r>
+        <w:rPr>
+          <w:i/>
           <w:lang w:eastAsia="zh-CN"/>
         </w:rPr>
         <w:t>Man-in-the-Middle Attack</w:t>
@@ -1588,6 +1683,7 @@
     <w:p>
       <w:pPr>
         <w:pStyle w:val="ListParagraph"/>
+        <w:spacing w:line="360" w:lineRule="auto"/>
         <w:ind w:left="1440"/>
         <w:rPr>
           <w:lang w:eastAsia="zh-CN"/>
@@ -1609,6 +1705,7 @@
     <w:p>
       <w:pPr>
         <w:pStyle w:val="ListParagraph"/>
+        <w:spacing w:line="360" w:lineRule="auto"/>
         <w:ind w:left="1440"/>
         <w:rPr>
           <w:lang w:eastAsia="zh-CN"/>
@@ -1617,23 +1714,34 @@
     </w:p>
     <w:p>
       <w:pPr>
-        <w:rPr>
-          <w:lang w:eastAsia="zh-CN"/>
-        </w:rPr>
-      </w:pPr>
-    </w:p>
-    <w:p/>
-    <w:p>
-      <w:pPr>
-        <w:rPr>
-          <w:lang w:eastAsia="zh-CN"/>
-        </w:rPr>
-      </w:pPr>
-    </w:p>
-    <w:p/>
-    <w:p>
-      <w:bookmarkStart w:id="0" w:name="_GoBack"/>
-      <w:bookmarkEnd w:id="0"/>
+        <w:spacing w:line="360" w:lineRule="auto"/>
+        <w:rPr>
+          <w:lang w:eastAsia="zh-CN"/>
+        </w:rPr>
+      </w:pPr>
+    </w:p>
+    <w:p>
+      <w:pPr>
+        <w:spacing w:line="360" w:lineRule="auto"/>
+      </w:pPr>
+    </w:p>
+    <w:p>
+      <w:pPr>
+        <w:spacing w:line="360" w:lineRule="auto"/>
+        <w:rPr>
+          <w:lang w:eastAsia="zh-CN"/>
+        </w:rPr>
+      </w:pPr>
+    </w:p>
+    <w:p>
+      <w:pPr>
+        <w:spacing w:line="360" w:lineRule="auto"/>
+      </w:pPr>
+    </w:p>
+    <w:p>
+      <w:pPr>
+        <w:spacing w:line="360" w:lineRule="auto"/>
+      </w:pPr>
     </w:p>
     <w:sectPr>
       <w:footerReference w:type="default" r:id="rId10"/>
@@ -1647,7 +1755,7 @@
 </file>
 
 <file path=word/endnotes.xml><?xml version="1.0" encoding="utf-8"?>
-<w:endnotes xmlns:wpc="http://schemas.microsoft.com/office/word/2010/wordprocessingCanvas" xmlns:cx="http://schemas.microsoft.com/office/drawing/2014/chartex" xmlns:cx1="http://schemas.microsoft.com/office/drawing/2015/9/8/chartex" xmlns:cx2="http://schemas.microsoft.com/office/drawing/2015/10/21/chartex" xmlns:cx3="http://schemas.microsoft.com/office/drawing/2016/5/9/chartex" xmlns:cx4="http://schemas.microsoft.com/office/drawing/2016/5/10/chartex" xmlns:cx5="http://schemas.microsoft.com/office/drawing/2016/5/11/chartex" xmlns:cx6="http://schemas.microsoft.com/office/drawing/2016/5/12/chartex" xmlns:cx7="http://schemas.microsoft.com/office/drawing/2016/5/13/chartex" xmlns:cx8="http://schemas.microsoft.com/office/drawing/2016/5/14/chartex" xmlns:mc="http://schemas.openxmlformats.org/markup-compatibility/2006" xmlns:aink="http://schemas.microsoft.com/office/drawing/2016/ink" xmlns:am3d="http://schemas.microsoft.com/office/drawing/2017/model3d" xmlns:o="urn:schemas-microsoft-com:office:office" xmlns:r="http://schemas.openxmlformats.org/officeDocument/2006/relationships" xmlns:m="http://schemas.openxmlformats.org/officeDocument/2006/math" xmlns:v="urn:schemas-microsoft-com:vml" xmlns:wp14="http://schemas.microsoft.com/office/word/2010/wordprocessingDrawing" xmlns:wp="http://schemas.openxmlformats.org/drawingml/2006/wordprocessingDrawing" xmlns:w10="urn:schemas-microsoft-com:office:word" xmlns:w="http://schemas.openxmlformats.org/wordprocessingml/2006/main" xmlns:w14="http://schemas.microsoft.com/office/word/2010/wordml" xmlns:w15="http://schemas.microsoft.com/office/word/2012/wordml" xmlns:w16cid="http://schemas.microsoft.com/office/word/2016/wordml/cid" xmlns:w16se="http://schemas.microsoft.com/office/word/2015/wordml/symex" xmlns:wpg="http://schemas.microsoft.com/office/word/2010/wordprocessingGroup" xmlns:wpi="http://schemas.microsoft.com/office/word/2010/wordprocessingInk" xmlns:wne="http://schemas.microsoft.com/office/word/2006/wordml" xmlns:wps="http://schemas.microsoft.com/office/word/2010/wordprocessingShape" mc:Ignorable="w14 w15 w16se w16cid wp14">
+<w:endnotes xmlns:wpc="http://schemas.microsoft.com/office/word/2010/wordprocessingCanvas" xmlns:mo="http://schemas.microsoft.com/office/mac/office/2008/main" xmlns:mc="http://schemas.openxmlformats.org/markup-compatibility/2006" xmlns:mv="urn:schemas-microsoft-com:mac:vml" xmlns:o="urn:schemas-microsoft-com:office:office" xmlns:r="http://schemas.openxmlformats.org/officeDocument/2006/relationships" xmlns:m="http://schemas.openxmlformats.org/officeDocument/2006/math" xmlns:v="urn:schemas-microsoft-com:vml" xmlns:wp14="http://schemas.microsoft.com/office/word/2010/wordprocessingDrawing" xmlns:wp="http://schemas.openxmlformats.org/drawingml/2006/wordprocessingDrawing" xmlns:w10="urn:schemas-microsoft-com:office:word" xmlns:w="http://schemas.openxmlformats.org/wordprocessingml/2006/main" xmlns:w14="http://schemas.microsoft.com/office/word/2010/wordml" xmlns:w15="http://schemas.microsoft.com/office/word/2012/wordml" xmlns:wpg="http://schemas.microsoft.com/office/word/2010/wordprocessingGroup" xmlns:wpi="http://schemas.microsoft.com/office/word/2010/wordprocessingInk" xmlns:wne="http://schemas.microsoft.com/office/word/2006/wordml" xmlns:wps="http://schemas.microsoft.com/office/word/2010/wordprocessingShape" mc:Ignorable="w14 w15 wp14">
   <w:endnote w:type="separator" w:id="-1">
     <w:p>
       <w:pPr>
@@ -1672,7 +1780,7 @@
 </file>
 
 <file path=word/footer1.xml><?xml version="1.0" encoding="utf-8"?>
-<w:ftr xmlns:wpc="http://schemas.microsoft.com/office/word/2010/wordprocessingCanvas" xmlns:cx="http://schemas.microsoft.com/office/drawing/2014/chartex" xmlns:cx1="http://schemas.microsoft.com/office/drawing/2015/9/8/chartex" xmlns:cx2="http://schemas.microsoft.com/office/drawing/2015/10/21/chartex" xmlns:cx3="http://schemas.microsoft.com/office/drawing/2016/5/9/chartex" xmlns:cx4="http://schemas.microsoft.com/office/drawing/2016/5/10/chartex" xmlns:cx5="http://schemas.microsoft.com/office/drawing/2016/5/11/chartex" xmlns:cx6="http://schemas.microsoft.com/office/drawing/2016/5/12/chartex" xmlns:cx7="http://schemas.microsoft.com/office/drawing/2016/5/13/chartex" xmlns:cx8="http://schemas.microsoft.com/office/drawing/2016/5/14/chartex" xmlns:mc="http://schemas.openxmlformats.org/markup-compatibility/2006" xmlns:aink="http://schemas.microsoft.com/office/drawing/2016/ink" xmlns:am3d="http://schemas.microsoft.com/office/drawing/2017/model3d" xmlns:o="urn:schemas-microsoft-com:office:office" xmlns:r="http://schemas.openxmlformats.org/officeDocument/2006/relationships" xmlns:m="http://schemas.openxmlformats.org/officeDocument/2006/math" xmlns:v="urn:schemas-microsoft-com:vml" xmlns:wp14="http://schemas.microsoft.com/office/word/2010/wordprocessingDrawing" xmlns:wp="http://schemas.openxmlformats.org/drawingml/2006/wordprocessingDrawing" xmlns:w10="urn:schemas-microsoft-com:office:word" xmlns:w="http://schemas.openxmlformats.org/wordprocessingml/2006/main" xmlns:w14="http://schemas.microsoft.com/office/word/2010/wordml" xmlns:w15="http://schemas.microsoft.com/office/word/2012/wordml" xmlns:w16cid="http://schemas.microsoft.com/office/word/2016/wordml/cid" xmlns:w16se="http://schemas.microsoft.com/office/word/2015/wordml/symex" xmlns:wpg="http://schemas.microsoft.com/office/word/2010/wordprocessingGroup" xmlns:wpi="http://schemas.microsoft.com/office/word/2010/wordprocessingInk" xmlns:wne="http://schemas.microsoft.com/office/word/2006/wordml" xmlns:wps="http://schemas.microsoft.com/office/word/2010/wordprocessingShape" mc:Ignorable="w14 w15 w16se w16cid wp14">
+<w:ftr xmlns:wpc="http://schemas.microsoft.com/office/word/2010/wordprocessingCanvas" xmlns:mo="http://schemas.microsoft.com/office/mac/office/2008/main" xmlns:mc="http://schemas.openxmlformats.org/markup-compatibility/2006" xmlns:mv="urn:schemas-microsoft-com:mac:vml" xmlns:o="urn:schemas-microsoft-com:office:office" xmlns:r="http://schemas.openxmlformats.org/officeDocument/2006/relationships" xmlns:m="http://schemas.openxmlformats.org/officeDocument/2006/math" xmlns:v="urn:schemas-microsoft-com:vml" xmlns:wp14="http://schemas.microsoft.com/office/word/2010/wordprocessingDrawing" xmlns:wp="http://schemas.openxmlformats.org/drawingml/2006/wordprocessingDrawing" xmlns:w10="urn:schemas-microsoft-com:office:word" xmlns:w="http://schemas.openxmlformats.org/wordprocessingml/2006/main" xmlns:w14="http://schemas.microsoft.com/office/word/2010/wordml" xmlns:w15="http://schemas.microsoft.com/office/word/2012/wordml" xmlns:wpg="http://schemas.microsoft.com/office/word/2010/wordprocessingGroup" xmlns:wpi="http://schemas.microsoft.com/office/word/2010/wordprocessingInk" xmlns:wne="http://schemas.microsoft.com/office/word/2006/wordml" xmlns:wps="http://schemas.microsoft.com/office/word/2010/wordprocessingShape" mc:Ignorable="w14 w15 wp14">
   <w:sdt>
     <w:sdtPr>
       <w:id w:val="-358197048"/>
@@ -1705,7 +1813,7 @@
           <w:rPr>
             <w:noProof/>
           </w:rPr>
-          <w:t>6</w:t>
+          <w:t>2</w:t>
         </w:r>
         <w:r>
           <w:rPr>
@@ -1720,7 +1828,7 @@
 </file>
 
 <file path=word/footnotes.xml><?xml version="1.0" encoding="utf-8"?>
-<w:footnotes xmlns:wpc="http://schemas.microsoft.com/office/word/2010/wordprocessingCanvas" xmlns:cx="http://schemas.microsoft.com/office/drawing/2014/chartex" xmlns:cx1="http://schemas.microsoft.com/office/drawing/2015/9/8/chartex" xmlns:cx2="http://schemas.microsoft.com/office/drawing/2015/10/21/chartex" xmlns:cx3="http://schemas.microsoft.com/office/drawing/2016/5/9/chartex" xmlns:cx4="http://schemas.microsoft.com/office/drawing/2016/5/10/chartex" xmlns:cx5="http://schemas.microsoft.com/office/drawing/2016/5/11/chartex" xmlns:cx6="http://schemas.microsoft.com/office/drawing/2016/5/12/chartex" xmlns:cx7="http://schemas.microsoft.com/office/drawing/2016/5/13/chartex" xmlns:cx8="http://schemas.microsoft.com/office/drawing/2016/5/14/chartex" xmlns:mc="http://schemas.openxmlformats.org/markup-compatibility/2006" xmlns:aink="http://schemas.microsoft.com/office/drawing/2016/ink" xmlns:am3d="http://schemas.microsoft.com/office/drawing/2017/model3d" xmlns:o="urn:schemas-microsoft-com:office:office" xmlns:r="http://schemas.openxmlformats.org/officeDocument/2006/relationships" xmlns:m="http://schemas.openxmlformats.org/officeDocument/2006/math" xmlns:v="urn:schemas-microsoft-com:vml" xmlns:wp14="http://schemas.microsoft.com/office/word/2010/wordprocessingDrawing" xmlns:wp="http://schemas.openxmlformats.org/drawingml/2006/wordprocessingDrawing" xmlns:w10="urn:schemas-microsoft-com:office:word" xmlns:w="http://schemas.openxmlformats.org/wordprocessingml/2006/main" xmlns:w14="http://schemas.microsoft.com/office/word/2010/wordml" xmlns:w15="http://schemas.microsoft.com/office/word/2012/wordml" xmlns:w16cid="http://schemas.microsoft.com/office/word/2016/wordml/cid" xmlns:w16se="http://schemas.microsoft.com/office/word/2015/wordml/symex" xmlns:wpg="http://schemas.microsoft.com/office/word/2010/wordprocessingGroup" xmlns:wpi="http://schemas.microsoft.com/office/word/2010/wordprocessingInk" xmlns:wne="http://schemas.microsoft.com/office/word/2006/wordml" xmlns:wps="http://schemas.microsoft.com/office/word/2010/wordprocessingShape" mc:Ignorable="w14 w15 w16se w16cid wp14">
+<w:footnotes xmlns:wpc="http://schemas.microsoft.com/office/word/2010/wordprocessingCanvas" xmlns:mo="http://schemas.microsoft.com/office/mac/office/2008/main" xmlns:mc="http://schemas.openxmlformats.org/markup-compatibility/2006" xmlns:mv="urn:schemas-microsoft-com:mac:vml" xmlns:o="urn:schemas-microsoft-com:office:office" xmlns:r="http://schemas.openxmlformats.org/officeDocument/2006/relationships" xmlns:m="http://schemas.openxmlformats.org/officeDocument/2006/math" xmlns:v="urn:schemas-microsoft-com:vml" xmlns:wp14="http://schemas.microsoft.com/office/word/2010/wordprocessingDrawing" xmlns:wp="http://schemas.openxmlformats.org/drawingml/2006/wordprocessingDrawing" xmlns:w10="urn:schemas-microsoft-com:office:word" xmlns:w="http://schemas.openxmlformats.org/wordprocessingml/2006/main" xmlns:w14="http://schemas.microsoft.com/office/word/2010/wordml" xmlns:w15="http://schemas.microsoft.com/office/word/2012/wordml" xmlns:wpg="http://schemas.microsoft.com/office/word/2010/wordprocessingGroup" xmlns:wpi="http://schemas.microsoft.com/office/word/2010/wordprocessingInk" xmlns:wne="http://schemas.microsoft.com/office/word/2006/wordml" xmlns:wps="http://schemas.microsoft.com/office/word/2010/wordprocessingShape" mc:Ignorable="w14 w15 wp14">
   <w:footnote w:type="separator" w:id="-1">
     <w:p>
       <w:pPr>
@@ -1745,8 +1853,8 @@
 </file>
 
 <file path=word/numbering.xml><?xml version="1.0" encoding="utf-8"?>
-<w:numbering xmlns:wpc="http://schemas.microsoft.com/office/word/2010/wordprocessingCanvas" xmlns:cx="http://schemas.microsoft.com/office/drawing/2014/chartex" xmlns:cx1="http://schemas.microsoft.com/office/drawing/2015/9/8/chartex" xmlns:cx2="http://schemas.microsoft.com/office/drawing/2015/10/21/chartex" xmlns:cx3="http://schemas.microsoft.com/office/drawing/2016/5/9/chartex" xmlns:cx4="http://schemas.microsoft.com/office/drawing/2016/5/10/chartex" xmlns:cx5="http://schemas.microsoft.com/office/drawing/2016/5/11/chartex" xmlns:cx6="http://schemas.microsoft.com/office/drawing/2016/5/12/chartex" xmlns:cx7="http://schemas.microsoft.com/office/drawing/2016/5/13/chartex" xmlns:cx8="http://schemas.microsoft.com/office/drawing/2016/5/14/chartex" xmlns:mc="http://schemas.openxmlformats.org/markup-compatibility/2006" xmlns:aink="http://schemas.microsoft.com/office/drawing/2016/ink" xmlns:am3d="http://schemas.microsoft.com/office/drawing/2017/model3d" xmlns:o="urn:schemas-microsoft-com:office:office" xmlns:r="http://schemas.openxmlformats.org/officeDocument/2006/relationships" xmlns:m="http://schemas.openxmlformats.org/officeDocument/2006/math" xmlns:v="urn:schemas-microsoft-com:vml" xmlns:wp14="http://schemas.microsoft.com/office/word/2010/wordprocessingDrawing" xmlns:wp="http://schemas.openxmlformats.org/drawingml/2006/wordprocessingDrawing" xmlns:w10="urn:schemas-microsoft-com:office:word" xmlns:w="http://schemas.openxmlformats.org/wordprocessingml/2006/main" xmlns:w14="http://schemas.microsoft.com/office/word/2010/wordml" xmlns:w15="http://schemas.microsoft.com/office/word/2012/wordml" xmlns:w16cid="http://schemas.microsoft.com/office/word/2016/wordml/cid" xmlns:w16se="http://schemas.microsoft.com/office/word/2015/wordml/symex" xmlns:wpg="http://schemas.microsoft.com/office/word/2010/wordprocessingGroup" xmlns:wpi="http://schemas.microsoft.com/office/word/2010/wordprocessingInk" xmlns:wne="http://schemas.microsoft.com/office/word/2006/wordml" xmlns:wps="http://schemas.microsoft.com/office/word/2010/wordprocessingShape" mc:Ignorable="w14 w15 w16se w16cid wp14">
-  <w:abstractNum w:abstractNumId="0" w15:restartNumberingAfterBreak="0">
+<w:numbering xmlns:wpc="http://schemas.microsoft.com/office/word/2010/wordprocessingCanvas" xmlns:mo="http://schemas.microsoft.com/office/mac/office/2008/main" xmlns:mc="http://schemas.openxmlformats.org/markup-compatibility/2006" xmlns:mv="urn:schemas-microsoft-com:mac:vml" xmlns:o="urn:schemas-microsoft-com:office:office" xmlns:r="http://schemas.openxmlformats.org/officeDocument/2006/relationships" xmlns:m="http://schemas.openxmlformats.org/officeDocument/2006/math" xmlns:v="urn:schemas-microsoft-com:vml" xmlns:wp14="http://schemas.microsoft.com/office/word/2010/wordprocessingDrawing" xmlns:wp="http://schemas.openxmlformats.org/drawingml/2006/wordprocessingDrawing" xmlns:w10="urn:schemas-microsoft-com:office:word" xmlns:w="http://schemas.openxmlformats.org/wordprocessingml/2006/main" xmlns:w14="http://schemas.microsoft.com/office/word/2010/wordml" xmlns:w15="http://schemas.microsoft.com/office/word/2012/wordml" xmlns:wpg="http://schemas.microsoft.com/office/word/2010/wordprocessingGroup" xmlns:wpi="http://schemas.microsoft.com/office/word/2010/wordprocessingInk" xmlns:wne="http://schemas.microsoft.com/office/word/2006/wordml" xmlns:wps="http://schemas.microsoft.com/office/word/2010/wordprocessingShape" mc:Ignorable="w14 w15 wp14">
+  <w:abstractNum w:abstractNumId="0">
     <w:nsid w:val="1C895B8B"/>
     <w:multiLevelType w:val="hybridMultilevel"/>
     <w:tmpl w:val="76BEDE66"/>
@@ -1832,7 +1940,7 @@
       </w:pPr>
     </w:lvl>
   </w:abstractNum>
-  <w:abstractNum w:abstractNumId="1" w15:restartNumberingAfterBreak="0">
+  <w:abstractNum w:abstractNumId="1">
     <w:nsid w:val="42DC3551"/>
     <w:multiLevelType w:val="multilevel"/>
     <w:tmpl w:val="0409001D"/>
@@ -1918,7 +2026,7 @@
       </w:pPr>
     </w:lvl>
   </w:abstractNum>
-  <w:abstractNum w:abstractNumId="2" w15:restartNumberingAfterBreak="0">
+  <w:abstractNum w:abstractNumId="2">
     <w:nsid w:val="59B83E9D"/>
     <w:multiLevelType w:val="hybridMultilevel"/>
     <w:tmpl w:val="AC9C60CA"/>
@@ -2004,7 +2112,7 @@
       </w:pPr>
     </w:lvl>
   </w:abstractNum>
-  <w:abstractNum w:abstractNumId="3" w15:restartNumberingAfterBreak="0">
+  <w:abstractNum w:abstractNumId="3">
     <w:nsid w:val="6F915168"/>
     <w:multiLevelType w:val="hybridMultilevel"/>
     <w:tmpl w:val="91CA9E40"/>
@@ -2106,7 +2214,7 @@
 </file>
 
 <file path=word/styles.xml><?xml version="1.0" encoding="utf-8"?>
-<w:styles xmlns:mc="http://schemas.openxmlformats.org/markup-compatibility/2006" xmlns:r="http://schemas.openxmlformats.org/officeDocument/2006/relationships" xmlns:w="http://schemas.openxmlformats.org/wordprocessingml/2006/main" xmlns:w14="http://schemas.microsoft.com/office/word/2010/wordml" xmlns:w15="http://schemas.microsoft.com/office/word/2012/wordml" xmlns:w16cid="http://schemas.microsoft.com/office/word/2016/wordml/cid" xmlns:w16se="http://schemas.microsoft.com/office/word/2015/wordml/symex" mc:Ignorable="w14 w15 w16se w16cid">
+<w:styles xmlns:mc="http://schemas.openxmlformats.org/markup-compatibility/2006" xmlns:r="http://schemas.openxmlformats.org/officeDocument/2006/relationships" xmlns:w="http://schemas.openxmlformats.org/wordprocessingml/2006/main" xmlns:w14="http://schemas.microsoft.com/office/word/2010/wordml" xmlns:w15="http://schemas.microsoft.com/office/word/2012/wordml" mc:Ignorable="w14 w15">
   <w:docDefaults>
     <w:rPrDefault>
       <w:rPr>
@@ -2122,7 +2230,7 @@
       </w:pPr>
     </w:pPrDefault>
   </w:docDefaults>
-  <w:latentStyles w:defLockedState="0" w:defUIPriority="99" w:defSemiHidden="0" w:defUnhideWhenUsed="0" w:defQFormat="0" w:count="375">
+  <w:latentStyles w:defLockedState="0" w:defUIPriority="99" w:defSemiHidden="0" w:defUnhideWhenUsed="0" w:defQFormat="0" w:count="382">
     <w:lsdException w:name="Normal" w:uiPriority="0" w:qFormat="1"/>
     <w:lsdException w:name="heading 1" w:uiPriority="9" w:qFormat="1"/>
     <w:lsdException w:name="heading 2" w:semiHidden="1" w:uiPriority="9" w:unhideWhenUsed="1" w:qFormat="1"/>
@@ -2228,6 +2336,7 @@
     <w:lsdException w:name="HTML Sample" w:semiHidden="1" w:unhideWhenUsed="1"/>
     <w:lsdException w:name="HTML Typewriter" w:semiHidden="1" w:unhideWhenUsed="1"/>
     <w:lsdException w:name="HTML Variable" w:semiHidden="1" w:unhideWhenUsed="1"/>
+    <w:lsdException w:name="Normal Table" w:semiHidden="1" w:unhideWhenUsed="1"/>
     <w:lsdException w:name="annotation subject" w:semiHidden="1" w:unhideWhenUsed="1"/>
     <w:lsdException w:name="No List" w:semiHidden="1" w:unhideWhenUsed="1"/>
     <w:lsdException w:name="Outline List 1" w:semiHidden="1" w:unhideWhenUsed="1"/>
@@ -2271,8 +2380,10 @@
     <w:lsdException w:name="Table Elegant" w:semiHidden="1" w:unhideWhenUsed="1"/>
     <w:lsdException w:name="Table Professional" w:semiHidden="1" w:unhideWhenUsed="1"/>
     <w:lsdException w:name="Table Subtle 1" w:semiHidden="1" w:unhideWhenUsed="1"/>
+    <w:lsdException w:name="Table Subtle 2" w:semiHidden="1" w:unhideWhenUsed="1"/>
     <w:lsdException w:name="Table Web 1" w:semiHidden="1" w:unhideWhenUsed="1"/>
     <w:lsdException w:name="Table Web 2" w:semiHidden="1" w:unhideWhenUsed="1"/>
+    <w:lsdException w:name="Table Web 3" w:semiHidden="1" w:unhideWhenUsed="1"/>
     <w:lsdException w:name="Balloon Text" w:semiHidden="1" w:unhideWhenUsed="1"/>
     <w:lsdException w:name="Table Grid" w:uiPriority="39"/>
     <w:lsdException w:name="Table Theme" w:semiHidden="1" w:unhideWhenUsed="1"/>
@@ -2493,8 +2604,6 @@
     <w:lsdException w:name="List Table 7 Colorful Accent 6" w:uiPriority="52"/>
     <w:lsdException w:name="Mention" w:semiHidden="1" w:unhideWhenUsed="1"/>
     <w:lsdException w:name="Smart Hyperlink" w:semiHidden="1" w:unhideWhenUsed="1"/>
-    <w:lsdException w:name="Hashtag" w:semiHidden="1" w:unhideWhenUsed="1"/>
-    <w:lsdException w:name="Unresolved Mention" w:semiHidden="1" w:unhideWhenUsed="1"/>
   </w:latentStyles>
   <w:style w:type="paragraph" w:default="1" w:styleId="Normal">
     <w:name w:val="Normal"/>
@@ -2851,7 +2960,7 @@
 </file>
 
 <file path=customXml/itemProps1.xml><?xml version="1.0" encoding="utf-8"?>
-<ds:datastoreItem xmlns:ds="http://schemas.openxmlformats.org/officeDocument/2006/customXml" ds:itemID="{C23BD56E-6A18-4820-A428-99B8EA9F63B1}">
+<ds:datastoreItem xmlns:ds="http://schemas.openxmlformats.org/officeDocument/2006/customXml" ds:itemID="{F8A0C37B-BBAF-514A-B8FE-9722D67AB7CB}">
   <ds:schemaRefs>
     <ds:schemaRef ds:uri="http://schemas.openxmlformats.org/officeDocument/2006/bibliography"/>
   </ds:schemaRefs>

</xml_diff>

<commit_message>
Prevent parallel connections and network hijacking
</commit_message>
<xml_diff>
--- a/Assets/Project Report/Report.docx
+++ b/Assets/Project Report/Report.docx
@@ -66,8 +66,6 @@
         <w:spacing w:line="360" w:lineRule="auto"/>
         <w:jc w:val="center"/>
       </w:pPr>
-      <w:bookmarkStart w:id="0" w:name="_GoBack"/>
-      <w:bookmarkEnd w:id="0"/>
     </w:p>
     <w:p>
       <w:pPr>
@@ -226,7 +224,18 @@
         <w:ind w:left="720"/>
       </w:pPr>
       <w:r>
-        <w:t xml:space="preserve">I use Java to build this program. I create 2 different projects, a </w:t>
+        <w:t>We</w:t>
+      </w:r>
+      <w:r>
+        <w:t xml:space="preserve"> u</w:t>
+      </w:r>
+      <w:r>
+        <w:t>se Java to build this program. We</w:t>
+      </w:r>
+      <w:bookmarkStart w:id="0" w:name="_GoBack"/>
+      <w:bookmarkEnd w:id="0"/>
+      <w:r>
+        <w:t xml:space="preserve"> create 2 different projects, a </w:t>
       </w:r>
       <w:r>
         <w:rPr>
@@ -2876,7 +2885,7 @@
 </file>
 
 <file path=customXml/itemProps1.xml><?xml version="1.0" encoding="utf-8"?>
-<ds:datastoreItem xmlns:ds="http://schemas.openxmlformats.org/officeDocument/2006/customXml" ds:itemID="{14E4B1C1-1E76-4EED-9D9B-0FEDB38A91BC}">
+<ds:datastoreItem xmlns:ds="http://schemas.openxmlformats.org/officeDocument/2006/customXml" ds:itemID="{6878A67D-224E-49D4-8C0C-726BE97132F9}">
   <ds:schemaRefs>
     <ds:schemaRef ds:uri="http://schemas.openxmlformats.org/officeDocument/2006/bibliography"/>
   </ds:schemaRefs>

</xml_diff>

<commit_message>
Minor code and documentation updates
</commit_message>
<xml_diff>
--- a/Assets/Project Report/Report.docx
+++ b/Assets/Project Report/Report.docx
@@ -232,8 +232,6 @@
       <w:r>
         <w:t>se Java to build this program. We</w:t>
       </w:r>
-      <w:bookmarkStart w:id="0" w:name="_GoBack"/>
-      <w:bookmarkEnd w:id="0"/>
       <w:r>
         <w:t xml:space="preserve"> create 2 different projects, a </w:t>
       </w:r>
@@ -1631,6 +1629,55 @@
     </w:p>
     <w:p>
       <w:pPr>
+        <w:rPr>
+          <w:lang w:eastAsia="zh-CN"/>
+        </w:rPr>
+      </w:pPr>
+      <w:r>
+        <w:rPr>
+          <w:lang w:eastAsia="zh-CN"/>
+        </w:rPr>
+        <w:br w:type="page"/>
+      </w:r>
+    </w:p>
+    <w:p>
+      <w:pPr>
+        <w:pStyle w:val="ListParagraph"/>
+        <w:numPr>
+          <w:ilvl w:val="0"/>
+          <w:numId w:val="1"/>
+        </w:numPr>
+        <w:spacing w:line="360" w:lineRule="auto"/>
+        <w:rPr>
+          <w:b/>
+          <w:lang w:eastAsia="zh-CN"/>
+        </w:rPr>
+      </w:pPr>
+      <w:r>
+        <w:rPr>
+          <w:b/>
+          <w:lang w:eastAsia="zh-CN"/>
+        </w:rPr>
+        <w:t>Issues and Solutions</w:t>
+      </w:r>
+    </w:p>
+    <w:p>
+      <w:pPr>
+        <w:pStyle w:val="ListParagraph"/>
+        <w:numPr>
+          <w:ilvl w:val="1"/>
+          <w:numId w:val="1"/>
+        </w:numPr>
+        <w:spacing w:line="360" w:lineRule="auto"/>
+        <w:rPr>
+          <w:lang w:eastAsia="zh-CN"/>
+        </w:rPr>
+      </w:pPr>
+      <w:bookmarkStart w:id="0" w:name="_GoBack"/>
+      <w:bookmarkEnd w:id="0"/>
+    </w:p>
+    <w:p>
+      <w:pPr>
         <w:pStyle w:val="ListParagraph"/>
         <w:spacing w:line="360" w:lineRule="auto"/>
         <w:ind w:left="1440"/>
@@ -1784,7 +1831,7 @@
   <w:abstractNum w:abstractNumId="0" w15:restartNumberingAfterBreak="0">
     <w:nsid w:val="1C895B8B"/>
     <w:multiLevelType w:val="hybridMultilevel"/>
-    <w:tmpl w:val="76BEDE66"/>
+    <w:tmpl w:val="39BE8096"/>
     <w:lvl w:ilvl="0" w:tplc="04090013">
       <w:start w:val="1"/>
       <w:numFmt w:val="upperRoman"/>
@@ -2885,7 +2932,7 @@
 </file>
 
 <file path=customXml/itemProps1.xml><?xml version="1.0" encoding="utf-8"?>
-<ds:datastoreItem xmlns:ds="http://schemas.openxmlformats.org/officeDocument/2006/customXml" ds:itemID="{6878A67D-224E-49D4-8C0C-726BE97132F9}">
+<ds:datastoreItem xmlns:ds="http://schemas.openxmlformats.org/officeDocument/2006/customXml" ds:itemID="{268E3414-3973-4D30-8EC0-31CA1CE3EB6F}">
   <ds:schemaRefs>
     <ds:schemaRef ds:uri="http://schemas.openxmlformats.org/officeDocument/2006/bibliography"/>
   </ds:schemaRefs>

</xml_diff>

<commit_message>
Add message sequence to Client, but need to work on idea
</commit_message>
<xml_diff>
--- a/Assets/Project Report/Report.docx
+++ b/Assets/Project Report/Report.docx
@@ -792,8 +792,6 @@
       <w:r>
         <w:t xml:space="preserve"> Also, if there is an error saying “Socket corrupted” when the Client tries to connect to the Server (and the Server is running), then it is a Firewall configuration problem. Check Firewall setting on both machines to make sure it is configure to communicate in public or private network.</w:t>
       </w:r>
-      <w:bookmarkStart w:id="0" w:name="_GoBack"/>
-      <w:bookmarkEnd w:id="0"/>
     </w:p>
     <w:p>
       <w:pPr>
@@ -1907,6 +1905,50 @@
         </w:rPr>
         <w:t xml:space="preserve"> </w:t>
       </w:r>
+    </w:p>
+    <w:p>
+      <w:pPr>
+        <w:rPr>
+          <w:lang w:eastAsia="zh-CN"/>
+        </w:rPr>
+      </w:pPr>
+      <w:r>
+        <w:rPr>
+          <w:lang w:eastAsia="zh-CN"/>
+        </w:rPr>
+        <w:br w:type="page"/>
+      </w:r>
+    </w:p>
+    <w:p>
+      <w:pPr>
+        <w:spacing w:line="360" w:lineRule="auto"/>
+        <w:rPr>
+          <w:lang w:eastAsia="zh-CN"/>
+        </w:rPr>
+      </w:pPr>
+      <w:r>
+        <w:rPr>
+          <w:lang w:eastAsia="zh-CN"/>
+        </w:rPr>
+        <w:t>VII. Potential Risks</w:t>
+      </w:r>
+    </w:p>
+    <w:p>
+      <w:pPr>
+        <w:spacing w:line="360" w:lineRule="auto"/>
+        <w:rPr>
+          <w:lang w:eastAsia="zh-CN"/>
+        </w:rPr>
+      </w:pPr>
+      <w:r>
+        <w:rPr>
+          <w:lang w:eastAsia="zh-CN"/>
+        </w:rPr>
+        <w:tab/>
+        <w:t>1. Message stolen</w:t>
+      </w:r>
+      <w:bookmarkStart w:id="0" w:name="_GoBack"/>
+      <w:bookmarkEnd w:id="0"/>
     </w:p>
     <w:p>
       <w:pPr>
@@ -3253,7 +3295,7 @@
 </file>
 
 <file path=customXml/itemProps1.xml><?xml version="1.0" encoding="utf-8"?>
-<ds:datastoreItem xmlns:ds="http://schemas.openxmlformats.org/officeDocument/2006/customXml" ds:itemID="{324F160E-B42E-4BD0-9CE8-3D0064221438}">
+<ds:datastoreItem xmlns:ds="http://schemas.openxmlformats.org/officeDocument/2006/customXml" ds:itemID="{D403405F-36C3-48D3-8AC0-7918A130B630}">
   <ds:schemaRefs>
     <ds:schemaRef ds:uri="http://schemas.openxmlformats.org/officeDocument/2006/bibliography"/>
   </ds:schemaRefs>

</xml_diff>

<commit_message>
Defense SYN flood attack
</commit_message>
<xml_diff>
--- a/Assets/Project Report/Report.docx
+++ b/Assets/Project Report/Report.docx
@@ -2,103 +2,42 @@
 <file path=word/document.xml><?xml version="1.0" encoding="utf-8"?>
 <w:document xmlns:wpc="http://schemas.microsoft.com/office/word/2010/wordprocessingCanvas" xmlns:mc="http://schemas.openxmlformats.org/markup-compatibility/2006" xmlns:o="urn:schemas-microsoft-com:office:office" xmlns:r="http://schemas.openxmlformats.org/officeDocument/2006/relationships" xmlns:m="http://schemas.openxmlformats.org/officeDocument/2006/math" xmlns:v="urn:schemas-microsoft-com:vml" xmlns:wp14="http://schemas.microsoft.com/office/word/2010/wordprocessingDrawing" xmlns:wp="http://schemas.openxmlformats.org/drawingml/2006/wordprocessingDrawing" xmlns:w10="urn:schemas-microsoft-com:office:word" xmlns:w="http://schemas.openxmlformats.org/wordprocessingml/2006/main" xmlns:w14="http://schemas.microsoft.com/office/word/2010/wordml" xmlns:w15="http://schemas.microsoft.com/office/word/2012/wordml" xmlns:wpg="http://schemas.microsoft.com/office/word/2010/wordprocessingGroup" xmlns:wpi="http://schemas.microsoft.com/office/word/2010/wordprocessingInk" xmlns:wne="http://schemas.microsoft.com/office/word/2006/wordml" xmlns:wps="http://schemas.microsoft.com/office/word/2010/wordprocessingShape" mc:Ignorable="w14 w15 wp14">
   <w:body>
-    <w:p/>
-    <w:p/>
-    <w:p/>
-    <w:p/>
-    <w:p/>
-    <w:p>
-      <w:pPr>
-        <w:jc w:val="center"/>
+    <w:p>
+      <w:pPr>
         <w:rPr>
           <w:b/>
           <w:sz w:val="52"/>
         </w:rPr>
       </w:pPr>
       <w:r>
+        <w:t>BAO NGUYEN – BCN140030</w:t>
+      </w:r>
+    </w:p>
+    <w:p>
+      <w:r>
+        <w:t>MOFAN LI – MXL162930</w:t>
+      </w:r>
+    </w:p>
+    <w:p>
+      <w:r>
+        <w:t>CS 6349.001</w:t>
+      </w:r>
+    </w:p>
+    <w:p/>
+    <w:p>
+      <w:pPr>
+        <w:jc w:val="center"/>
         <w:rPr>
           <w:b/>
-          <w:sz w:val="52"/>
-        </w:rPr>
-        <w:t>FILE TRANSFER</w:t>
-      </w:r>
+          <w:sz w:val="32"/>
+        </w:rPr>
+      </w:pPr>
       <w:r>
         <w:rPr>
           <w:b/>
-          <w:sz w:val="52"/>
-        </w:rPr>
-        <w:t xml:space="preserve"> PROJECT DOCUMENTATION</w:t>
-      </w:r>
-    </w:p>
-    <w:p>
-      <w:pPr>
-        <w:jc w:val="center"/>
-        <w:rPr>
-          <w:sz w:val="52"/>
-        </w:rPr>
-      </w:pPr>
-    </w:p>
-    <w:p>
-      <w:pPr>
-        <w:jc w:val="center"/>
-      </w:pPr>
-    </w:p>
-    <w:p>
-      <w:pPr>
-        <w:jc w:val="center"/>
-      </w:pPr>
-    </w:p>
-    <w:p>
-      <w:pPr>
-        <w:jc w:val="center"/>
-      </w:pPr>
-    </w:p>
-    <w:p>
-      <w:pPr>
-        <w:jc w:val="center"/>
-      </w:pPr>
-    </w:p>
-    <w:p>
-      <w:pPr>
-        <w:jc w:val="center"/>
-      </w:pPr>
-      <w:r>
-        <w:t>By</w:t>
-      </w:r>
-    </w:p>
-    <w:p>
-      <w:pPr>
-        <w:jc w:val="center"/>
-      </w:pPr>
-      <w:r>
-        <w:t>BAO NGUYEN</w:t>
-      </w:r>
-      <w:r>
-        <w:t xml:space="preserve"> – BCN140030</w:t>
-      </w:r>
-    </w:p>
-    <w:p>
-      <w:pPr>
-        <w:jc w:val="center"/>
-      </w:pPr>
-      <w:r>
-        <w:t>MOFAN LI – MXL162930</w:t>
-      </w:r>
-    </w:p>
-    <w:p>
-      <w:pPr>
-        <w:jc w:val="center"/>
-      </w:pPr>
-      <w:r>
-        <w:t>CS 6349</w:t>
-      </w:r>
-      <w:r>
-        <w:t>.001</w:t>
-      </w:r>
-    </w:p>
-    <w:p>
-      <w:r>
-        <w:br w:type="page"/>
+          <w:sz w:val="32"/>
+        </w:rPr>
+        <w:t>FILE TRANSFER PROJECT DOCUMENTATION</w:t>
       </w:r>
     </w:p>
     <w:p>
@@ -107,273 +46,268 @@
           <w:b/>
         </w:rPr>
       </w:pPr>
-      <w:r>
+    </w:p>
+    <w:p>
+      <w:pPr>
         <w:rPr>
           <w:b/>
         </w:rPr>
+      </w:pPr>
+      <w:r>
+        <w:rPr>
+          <w:b/>
+        </w:rPr>
+        <w:t xml:space="preserve">I. </w:t>
+      </w:r>
+      <w:r>
+        <w:rPr>
+          <w:b/>
+        </w:rPr>
+        <w:t>Project D</w:t>
+      </w:r>
+      <w:r>
+        <w:rPr>
+          <w:b/>
+        </w:rPr>
+        <w:t>escription</w:t>
+      </w:r>
+      <w:r>
+        <w:rPr>
+          <w:b/>
+        </w:rPr>
+        <w:t xml:space="preserve"> and Features</w:t>
+      </w:r>
+    </w:p>
+    <w:p>
+      <w:pPr>
+        <w:rPr>
+          <w:i/>
+        </w:rPr>
+      </w:pPr>
+      <w:r>
+        <w:rPr>
+          <w:i/>
+        </w:rPr>
+        <w:t>1. Description</w:t>
+      </w:r>
+    </w:p>
+    <w:p>
+      <w:r>
+        <w:t>The problem is to c</w:t>
+      </w:r>
+      <w:r>
+        <w:t xml:space="preserve">reate a </w:t>
+      </w:r>
+      <w:r>
+        <w:t>file transfer system</w:t>
+      </w:r>
+      <w:r>
+        <w:t xml:space="preserve"> that utilizes Socket Pro</w:t>
+      </w:r>
+      <w:r>
+        <w:t xml:space="preserve">gramming, Connection Management, </w:t>
+      </w:r>
+      <w:r>
+        <w:t>Reliable Communication</w:t>
+      </w:r>
+      <w:r>
+        <w:t>, and security protocol that utilizes SHA-1</w:t>
+      </w:r>
+      <w:r>
+        <w:t xml:space="preserve">. </w:t>
+      </w:r>
+      <w:r>
+        <w:t>It allows 2 individuals (1</w:t>
+      </w:r>
+      <w:r>
+        <w:t xml:space="preserve"> server and 1 client)</w:t>
+      </w:r>
+      <w:r>
+        <w:t xml:space="preserve"> on different computers</w:t>
+      </w:r>
+      <w:r>
+        <w:t xml:space="preserve"> to communicate via network.</w:t>
+      </w:r>
+      <w:r>
+        <w:t xml:space="preserve"> </w:t>
+      </w:r>
+      <w:r>
+        <w:t>All messages transported over the network shall be secured with respect to Authentication, Confidentiality, and Integrity.</w:t>
+      </w:r>
+      <w:r>
+        <w:t xml:space="preserve"> </w:t>
+      </w:r>
+    </w:p>
+    <w:p>
+      <w:pPr>
+        <w:rPr>
+          <w:i/>
+        </w:rPr>
+      </w:pPr>
+      <w:r>
+        <w:rPr>
+          <w:i/>
+        </w:rPr>
+        <w:t>2. Features</w:t>
+      </w:r>
+    </w:p>
+    <w:p>
+      <w:r>
+        <w:t>We</w:t>
+      </w:r>
+      <w:r>
+        <w:t xml:space="preserve"> u</w:t>
+      </w:r>
+      <w:r>
+        <w:t>se Java to build this program. We</w:t>
+      </w:r>
+      <w:r>
+        <w:t xml:space="preserve"> create 2 different projects</w:t>
+      </w:r>
+      <w:r>
+        <w:t>/modules</w:t>
+      </w:r>
+      <w:r>
+        <w:t xml:space="preserve">, a </w:t>
+      </w:r>
+      <w:r>
+        <w:rPr>
+          <w:i/>
+        </w:rPr>
+        <w:t>Client.</w:t>
+      </w:r>
+      <w:r>
+        <w:rPr>
+          <w:i/>
+        </w:rPr>
+        <w:t>java</w:t>
+      </w:r>
+      <w:r>
+        <w:t xml:space="preserve"> and a </w:t>
+      </w:r>
+      <w:r>
+        <w:rPr>
+          <w:i/>
+        </w:rPr>
+        <w:t>Server.java</w:t>
+      </w:r>
+      <w:r>
+        <w:t xml:space="preserve">, both lie within the </w:t>
+      </w:r>
+      <w:r>
+        <w:rPr>
+          <w:i/>
+        </w:rPr>
+        <w:t>FileTransferApplication</w:t>
+      </w:r>
+      <w:r>
+        <w:t xml:space="preserve"> project</w:t>
+      </w:r>
+      <w:r>
+        <w:t>. The server sets up the sockets and wait for connection. The client sets up its socket and connect to the server.</w:t>
+      </w:r>
+      <w:r>
+        <w:t xml:space="preserve"> </w:t>
+      </w:r>
+      <w:r>
+        <w:t xml:space="preserve">This program also records the start and end time of the session. </w:t>
+      </w:r>
+      <w:r>
+        <w:t>This project supports Windows, Mac, and Linux.</w:t>
+      </w:r>
+    </w:p>
+    <w:p>
+      <w:r>
+        <w:t xml:space="preserve">The server does not initiate any message. It waits for the commands from the client and sends responses. The client </w:t>
+      </w:r>
+      <w:r>
+        <w:t>is able to</w:t>
+      </w:r>
+      <w:r>
+        <w:t xml:space="preserve"> </w:t>
+      </w:r>
+      <w:r>
+        <w:t xml:space="preserve">view the files it contains, to </w:t>
+      </w:r>
+      <w:r>
+        <w:t>request server to view all the files the server contains, to download files from the server, or to upload files from local host to store in the server.</w:t>
+      </w:r>
+      <w:r>
+        <w:t xml:space="preserve"> </w:t>
+      </w:r>
+    </w:p>
+    <w:p>
+      <w:r>
+        <w:t>Please read the included READ_ME.txt file for more information about executing the program.</w:t>
+      </w:r>
+    </w:p>
+    <w:p>
+      <w:r>
+        <w:rPr>
+          <w:b/>
+        </w:rPr>
+        <w:t xml:space="preserve">II. </w:t>
+      </w:r>
+      <w:r>
+        <w:rPr>
+          <w:b/>
+        </w:rPr>
+        <w:t>Implementation</w:t>
+      </w:r>
+    </w:p>
+    <w:p>
+      <w:pPr>
+        <w:rPr>
+          <w:i/>
+        </w:rPr>
+      </w:pPr>
+      <w:r>
+        <w:rPr>
+          <w:i/>
+          <w:lang w:eastAsia="zh-CN"/>
+        </w:rPr>
+        <w:t xml:space="preserve">2. </w:t>
+      </w:r>
+      <w:r>
+        <w:rPr>
+          <w:i/>
+          <w:lang w:eastAsia="zh-CN"/>
+        </w:rPr>
+        <w:t>S</w:t>
+      </w:r>
+      <w:r>
+        <w:rPr>
+          <w:i/>
+        </w:rPr>
+        <w:t>ecurity</w:t>
+      </w:r>
+      <w:r>
+        <w:rPr>
+          <w:i/>
+        </w:rPr>
+        <w:t xml:space="preserve"> P</w:t>
+      </w:r>
+      <w:r>
+        <w:rPr>
+          <w:i/>
+        </w:rPr>
+        <w:t>rotocol</w:t>
+      </w:r>
+    </w:p>
+    <w:p>
+      <w:pPr>
+        <w:rPr>
+          <w:i/>
+        </w:rPr>
+      </w:pPr>
+      <w:r>
+        <w:rPr>
+          <w:i/>
+          <w:noProof/>
+        </w:rPr>
         <w:lastRenderedPageBreak/>
-        <w:t xml:space="preserve">I. </w:t>
-      </w:r>
-      <w:r>
-        <w:rPr>
-          <w:b/>
-        </w:rPr>
-        <w:t>Project D</w:t>
-      </w:r>
-      <w:r>
-        <w:rPr>
-          <w:b/>
-        </w:rPr>
-        <w:t>escription</w:t>
-      </w:r>
-      <w:r>
-        <w:rPr>
-          <w:b/>
-        </w:rPr>
-        <w:t xml:space="preserve"> and Features</w:t>
-      </w:r>
-    </w:p>
-    <w:p>
-      <w:pPr>
-        <w:rPr>
-          <w:i/>
-        </w:rPr>
-      </w:pPr>
-      <w:r>
-        <w:rPr>
-          <w:i/>
-        </w:rPr>
-        <w:t>1. Description</w:t>
-      </w:r>
-    </w:p>
-    <w:p>
-      <w:r>
-        <w:t>The problem is to c</w:t>
-      </w:r>
-      <w:r>
-        <w:t xml:space="preserve">reate a </w:t>
-      </w:r>
-      <w:r>
-        <w:t>file transfer system</w:t>
-      </w:r>
-      <w:r>
-        <w:t xml:space="preserve"> that utilizes Socket Pro</w:t>
-      </w:r>
-      <w:r>
-        <w:t xml:space="preserve">gramming, Connection Management, </w:t>
-      </w:r>
-      <w:r>
-        <w:t>Reliable Communication</w:t>
-      </w:r>
-      <w:r>
-        <w:t>, and security protocol that utilizes SHA-1</w:t>
-      </w:r>
-      <w:r>
-        <w:t xml:space="preserve">. </w:t>
-      </w:r>
-      <w:r>
-        <w:t>It allows 2 individuals (1</w:t>
-      </w:r>
-      <w:r>
-        <w:t xml:space="preserve"> server and 1 client)</w:t>
-      </w:r>
-      <w:r>
-        <w:t xml:space="preserve"> on different computers</w:t>
-      </w:r>
-      <w:r>
-        <w:t xml:space="preserve"> to communicate via network.</w:t>
-      </w:r>
-      <w:r>
-        <w:t xml:space="preserve"> </w:t>
-      </w:r>
-      <w:r>
-        <w:t>All messages transported over the network shall be secured with respect to Authentication, Confidentiality, and Integrity.</w:t>
-      </w:r>
-      <w:r>
-        <w:t xml:space="preserve"> </w:t>
-      </w:r>
-    </w:p>
-    <w:p>
-      <w:pPr>
-        <w:rPr>
-          <w:i/>
-        </w:rPr>
-      </w:pPr>
-      <w:r>
-        <w:rPr>
-          <w:i/>
-        </w:rPr>
-        <w:t>2. Features</w:t>
-      </w:r>
-    </w:p>
-    <w:p>
-      <w:r>
-        <w:t>We</w:t>
-      </w:r>
-      <w:r>
-        <w:t xml:space="preserve"> u</w:t>
-      </w:r>
-      <w:r>
-        <w:t>se Java to build this program. We</w:t>
-      </w:r>
-      <w:r>
-        <w:t xml:space="preserve"> create 2 different projects</w:t>
-      </w:r>
-      <w:r>
-        <w:t>/modules</w:t>
-      </w:r>
-      <w:r>
-        <w:t xml:space="preserve">, a </w:t>
-      </w:r>
-      <w:r>
-        <w:rPr>
-          <w:i/>
-        </w:rPr>
-        <w:t>Client.</w:t>
-      </w:r>
-      <w:r>
-        <w:rPr>
-          <w:i/>
-        </w:rPr>
-        <w:t>java</w:t>
-      </w:r>
-      <w:r>
-        <w:t xml:space="preserve"> and a </w:t>
-      </w:r>
-      <w:r>
-        <w:rPr>
-          <w:i/>
-        </w:rPr>
-        <w:t>Server.java</w:t>
-      </w:r>
-      <w:r>
-        <w:t xml:space="preserve">, both lie within the </w:t>
-      </w:r>
-      <w:r>
-        <w:rPr>
-          <w:i/>
-        </w:rPr>
-        <w:t>FileTransferApplication</w:t>
-      </w:r>
-      <w:r>
-        <w:t xml:space="preserve"> project</w:t>
-      </w:r>
-      <w:r>
-        <w:t>. The server sets up the sockets and wait for connection. The client sets up its socket and connect to the server.</w:t>
-      </w:r>
-      <w:r>
-        <w:t xml:space="preserve"> </w:t>
-      </w:r>
-      <w:r>
-        <w:t xml:space="preserve">This program also records the start and end time of the session. </w:t>
-      </w:r>
-      <w:r>
-        <w:t>This project supports Windows, Mac, and Linux.</w:t>
-      </w:r>
-    </w:p>
-    <w:p>
-      <w:r>
-        <w:t xml:space="preserve">The server does not initiate any message. It waits for the commands from the client and sends responses. The client </w:t>
-      </w:r>
-      <w:r>
-        <w:t>is able to</w:t>
-      </w:r>
-      <w:r>
-        <w:t xml:space="preserve"> </w:t>
-      </w:r>
-      <w:r>
-        <w:t xml:space="preserve">view the files it contains, to </w:t>
-      </w:r>
-      <w:bookmarkStart w:id="0" w:name="_GoBack"/>
-      <w:bookmarkEnd w:id="0"/>
-      <w:r>
-        <w:t>request server to view all the files the server contains, to download files from the server, or to upload files from local host to store in the server.</w:t>
-      </w:r>
-      <w:r>
-        <w:t xml:space="preserve"> </w:t>
-      </w:r>
-    </w:p>
-    <w:p>
-      <w:r>
-        <w:t>Please read the included READ_ME.txt file for more information about executing the program.</w:t>
-      </w:r>
-    </w:p>
-    <w:p>
-      <w:r>
-        <w:br w:type="page"/>
-      </w:r>
-    </w:p>
-    <w:p>
-      <w:pPr>
-        <w:rPr>
-          <w:b/>
-        </w:rPr>
-      </w:pPr>
-      <w:r>
-        <w:rPr>
-          <w:b/>
-        </w:rPr>
-        <w:t xml:space="preserve">II. </w:t>
-      </w:r>
-      <w:r>
-        <w:rPr>
-          <w:b/>
-        </w:rPr>
-        <w:t>Implementation</w:t>
-      </w:r>
-    </w:p>
-    <w:p>
-      <w:pPr>
-        <w:rPr>
-          <w:i/>
-        </w:rPr>
-      </w:pPr>
-      <w:r>
-        <w:rPr>
-          <w:i/>
-          <w:lang w:eastAsia="zh-CN"/>
-        </w:rPr>
-        <w:t xml:space="preserve">2. </w:t>
-      </w:r>
-      <w:r>
-        <w:rPr>
-          <w:i/>
-          <w:lang w:eastAsia="zh-CN"/>
-        </w:rPr>
-        <w:t>S</w:t>
-      </w:r>
-      <w:r>
-        <w:rPr>
-          <w:i/>
-        </w:rPr>
-        <w:t>ecurity</w:t>
-      </w:r>
-      <w:r>
-        <w:rPr>
-          <w:i/>
-        </w:rPr>
-        <w:t xml:space="preserve"> P</w:t>
-      </w:r>
-      <w:r>
-        <w:rPr>
-          <w:i/>
-        </w:rPr>
-        <w:t>rotocol</w:t>
-      </w:r>
-    </w:p>
-    <w:p>
-      <w:pPr>
-        <w:rPr>
-          <w:i/>
-        </w:rPr>
-      </w:pPr>
-      <w:r>
-        <w:rPr>
-          <w:i/>
-          <w:noProof/>
-        </w:rPr>
         <w:drawing>
-          <wp:inline distT="0" distB="0" distL="0" distR="0" wp14:anchorId="1988DFE7" wp14:editId="33025080">
+          <wp:inline distT="0" distB="0" distL="0" distR="0" wp14:anchorId="1988DFE7" wp14:editId="699E8F72">
             <wp:extent cx="5943600" cy="6323330"/>
             <wp:effectExtent l="0" t="0" r="0" b="1270"/>
             <wp:docPr id="5" name="Picture 5"/>
@@ -429,16 +363,6 @@
     </w:p>
     <w:p>
       <w:r>
-        <w:br w:type="page"/>
-      </w:r>
-    </w:p>
-    <w:p>
-      <w:pPr>
-        <w:rPr>
-          <w:b/>
-        </w:rPr>
-      </w:pPr>
-      <w:r>
         <w:rPr>
           <w:b/>
         </w:rPr>
@@ -899,366 +823,483 @@
         <w:rPr>
           <w:b/>
         </w:rPr>
-        <w:br w:type="page"/>
-      </w:r>
-    </w:p>
-    <w:p>
-      <w:pPr>
+        <w:t xml:space="preserve">V. </w:t>
+      </w:r>
+      <w:r>
         <w:rPr>
           <w:b/>
         </w:rPr>
-      </w:pPr>
+        <w:t>T</w:t>
+      </w:r>
       <w:r>
         <w:rPr>
           <w:b/>
         </w:rPr>
-        <w:t xml:space="preserve">V. </w:t>
-      </w:r>
-      <w:r>
+        <w:t>hreat Models</w:t>
+      </w:r>
+    </w:p>
+    <w:p>
+      <w:pPr>
+        <w:rPr>
+          <w:i/>
+        </w:rPr>
+      </w:pPr>
+      <w:r>
+        <w:rPr>
+          <w:i/>
+          <w:lang w:eastAsia="zh-CN"/>
+        </w:rPr>
+        <w:t xml:space="preserve">1. </w:t>
+      </w:r>
+      <w:r>
+        <w:rPr>
+          <w:i/>
+          <w:lang w:eastAsia="zh-CN"/>
+        </w:rPr>
+        <w:t>Eavesdrop</w:t>
+      </w:r>
+      <w:r>
+        <w:rPr>
+          <w:i/>
+          <w:lang w:eastAsia="zh-CN"/>
+        </w:rPr>
+        <w:t>ping</w:t>
+      </w:r>
+    </w:p>
+    <w:p>
+      <w:pPr>
+        <w:rPr>
+          <w:lang w:eastAsia="zh-CN"/>
+        </w:rPr>
+      </w:pPr>
+      <w:r>
+        <w:rPr>
+          <w:lang w:eastAsia="zh-CN"/>
+        </w:rPr>
+        <w:t>Even if attacker can watch the message between client and server pass over the network, the attacker still can’t learn the contents of me</w:t>
+      </w:r>
+      <w:r>
+        <w:rPr>
+          <w:lang w:eastAsia="zh-CN"/>
+        </w:rPr>
+        <w:t>ssage between client and server because they are encrypted with 1-time pad keys.</w:t>
+      </w:r>
+    </w:p>
+    <w:p>
+      <w:pPr>
+        <w:rPr>
+          <w:i/>
+          <w:lang w:eastAsia="zh-CN"/>
+        </w:rPr>
+      </w:pPr>
+      <w:r>
+        <w:rPr>
+          <w:i/>
+          <w:lang w:eastAsia="zh-CN"/>
+        </w:rPr>
+        <w:t xml:space="preserve">2. </w:t>
+      </w:r>
+      <w:r>
+        <w:rPr>
+          <w:i/>
+          <w:lang w:eastAsia="zh-CN"/>
+        </w:rPr>
+        <w:t>I</w:t>
+      </w:r>
+      <w:r>
+        <w:rPr>
+          <w:i/>
+          <w:lang w:eastAsia="zh-CN"/>
+        </w:rPr>
+        <w:t>nitiate a Conversation P</w:t>
+      </w:r>
+      <w:r>
+        <w:rPr>
+          <w:i/>
+          <w:lang w:eastAsia="zh-CN"/>
+        </w:rPr>
+        <w:t>retending to be Client</w:t>
+      </w:r>
+    </w:p>
+    <w:p>
+      <w:pPr>
+        <w:rPr>
+          <w:lang w:eastAsia="zh-CN"/>
+        </w:rPr>
+      </w:pPr>
+      <w:r>
+        <w:rPr>
+          <w:lang w:eastAsia="zh-CN"/>
+        </w:rPr>
+        <w:t xml:space="preserve">The project has one-way authentication, so </w:t>
+      </w:r>
+      <w:r>
+        <w:rPr>
+          <w:lang w:eastAsia="zh-CN"/>
+        </w:rPr>
+        <w:t>the server cannot</w:t>
+      </w:r>
+      <w:r>
+        <w:rPr>
+          <w:lang w:eastAsia="zh-CN"/>
+        </w:rPr>
+        <w:t xml:space="preserve"> verify the client. </w:t>
+      </w:r>
+      <w:r>
+        <w:rPr>
+          <w:lang w:eastAsia="zh-CN"/>
+        </w:rPr>
+        <w:t>It assumes the first client who successfully connects is the legitimate client.</w:t>
+      </w:r>
+    </w:p>
+    <w:p>
+      <w:pPr>
+        <w:rPr>
+          <w:i/>
+          <w:lang w:eastAsia="zh-CN"/>
+        </w:rPr>
+      </w:pPr>
+      <w:r>
+        <w:rPr>
+          <w:i/>
+          <w:lang w:eastAsia="zh-CN"/>
+        </w:rPr>
+        <w:t>3</w:t>
+      </w:r>
+      <w:r>
+        <w:rPr>
+          <w:i/>
+          <w:lang w:eastAsia="zh-CN"/>
+        </w:rPr>
+        <w:t xml:space="preserve">. </w:t>
+      </w:r>
+      <w:r>
+        <w:rPr>
+          <w:i/>
+          <w:lang w:eastAsia="zh-CN"/>
+        </w:rPr>
+        <w:t>Database Break-in Attack</w:t>
+      </w:r>
+    </w:p>
+    <w:p>
+      <w:pPr>
+        <w:rPr>
+          <w:lang w:eastAsia="zh-CN"/>
+        </w:rPr>
+      </w:pPr>
+      <w:r>
+        <w:rPr>
+          <w:lang w:eastAsia="zh-CN"/>
+        </w:rPr>
+        <w:t>The attacker can</w:t>
+      </w:r>
+      <w:r>
+        <w:rPr>
+          <w:lang w:eastAsia="zh-CN"/>
+        </w:rPr>
+        <w:t xml:space="preserve"> break into</w:t>
+      </w:r>
+      <w:r>
+        <w:rPr>
+          <w:lang w:eastAsia="zh-CN"/>
+        </w:rPr>
+        <w:t xml:space="preserve"> server’s </w:t>
+      </w:r>
+      <w:r>
+        <w:rPr>
+          <w:lang w:eastAsia="zh-CN"/>
+        </w:rPr>
+        <w:t xml:space="preserve">machine and get its </w:t>
+      </w:r>
+      <w:r>
+        <w:rPr>
+          <w:lang w:eastAsia="zh-CN"/>
+        </w:rPr>
+        <w:t>private key to decrypt the master key from client.</w:t>
+      </w:r>
+      <w:r>
+        <w:rPr>
+          <w:lang w:eastAsia="zh-CN"/>
+        </w:rPr>
+        <w:t xml:space="preserve"> But since each session has a new key, and the master key is not used for encryption/decryption, stealing server’s private key does not help attacker to decrypt the captured messages.</w:t>
+      </w:r>
+    </w:p>
+    <w:p>
+      <w:pPr>
+        <w:rPr>
+          <w:i/>
+          <w:lang w:eastAsia="zh-CN"/>
+        </w:rPr>
+      </w:pPr>
+      <w:r>
+        <w:rPr>
+          <w:i/>
+          <w:lang w:eastAsia="zh-CN"/>
+        </w:rPr>
+        <w:t>4</w:t>
+      </w:r>
+      <w:r>
+        <w:rPr>
+          <w:i/>
+          <w:lang w:eastAsia="zh-CN"/>
+        </w:rPr>
+        <w:t xml:space="preserve">. </w:t>
+      </w:r>
+      <w:r>
+        <w:rPr>
+          <w:i/>
+          <w:lang w:eastAsia="zh-CN"/>
+        </w:rPr>
+        <w:t>Man-in-the-Middle A</w:t>
+      </w:r>
+      <w:r>
+        <w:rPr>
+          <w:i/>
+          <w:lang w:eastAsia="zh-CN"/>
+        </w:rPr>
+        <w:t>ttack</w:t>
+      </w:r>
+      <w:r>
+        <w:rPr>
+          <w:i/>
+          <w:lang w:eastAsia="zh-CN"/>
+        </w:rPr>
+        <w:t>s</w:t>
+      </w:r>
+    </w:p>
+    <w:p>
+      <w:pPr>
+        <w:rPr>
+          <w:lang w:eastAsia="zh-CN"/>
+        </w:rPr>
+      </w:pPr>
+      <w:r>
+        <w:rPr>
+          <w:lang w:eastAsia="zh-CN"/>
+        </w:rPr>
+        <w:t>The att</w:t>
+      </w:r>
+      <w:r>
+        <w:rPr>
+          <w:lang w:eastAsia="zh-CN"/>
+        </w:rPr>
+        <w:t>acker canno</w:t>
+      </w:r>
+      <w:r>
+        <w:rPr>
+          <w:lang w:eastAsia="zh-CN"/>
+        </w:rPr>
+        <w:t xml:space="preserve">t get useful information if he doesn’t know </w:t>
+      </w:r>
+      <w:r>
+        <w:rPr>
+          <w:lang w:eastAsia="zh-CN"/>
+        </w:rPr>
+        <w:t xml:space="preserve">all the keys (server’s private key and the unique sessions’ keys). </w:t>
+      </w:r>
+    </w:p>
+    <w:p>
+      <w:pPr>
+        <w:rPr>
+          <w:lang w:eastAsia="zh-CN"/>
+        </w:rPr>
+      </w:pPr>
+      <w:r>
+        <w:rPr>
+          <w:lang w:eastAsia="zh-CN"/>
+        </w:rPr>
+        <w:t>The a</w:t>
+      </w:r>
+      <w:r>
+        <w:rPr>
+          <w:lang w:eastAsia="zh-CN"/>
+        </w:rPr>
+        <w:t xml:space="preserve">ttacker can steal a message and does not forward to a party, in which case after sometimes both parties will end the connection due to timeout. </w:t>
+      </w:r>
+      <w:r>
+        <w:rPr>
+          <w:lang w:eastAsia="zh-CN"/>
+        </w:rPr>
+        <w:t>Even though each party cannot do anything to prevent such an event, they still can detect the message has been stolen.</w:t>
+      </w:r>
+    </w:p>
+    <w:p>
+      <w:pPr>
+        <w:rPr>
+          <w:lang w:eastAsia="zh-CN"/>
+        </w:rPr>
+      </w:pPr>
+      <w:r>
+        <w:rPr>
+          <w:lang w:eastAsia="zh-CN"/>
+        </w:rPr>
+        <w:t xml:space="preserve">The attacker cannot successfully execute replay attack because each message is marked with a sequence number. If the receiving message does not have the expected sequence number, it will </w:t>
+      </w:r>
+      <w:r>
+        <w:rPr>
+          <w:lang w:eastAsia="zh-CN"/>
+        </w:rPr>
+        <w:t xml:space="preserve">be </w:t>
+      </w:r>
+      <w:r>
+        <w:rPr>
+          <w:lang w:eastAsia="zh-CN"/>
+        </w:rPr>
+        <w:t>dropped by the recipient. Intrusion detection will notifies the client/server after receiving more than 5 out-of-sync messages, which causes them to terminate the connection.</w:t>
+      </w:r>
+    </w:p>
+    <w:p>
+      <w:pPr>
+        <w:rPr>
+          <w:lang w:eastAsia="zh-CN"/>
+        </w:rPr>
+      </w:pPr>
+      <w:r>
+        <w:rPr>
+          <w:lang w:eastAsia="zh-CN"/>
+        </w:rPr>
+        <w:t>The attacker cannot tamper with the message without being detected because each message is appended with a checksum and is signed by the sender.</w:t>
+      </w:r>
+    </w:p>
+    <w:p>
+      <w:pPr>
+        <w:rPr>
+          <w:i/>
+          <w:lang w:eastAsia="zh-CN"/>
+        </w:rPr>
+      </w:pPr>
+      <w:r>
+        <w:rPr>
+          <w:i/>
+          <w:lang w:eastAsia="zh-CN"/>
+        </w:rPr>
+        <w:t>5. Denial of Service Attack</w:t>
+      </w:r>
+      <w:r>
+        <w:rPr>
+          <w:i/>
+          <w:lang w:eastAsia="zh-CN"/>
+        </w:rPr>
+        <w:t xml:space="preserve"> (SYN Flood Attack)</w:t>
+      </w:r>
+    </w:p>
+    <w:p>
+      <w:pPr>
+        <w:rPr>
+          <w:lang w:eastAsia="zh-CN"/>
+        </w:rPr>
+      </w:pPr>
+      <w:r>
+        <w:rPr>
+          <w:lang w:eastAsia="zh-CN"/>
+        </w:rPr>
+        <w:t>If the attacker send a certificate request to initiate the session, but then hangs and does not send anything else (tries to keep the server busy waiting for the next message), the server can detect the empty input from that connection. It then terminates the connection with the intruder and accepting new connection (as fresh start).</w:t>
+      </w:r>
+    </w:p>
+    <w:p>
+      <w:pPr>
+        <w:rPr>
+          <w:lang w:eastAsia="zh-CN"/>
+        </w:rPr>
+      </w:pPr>
+    </w:p>
+    <w:p>
+      <w:pPr>
         <w:rPr>
           <w:b/>
-        </w:rPr>
-        <w:t>T</w:t>
-      </w:r>
+          <w:lang w:eastAsia="zh-CN"/>
+        </w:rPr>
+      </w:pPr>
       <w:r>
         <w:rPr>
           <w:b/>
-        </w:rPr>
-        <w:t>hreat Models</w:t>
-      </w:r>
-    </w:p>
-    <w:p>
-      <w:pPr>
-        <w:rPr>
-          <w:i/>
-        </w:rPr>
-      </w:pPr>
-      <w:r>
-        <w:rPr>
-          <w:i/>
-          <w:lang w:eastAsia="zh-CN"/>
-        </w:rPr>
-        <w:t xml:space="preserve">1. </w:t>
-      </w:r>
-      <w:r>
-        <w:rPr>
-          <w:i/>
-          <w:lang w:eastAsia="zh-CN"/>
-        </w:rPr>
-        <w:t>Eavesdrop</w:t>
-      </w:r>
-    </w:p>
-    <w:p>
-      <w:pPr>
-        <w:rPr>
-          <w:lang w:eastAsia="zh-CN"/>
-        </w:rPr>
-      </w:pPr>
-      <w:r>
-        <w:rPr>
-          <w:lang w:eastAsia="zh-CN"/>
-        </w:rPr>
-        <w:t>Even if attacker can watch the message between client and server pass over the network, the attacker still can’t learn the contents of me</w:t>
-      </w:r>
-      <w:r>
-        <w:rPr>
-          <w:lang w:eastAsia="zh-CN"/>
-        </w:rPr>
-        <w:t>ssage between client and server because they are encrypted with 1-time pad keys.</w:t>
-      </w:r>
-    </w:p>
-    <w:p>
-      <w:pPr>
-        <w:rPr>
-          <w:i/>
-          <w:lang w:eastAsia="zh-CN"/>
-        </w:rPr>
-      </w:pPr>
-      <w:r>
-        <w:rPr>
-          <w:i/>
-          <w:lang w:eastAsia="zh-CN"/>
-        </w:rPr>
-        <w:t xml:space="preserve">2. </w:t>
-      </w:r>
-      <w:r>
-        <w:rPr>
-          <w:i/>
-          <w:lang w:eastAsia="zh-CN"/>
-        </w:rPr>
-        <w:t>I</w:t>
-      </w:r>
-      <w:r>
-        <w:rPr>
-          <w:i/>
-          <w:lang w:eastAsia="zh-CN"/>
-        </w:rPr>
-        <w:t>nitiate a Conversation P</w:t>
-      </w:r>
-      <w:r>
-        <w:rPr>
-          <w:i/>
-          <w:lang w:eastAsia="zh-CN"/>
-        </w:rPr>
-        <w:t>retending to be Client</w:t>
-      </w:r>
-    </w:p>
-    <w:p>
-      <w:pPr>
-        <w:rPr>
-          <w:lang w:eastAsia="zh-CN"/>
-        </w:rPr>
-      </w:pPr>
-      <w:r>
-        <w:rPr>
-          <w:lang w:eastAsia="zh-CN"/>
-        </w:rPr>
-        <w:t xml:space="preserve">The project has one-way authentication, so </w:t>
-      </w:r>
-      <w:r>
-        <w:rPr>
-          <w:lang w:eastAsia="zh-CN"/>
-        </w:rPr>
-        <w:t>the server cannot</w:t>
-      </w:r>
-      <w:r>
-        <w:rPr>
-          <w:lang w:eastAsia="zh-CN"/>
-        </w:rPr>
-        <w:t xml:space="preserve"> verify the client. </w:t>
-      </w:r>
-      <w:r>
-        <w:rPr>
-          <w:lang w:eastAsia="zh-CN"/>
-        </w:rPr>
-        <w:t>It assumes the first client who successfully connects is the legitimate client.</w:t>
-      </w:r>
-    </w:p>
-    <w:p>
-      <w:pPr>
-        <w:rPr>
-          <w:i/>
-          <w:lang w:eastAsia="zh-CN"/>
-        </w:rPr>
-      </w:pPr>
-      <w:r>
-        <w:rPr>
-          <w:i/>
-          <w:lang w:eastAsia="zh-CN"/>
-        </w:rPr>
-        <w:t>3</w:t>
-      </w:r>
-      <w:r>
-        <w:rPr>
-          <w:i/>
-          <w:lang w:eastAsia="zh-CN"/>
-        </w:rPr>
-        <w:t xml:space="preserve">. </w:t>
-      </w:r>
-      <w:r>
-        <w:rPr>
-          <w:i/>
-          <w:lang w:eastAsia="zh-CN"/>
-        </w:rPr>
-        <w:t>R</w:t>
-      </w:r>
-      <w:r>
-        <w:rPr>
-          <w:i/>
-          <w:lang w:eastAsia="zh-CN"/>
-        </w:rPr>
-        <w:t>ead Server’s D</w:t>
-      </w:r>
-      <w:r>
-        <w:rPr>
-          <w:i/>
-          <w:lang w:eastAsia="zh-CN"/>
-        </w:rPr>
-        <w:t>atabase</w:t>
-      </w:r>
-    </w:p>
-    <w:p>
-      <w:pPr>
-        <w:rPr>
-          <w:lang w:eastAsia="zh-CN"/>
-        </w:rPr>
-      </w:pPr>
-      <w:r>
-        <w:rPr>
-          <w:lang w:eastAsia="zh-CN"/>
-        </w:rPr>
-        <w:t>The attacker can</w:t>
-      </w:r>
-      <w:r>
-        <w:rPr>
-          <w:lang w:eastAsia="zh-CN"/>
-        </w:rPr>
-        <w:t xml:space="preserve"> break into</w:t>
-      </w:r>
-      <w:r>
-        <w:rPr>
-          <w:lang w:eastAsia="zh-CN"/>
-        </w:rPr>
-        <w:t xml:space="preserve"> server’s </w:t>
-      </w:r>
-      <w:r>
-        <w:rPr>
-          <w:lang w:eastAsia="zh-CN"/>
-        </w:rPr>
-        <w:t xml:space="preserve">machine and get its </w:t>
-      </w:r>
-      <w:r>
-        <w:rPr>
-          <w:lang w:eastAsia="zh-CN"/>
-        </w:rPr>
-        <w:t>private key to decrypt the master key from client.</w:t>
-      </w:r>
-      <w:r>
-        <w:rPr>
-          <w:lang w:eastAsia="zh-CN"/>
-        </w:rPr>
-        <w:t xml:space="preserve"> But since each session has a new key, and the master key is not used for encryption/decryption, stealing server’s private key does not help attacker to decrypt the captured messages.</w:t>
-      </w:r>
-    </w:p>
-    <w:p>
-      <w:pPr>
-        <w:rPr>
-          <w:i/>
-          <w:lang w:eastAsia="zh-CN"/>
-        </w:rPr>
-      </w:pPr>
-      <w:r>
-        <w:rPr>
-          <w:i/>
-          <w:lang w:eastAsia="zh-CN"/>
-        </w:rPr>
-        <w:t>4</w:t>
-      </w:r>
-      <w:r>
-        <w:rPr>
-          <w:i/>
-          <w:lang w:eastAsia="zh-CN"/>
-        </w:rPr>
-        <w:t xml:space="preserve">. </w:t>
-      </w:r>
-      <w:r>
-        <w:rPr>
-          <w:i/>
-          <w:lang w:eastAsia="zh-CN"/>
-        </w:rPr>
-        <w:t>Man-in-the-Middle A</w:t>
-      </w:r>
-      <w:r>
-        <w:rPr>
-          <w:i/>
-          <w:lang w:eastAsia="zh-CN"/>
-        </w:rPr>
-        <w:t>ttack</w:t>
-      </w:r>
-    </w:p>
-    <w:p>
-      <w:pPr>
-        <w:rPr>
-          <w:lang w:eastAsia="zh-CN"/>
-        </w:rPr>
-      </w:pPr>
-      <w:r>
-        <w:rPr>
-          <w:lang w:eastAsia="zh-CN"/>
-        </w:rPr>
-        <w:t>The att</w:t>
-      </w:r>
-      <w:r>
-        <w:rPr>
-          <w:lang w:eastAsia="zh-CN"/>
-        </w:rPr>
-        <w:t>acker canno</w:t>
-      </w:r>
-      <w:r>
-        <w:rPr>
-          <w:lang w:eastAsia="zh-CN"/>
-        </w:rPr>
-        <w:t xml:space="preserve">t get useful information if he doesn’t know </w:t>
-      </w:r>
-      <w:r>
-        <w:rPr>
-          <w:lang w:eastAsia="zh-CN"/>
-        </w:rPr>
-        <w:t xml:space="preserve">all the keys (server’s private key and the unique sessions’ keys). </w:t>
-      </w:r>
-    </w:p>
-    <w:p>
-      <w:pPr>
-        <w:rPr>
-          <w:lang w:eastAsia="zh-CN"/>
-        </w:rPr>
-      </w:pPr>
-      <w:r>
-        <w:rPr>
-          <w:lang w:eastAsia="zh-CN"/>
-        </w:rPr>
-        <w:t>The a</w:t>
-      </w:r>
-      <w:r>
-        <w:rPr>
-          <w:lang w:eastAsia="zh-CN"/>
-        </w:rPr>
-        <w:t xml:space="preserve">ttacker can steal a message and does not forward to a party, in which case after sometimes both parties will end the connection due to timeout. </w:t>
-      </w:r>
-      <w:r>
-        <w:rPr>
-          <w:lang w:eastAsia="zh-CN"/>
-        </w:rPr>
-        <w:t>Even though each party cannot do anything to prevent such an event, they still can detect the message has been stolen.</w:t>
-      </w:r>
-    </w:p>
-    <w:p>
-      <w:pPr>
-        <w:rPr>
-          <w:lang w:eastAsia="zh-CN"/>
-        </w:rPr>
-      </w:pPr>
-      <w:r>
-        <w:rPr>
-          <w:lang w:eastAsia="zh-CN"/>
-        </w:rPr>
-        <w:t xml:space="preserve">The attacker cannot successfully execute replay attack because each message is marked with a sequence number. If the receiving message does not have the expected sequence number, it will </w:t>
-      </w:r>
-      <w:r>
-        <w:rPr>
-          <w:lang w:eastAsia="zh-CN"/>
-        </w:rPr>
-        <w:t xml:space="preserve">be </w:t>
-      </w:r>
-      <w:r>
-        <w:rPr>
-          <w:lang w:eastAsia="zh-CN"/>
-        </w:rPr>
-        <w:t>dropped by the recipient. Intrusion detection will notifies the client/server after receiving more than 5 out-of-sync messages, which causes them to terminate the connection.</w:t>
-      </w:r>
-    </w:p>
-    <w:p>
-      <w:pPr>
-        <w:rPr>
-          <w:lang w:eastAsia="zh-CN"/>
-        </w:rPr>
-      </w:pPr>
-      <w:r>
-        <w:rPr>
-          <w:lang w:eastAsia="zh-CN"/>
-        </w:rPr>
-        <w:t>The attacker cannot tamper with the message without being detected because each message is appended with a checksum and is signed by the sender.</w:t>
-      </w:r>
-    </w:p>
-    <w:p>
-      <w:pPr>
-        <w:rPr>
-          <w:lang w:eastAsia="zh-CN"/>
-        </w:rPr>
-      </w:pPr>
-    </w:p>
-    <w:p/>
-    <w:p/>
+          <w:lang w:eastAsia="zh-CN"/>
+        </w:rPr>
+        <w:t>VI. Contributions</w:t>
+      </w:r>
+    </w:p>
+    <w:p>
+      <w:pPr>
+        <w:rPr>
+          <w:lang w:eastAsia="zh-CN"/>
+        </w:rPr>
+      </w:pPr>
+      <w:r>
+        <w:rPr>
+          <w:lang w:eastAsia="zh-CN"/>
+        </w:rPr>
+        <w:t xml:space="preserve">Bao Nguyen: Communication protocol, DDoS, Message </w:t>
+      </w:r>
+      <w:r>
+        <w:rPr>
+          <w:lang w:eastAsia="zh-CN"/>
+        </w:rPr>
+        <w:t>s</w:t>
+      </w:r>
+      <w:r>
+        <w:rPr>
+          <w:lang w:eastAsia="zh-CN"/>
+        </w:rPr>
+        <w:t>equence</w:t>
+      </w:r>
+      <w:r>
+        <w:rPr>
+          <w:lang w:eastAsia="zh-CN"/>
+        </w:rPr>
+        <w:t>, Report</w:t>
+      </w:r>
+      <w:r>
+        <w:rPr>
+          <w:lang w:eastAsia="zh-CN"/>
+        </w:rPr>
+        <w:t>, Intruder simulation</w:t>
+      </w:r>
+    </w:p>
+    <w:p>
+      <w:pPr>
+        <w:rPr>
+          <w:lang w:eastAsia="zh-CN"/>
+        </w:rPr>
+      </w:pPr>
+      <w:r>
+        <w:rPr>
+          <w:lang w:eastAsia="zh-CN"/>
+        </w:rPr>
+        <w:t xml:space="preserve">Mofan Li: </w:t>
+      </w:r>
+      <w:r>
+        <w:rPr>
+          <w:lang w:eastAsia="zh-CN"/>
+        </w:rPr>
+        <w:t>Keys</w:t>
+      </w:r>
+      <w:r>
+        <w:rPr>
+          <w:lang w:eastAsia="zh-CN"/>
+        </w:rPr>
+        <w:t>, Encryption/Decryption</w:t>
+      </w:r>
+      <w:r>
+        <w:rPr>
+          <w:lang w:eastAsia="zh-CN"/>
+        </w:rPr>
+        <w:t>,</w:t>
+      </w:r>
+      <w:r>
+        <w:rPr>
+          <w:lang w:eastAsia="zh-CN"/>
+        </w:rPr>
+        <w:t xml:space="preserve"> Message integrity,</w:t>
+      </w:r>
+      <w:r>
+        <w:rPr>
+          <w:lang w:eastAsia="zh-CN"/>
+        </w:rPr>
+        <w:t xml:space="preserve"> Report</w:t>
+      </w:r>
+      <w:bookmarkStart w:id="0" w:name="_GoBack"/>
+      <w:bookmarkEnd w:id="0"/>
+    </w:p>
     <w:sectPr>
       <w:footerReference w:type="default" r:id="rId9"/>
       <w:pgSz w:w="12240" w:h="15840"/>
@@ -2685,7 +2726,7 @@
 </file>
 
 <file path=customXml/itemProps1.xml><?xml version="1.0" encoding="utf-8"?>
-<ds:datastoreItem xmlns:ds="http://schemas.openxmlformats.org/officeDocument/2006/customXml" ds:itemID="{17D23ACF-DA55-471E-BD59-3029EE0550DD}">
+<ds:datastoreItem xmlns:ds="http://schemas.openxmlformats.org/officeDocument/2006/customXml" ds:itemID="{3439358D-0E63-4AAF-9D19-61FFE121C6BD}">
   <ds:schemaRefs>
     <ds:schemaRef ds:uri="http://schemas.openxmlformats.org/officeDocument/2006/bibliography"/>
   </ds:schemaRefs>

</xml_diff>

<commit_message>
Update key modification algorithm to poly-alphabetic cipher
</commit_message>
<xml_diff>
--- a/Assets/Project Report/Report.docx
+++ b/Assets/Project Report/Report.docx
@@ -164,8 +164,6 @@
       <w:r>
         <w:t xml:space="preserve">7 </w:t>
       </w:r>
-      <w:bookmarkStart w:id="0" w:name="_GoBack"/>
-      <w:bookmarkEnd w:id="0"/>
       <w:r>
         <w:t>to build this program. We</w:t>
       </w:r>
@@ -317,13 +315,38 @@
         <w:rPr>
           <w:lang w:eastAsia="zh-CN"/>
         </w:rPr>
-        <w:t>Server has a certificate which is its public key signed by CA’s private key. The client has CA’s public key. When server receiving the connection request from client, server will send the certificate to client. Client uses CA’s public key to verify the certificate and get server’s public key. After authentication, client generates a random number. We consider this random number as a master key.</w:t>
-      </w:r>
-      <w:r>
-        <w:rPr>
-          <w:lang w:eastAsia="zh-CN"/>
-        </w:rPr>
-        <w:t xml:space="preserve"> Details as follow: </w:t>
+        <w:t xml:space="preserve">Server has a certificate which is its public key signed by CA’s private key. The client has CA’s public key. When server receiving the connection request from client, server will send the certificate to client. Client uses CA’s public key to verify the certificate and get server’s public key. After authentication, client generates a random </w:t>
+      </w:r>
+      <w:r>
+        <w:rPr>
+          <w:lang w:eastAsia="zh-CN"/>
+        </w:rPr>
+        <w:t>string (master key)</w:t>
+      </w:r>
+      <w:r>
+        <w:rPr>
+          <w:lang w:eastAsia="zh-CN"/>
+        </w:rPr>
+        <w:t>.</w:t>
+      </w:r>
+      <w:r>
+        <w:rPr>
+          <w:lang w:eastAsia="zh-CN"/>
+        </w:rPr>
+        <w:t xml:space="preserve"> </w:t>
+      </w:r>
+    </w:p>
+    <w:p>
+      <w:pPr>
+        <w:rPr>
+          <w:lang w:eastAsia="zh-CN"/>
+        </w:rPr>
+      </w:pPr>
+      <w:r>
+        <w:rPr>
+          <w:lang w:eastAsia="zh-CN"/>
+        </w:rPr>
+        <w:t xml:space="preserve">Details as follow: </w:t>
       </w:r>
     </w:p>
     <w:p>
@@ -350,10 +373,24 @@
     </w:p>
     <w:p>
       <w:pPr>
+        <w:ind w:left="720" w:firstLine="720"/>
+      </w:pPr>
+      <w:r>
+        <w:t>When the client is created, its creation time is its ID.</w:t>
+      </w:r>
+    </w:p>
+    <w:p>
+      <w:pPr>
         <w:ind w:left="720"/>
       </w:pPr>
       <w:r>
-        <w:t xml:space="preserve">    When the client is created, its creation time is its ID.</w:t>
+        <w:t xml:space="preserve">    </w:t>
+      </w:r>
+      <w:r>
+        <w:tab/>
+      </w:r>
+      <w:r>
+        <w:t>Create random initial master key R</w:t>
       </w:r>
     </w:p>
     <w:p>
@@ -361,7 +398,13 @@
         <w:ind w:left="720"/>
       </w:pPr>
       <w:r>
-        <w:t xml:space="preserve">    Create random initial master key R</w:t>
+        <w:t xml:space="preserve">    </w:t>
+      </w:r>
+      <w:r>
+        <w:tab/>
+      </w:r>
+      <w:r>
+        <w:t>Create encryption key E = R + 1</w:t>
       </w:r>
     </w:p>
     <w:p>
@@ -369,7 +412,19 @@
         <w:ind w:left="720"/>
       </w:pPr>
       <w:r>
-        <w:t xml:space="preserve">    Create encryption key E = R + 1</w:t>
+        <w:t xml:space="preserve">   </w:t>
+      </w:r>
+      <w:r>
+        <w:tab/>
+      </w:r>
+      <w:r>
+        <w:t>Create signature</w:t>
+      </w:r>
+      <w:r>
+        <w:t xml:space="preserve"> key</w:t>
+      </w:r>
+      <w:r>
+        <w:t xml:space="preserve"> S = R + 2</w:t>
       </w:r>
     </w:p>
     <w:p>
@@ -377,13 +432,13 @@
         <w:ind w:left="720"/>
       </w:pPr>
       <w:r>
-        <w:t xml:space="preserve">    Create signature</w:t>
-      </w:r>
-      <w:r>
-        <w:t xml:space="preserve"> key</w:t>
-      </w:r>
-      <w:r>
-        <w:t xml:space="preserve"> S = R + 2</w:t>
+        <w:t xml:space="preserve">    </w:t>
+      </w:r>
+      <w:r>
+        <w:tab/>
+      </w:r>
+      <w:r>
+        <w:t>In each session from 1 -&gt; n, update:</w:t>
       </w:r>
     </w:p>
     <w:p>
@@ -391,7 +446,16 @@
         <w:ind w:left="720"/>
       </w:pPr>
       <w:r>
-        <w:t xml:space="preserve">    In each session from 1 -&gt; n, update:</w:t>
+        <w:t xml:space="preserve">        </w:t>
+      </w:r>
+      <w:r>
+        <w:tab/>
+      </w:r>
+      <w:r>
+        <w:tab/>
+      </w:r>
+      <w:r>
+        <w:t>E = E + 2</w:t>
       </w:r>
     </w:p>
     <w:p>
@@ -399,7 +463,16 @@
         <w:ind w:left="720"/>
       </w:pPr>
       <w:r>
-        <w:t xml:space="preserve">        E = E + 2</w:t>
+        <w:t xml:space="preserve">        </w:t>
+      </w:r>
+      <w:r>
+        <w:tab/>
+      </w:r>
+      <w:r>
+        <w:tab/>
+      </w:r>
+      <w:r>
+        <w:t>S = S + 2</w:t>
       </w:r>
     </w:p>
     <w:p>
@@ -407,7 +480,48 @@
         <w:ind w:left="720"/>
       </w:pPr>
       <w:r>
-        <w:t xml:space="preserve">        S = S + 2</w:t>
+        <w:t xml:space="preserve">  </w:t>
+      </w:r>
+      <w:r>
+        <w:t xml:space="preserve"> </w:t>
+      </w:r>
+      <w:r>
+        <w:tab/>
+      </w:r>
+      <w:r>
+        <w:t>Session 0:</w:t>
+      </w:r>
+    </w:p>
+    <w:p>
+      <w:pPr>
+        <w:ind w:left="1440"/>
+      </w:pPr>
+      <w:r>
+        <w:t xml:space="preserve">            Request CA Certificate to verify if valid Server</w:t>
+      </w:r>
+    </w:p>
+    <w:p>
+      <w:pPr>
+        <w:ind w:left="1440"/>
+      </w:pPr>
+      <w:r>
+        <w:t xml:space="preserve">            Encrypt R using Server's public key to get R'</w:t>
+      </w:r>
+    </w:p>
+    <w:p>
+      <w:pPr>
+        <w:ind w:left="1440"/>
+      </w:pPr>
+      <w:r>
+        <w:t xml:space="preserve">            Encrypt ID using E to get ID'</w:t>
+      </w:r>
+    </w:p>
+    <w:p>
+      <w:pPr>
+        <w:ind w:left="1440"/>
+      </w:pPr>
+      <w:r>
+        <w:t xml:space="preserve">            Send R' and ID'</w:t>
       </w:r>
     </w:p>
     <w:p>
@@ -421,266 +535,312 @@
         <w:t xml:space="preserve"> </w:t>
       </w:r>
       <w:r>
+        <w:tab/>
+      </w:r>
+      <w:r>
+        <w:t>Session 1 -&gt; n:</w:t>
+      </w:r>
+    </w:p>
+    <w:p>
+      <w:pPr>
+        <w:ind w:left="720"/>
+      </w:pPr>
+      <w:r>
+        <w:t xml:space="preserve">            </w:t>
+      </w:r>
+      <w:r>
+        <w:tab/>
+      </w:r>
+      <w:r>
+        <w:t>Encrypt ID using new E to get ID'</w:t>
+      </w:r>
+    </w:p>
+    <w:p>
+      <w:pPr>
+        <w:ind w:left="720"/>
+      </w:pPr>
+      <w:r>
+        <w:t xml:space="preserve">            </w:t>
+      </w:r>
+      <w:r>
+        <w:tab/>
+      </w:r>
+      <w:r>
+        <w:t>Send ID'</w:t>
+      </w:r>
+    </w:p>
+    <w:p>
+      <w:pPr>
+        <w:ind w:left="720"/>
+      </w:pPr>
+      <w:r>
+        <w:tab/>
+      </w:r>
+      <w:r>
+        <w:tab/>
+      </w:r>
+      <w:r>
+        <w:t>Receive encrypted confirmation</w:t>
+      </w:r>
+    </w:p>
+    <w:p>
+      <w:pPr>
+        <w:ind w:left="720"/>
+        <w:rPr>
+          <w:u w:val="single"/>
+        </w:rPr>
+      </w:pPr>
+      <w:r>
+        <w:rPr>
+          <w:u w:val="single"/>
+        </w:rPr>
+        <w:t>Server:</w:t>
+      </w:r>
+    </w:p>
+    <w:p>
+      <w:pPr>
+        <w:ind w:left="720"/>
+      </w:pPr>
+      <w:r>
+        <w:t xml:space="preserve">    </w:t>
+      </w:r>
+      <w:r>
+        <w:tab/>
+      </w:r>
+      <w:r>
+        <w:t>Create encryption key E, signature key S (for client)</w:t>
+      </w:r>
+    </w:p>
+    <w:p>
+      <w:pPr>
+        <w:ind w:left="720"/>
+      </w:pPr>
+      <w:r>
+        <w:t xml:space="preserve">   </w:t>
+      </w:r>
+      <w:r>
+        <w:tab/>
+      </w:r>
+      <w:r>
+        <w:t>In each session from 1 -&gt; n, update:</w:t>
+      </w:r>
+    </w:p>
+    <w:p>
+      <w:pPr>
+        <w:ind w:left="720"/>
+      </w:pPr>
+      <w:r>
+        <w:t xml:space="preserve">            </w:t>
+      </w:r>
+      <w:r>
+        <w:tab/>
+      </w:r>
+      <w:r>
+        <w:t>E = E + 2</w:t>
+      </w:r>
+    </w:p>
+    <w:p>
+      <w:pPr>
+        <w:ind w:left="720"/>
+      </w:pPr>
+      <w:r>
+        <w:t xml:space="preserve">            </w:t>
+      </w:r>
+      <w:r>
+        <w:tab/>
+      </w:r>
+      <w:r>
+        <w:t>S = S + 2</w:t>
+      </w:r>
+    </w:p>
+    <w:p>
+      <w:pPr>
+        <w:ind w:left="720"/>
+      </w:pPr>
+      <w:r>
+        <w:t xml:space="preserve">   </w:t>
+      </w:r>
+      <w:r>
+        <w:tab/>
+      </w:r>
+      <w:r>
         <w:t>Session 0:</w:t>
       </w:r>
     </w:p>
     <w:p>
       <w:pPr>
+        <w:ind w:left="1440"/>
+      </w:pPr>
+      <w:r>
+        <w:t xml:space="preserve">            Send CA Certificate</w:t>
+      </w:r>
+    </w:p>
+    <w:p>
+      <w:pPr>
+        <w:ind w:left="1440"/>
+      </w:pPr>
+      <w:r>
+        <w:t xml:space="preserve">            Receive R' and ID'</w:t>
+      </w:r>
+    </w:p>
+    <w:p>
+      <w:pPr>
+        <w:ind w:left="1440"/>
+      </w:pPr>
+      <w:r>
+        <w:t xml:space="preserve">            Decrypt R' using its private key to get back R</w:t>
+      </w:r>
+    </w:p>
+    <w:p>
+      <w:pPr>
+        <w:ind w:left="1440"/>
+      </w:pPr>
+      <w:r>
+        <w:t xml:space="preserve">            E = R + 1</w:t>
+      </w:r>
+    </w:p>
+    <w:p>
+      <w:pPr>
+        <w:ind w:left="1440"/>
+      </w:pPr>
+      <w:r>
+        <w:t xml:space="preserve">            Decrypt ID' using E to get client's ID and store</w:t>
+      </w:r>
+    </w:p>
+    <w:p>
+      <w:pPr>
         <w:ind w:left="720"/>
       </w:pPr>
       <w:r>
-        <w:t xml:space="preserve">            Request CA Certificate to verify if valid Server</w:t>
-      </w:r>
-    </w:p>
-    <w:p>
-      <w:pPr>
-        <w:ind w:left="720"/>
-      </w:pPr>
-      <w:r>
-        <w:t xml:space="preserve">            Encrypt R using Server's public key to get R'</w:t>
-      </w:r>
-    </w:p>
-    <w:p>
-      <w:pPr>
-        <w:ind w:left="720"/>
-      </w:pPr>
-      <w:r>
-        <w:t xml:space="preserve">            Encrypt ID using E to get ID'</w:t>
-      </w:r>
-    </w:p>
-    <w:p>
-      <w:pPr>
-        <w:ind w:left="720"/>
-      </w:pPr>
-      <w:r>
-        <w:t xml:space="preserve">            Send R' and ID'</w:t>
-      </w:r>
-    </w:p>
-    <w:p>
-      <w:pPr>
-        <w:ind w:left="720"/>
-      </w:pPr>
-      <w:r>
-        <w:t xml:space="preserve">  </w:t>
+        <w:t xml:space="preserve">   </w:t>
+      </w:r>
+      <w:r>
+        <w:tab/>
+      </w:r>
+      <w:r>
+        <w:t>Session 1 -&gt; n:</w:t>
+      </w:r>
+    </w:p>
+    <w:p>
+      <w:pPr>
+        <w:ind w:left="1440"/>
+      </w:pPr>
+      <w:r>
+        <w:t xml:space="preserve">            Decrypt ID' using new E to get client's ID</w:t>
+      </w:r>
+    </w:p>
+    <w:p>
+      <w:pPr>
+        <w:ind w:left="1440"/>
+      </w:pPr>
+      <w:r>
+        <w:t xml:space="preserve">            Compare with stored ID to authenticate</w:t>
+      </w:r>
+    </w:p>
+    <w:p>
+      <w:pPr>
+        <w:rPr>
+          <w:i/>
+          <w:lang w:eastAsia="zh-CN"/>
+        </w:rPr>
+      </w:pPr>
+      <w:r>
+        <w:rPr>
+          <w:i/>
+          <w:lang w:eastAsia="zh-CN"/>
+        </w:rPr>
+        <w:t xml:space="preserve">2. </w:t>
+      </w:r>
+      <w:r>
+        <w:rPr>
+          <w:i/>
+          <w:lang w:eastAsia="zh-CN"/>
+        </w:rPr>
+        <w:t>Confidentiality</w:t>
+      </w:r>
+    </w:p>
+    <w:p>
+      <w:r>
+        <w:rPr>
+          <w:lang w:eastAsia="zh-CN"/>
+        </w:rPr>
+        <w:t>We</w:t>
+      </w:r>
+      <w:r>
+        <w:rPr>
+          <w:lang w:eastAsia="zh-CN"/>
+        </w:rPr>
+        <w:t xml:space="preserve"> use </w:t>
+      </w:r>
+      <w:r>
+        <w:rPr>
+          <w:lang w:eastAsia="zh-CN"/>
+        </w:rPr>
+        <w:t>SHA1</w:t>
+      </w:r>
+      <w:r>
+        <w:rPr>
+          <w:lang w:eastAsia="zh-CN"/>
+        </w:rPr>
+        <w:t xml:space="preserve"> to encrypt our files which is </w:t>
+      </w:r>
+      <w:r>
+        <w:t>generating and using</w:t>
+      </w:r>
+      <w:r>
+        <w:t xml:space="preserve"> one-time pa</w:t>
+      </w:r>
+      <w:r>
+        <w:t>d to XOR with data.</w:t>
       </w:r>
       <w:r>
         <w:t xml:space="preserve"> </w:t>
       </w:r>
       <w:r>
-        <w:t>Session 1 -&gt; n:</w:t>
-      </w:r>
-    </w:p>
-    <w:p>
-      <w:pPr>
-        <w:ind w:left="720"/>
-      </w:pPr>
-      <w:r>
-        <w:t xml:space="preserve">            Encrypt ID using new E to get ID'</w:t>
-      </w:r>
-    </w:p>
-    <w:p>
-      <w:pPr>
-        <w:ind w:left="720"/>
-      </w:pPr>
-      <w:r>
-        <w:t xml:space="preserve">            Send ID'</w:t>
-      </w:r>
-    </w:p>
-    <w:p>
-      <w:pPr>
-        <w:ind w:left="720"/>
-      </w:pPr>
-      <w:r>
-        <w:tab/>
-        <w:t>Receive encrypted confirmation</w:t>
-      </w:r>
-    </w:p>
-    <w:p>
-      <w:pPr>
-        <w:ind w:left="720"/>
-      </w:pPr>
-    </w:p>
-    <w:p>
-      <w:pPr>
-        <w:ind w:left="720"/>
-        <w:rPr>
-          <w:u w:val="single"/>
-        </w:rPr>
-      </w:pPr>
-      <w:r>
-        <w:rPr>
-          <w:u w:val="single"/>
-        </w:rPr>
-        <w:t>Server:</w:t>
-      </w:r>
-    </w:p>
-    <w:p>
-      <w:pPr>
-        <w:ind w:left="720"/>
-      </w:pPr>
-      <w:r>
-        <w:t xml:space="preserve">    Create encryption key E, signature key S (for client)</w:t>
-      </w:r>
-    </w:p>
-    <w:p>
-      <w:pPr>
-        <w:ind w:left="720"/>
-      </w:pPr>
-      <w:r>
-        <w:t xml:space="preserve">    In each session from 1 -&gt; n, update:</w:t>
-      </w:r>
-    </w:p>
-    <w:p>
-      <w:pPr>
-        <w:ind w:left="720"/>
-      </w:pPr>
-      <w:r>
-        <w:t xml:space="preserve">            E = E + 2</w:t>
-      </w:r>
-    </w:p>
-    <w:p>
-      <w:pPr>
-        <w:ind w:left="720"/>
-      </w:pPr>
-      <w:r>
-        <w:t xml:space="preserve">            S = S + 2</w:t>
-      </w:r>
-    </w:p>
-    <w:p>
-      <w:pPr>
-        <w:ind w:left="720"/>
-      </w:pPr>
-      <w:r>
-        <w:t xml:space="preserve">   </w:t>
-      </w:r>
-      <w:r>
-        <w:t>Session 0:</w:t>
-      </w:r>
-    </w:p>
-    <w:p>
-      <w:pPr>
-        <w:ind w:left="720"/>
-      </w:pPr>
-      <w:r>
-        <w:t xml:space="preserve">            Send CA Certificate</w:t>
-      </w:r>
-    </w:p>
-    <w:p>
-      <w:pPr>
-        <w:ind w:left="720"/>
-      </w:pPr>
-      <w:r>
-        <w:t xml:space="preserve">            Receive R' and ID'</w:t>
-      </w:r>
-    </w:p>
-    <w:p>
-      <w:pPr>
-        <w:ind w:left="720"/>
-      </w:pPr>
-      <w:r>
-        <w:t xml:space="preserve">            Decrypt R' using its private key to get back R</w:t>
-      </w:r>
-    </w:p>
-    <w:p>
-      <w:pPr>
-        <w:ind w:left="720"/>
-      </w:pPr>
-      <w:r>
-        <w:t xml:space="preserve">            E = R + 1</w:t>
-      </w:r>
-    </w:p>
-    <w:p>
-      <w:pPr>
-        <w:ind w:left="720"/>
-      </w:pPr>
-      <w:r>
-        <w:t xml:space="preserve">            Decrypt ID' using E to get client's ID and store</w:t>
-      </w:r>
-    </w:p>
-    <w:p>
-      <w:pPr>
-        <w:ind w:left="720"/>
-      </w:pPr>
-      <w:r>
-        <w:t xml:space="preserve">   </w:t>
-      </w:r>
-      <w:r>
-        <w:t>Session 1 -&gt; n:</w:t>
-      </w:r>
-    </w:p>
-    <w:p>
-      <w:pPr>
-        <w:ind w:left="720"/>
-      </w:pPr>
-      <w:r>
-        <w:t xml:space="preserve">            Decrypt ID' using new E to get client's ID</w:t>
-      </w:r>
-    </w:p>
-    <w:p>
-      <w:pPr>
-        <w:ind w:left="720"/>
-      </w:pPr>
-      <w:r>
-        <w:t xml:space="preserve">            Compare with stored ID to authenticate</w:t>
-      </w:r>
-    </w:p>
-    <w:p>
-      <w:pPr>
-        <w:rPr>
-          <w:i/>
-          <w:lang w:eastAsia="zh-CN"/>
-        </w:rPr>
-      </w:pPr>
-      <w:r>
-        <w:rPr>
-          <w:i/>
-          <w:lang w:eastAsia="zh-CN"/>
-        </w:rPr>
-        <w:t xml:space="preserve">2. </w:t>
-      </w:r>
-      <w:r>
-        <w:rPr>
-          <w:i/>
-          <w:lang w:eastAsia="zh-CN"/>
-        </w:rPr>
-        <w:t>Confidentiality</w:t>
-      </w:r>
-    </w:p>
-    <w:p>
-      <w:pPr>
-        <w:rPr>
-          <w:lang w:eastAsia="zh-CN"/>
-        </w:rPr>
-      </w:pPr>
-      <w:r>
-        <w:rPr>
-          <w:lang w:eastAsia="zh-CN"/>
-        </w:rPr>
-        <w:t>We</w:t>
-      </w:r>
-      <w:r>
-        <w:rPr>
-          <w:lang w:eastAsia="zh-CN"/>
-        </w:rPr>
-        <w:t xml:space="preserve"> use </w:t>
-      </w:r>
-      <w:r>
-        <w:rPr>
-          <w:lang w:eastAsia="zh-CN"/>
-        </w:rPr>
-        <w:t>SHA1</w:t>
-      </w:r>
-      <w:r>
-        <w:rPr>
-          <w:lang w:eastAsia="zh-CN"/>
-        </w:rPr>
-        <w:t xml:space="preserve"> to encrypt our files which is </w:t>
-      </w:r>
-      <w:r>
-        <w:t>generating and using</w:t>
-      </w:r>
-      <w:r>
-        <w:t xml:space="preserve"> one-time pass to XOR with data, such that:</w:t>
+        <w:t xml:space="preserve">The one-time pad shared key </w:t>
+      </w:r>
+      <w:r>
+        <w:t xml:space="preserve">is </w:t>
+      </w:r>
+      <w:r>
+        <w:t xml:space="preserve">generated using poly-alphabetical cipher chosen at random from the character set – a random combination of {a – z} + {A – Z} + {0 – 9} (see more detail in the </w:t>
+      </w:r>
+      <w:r>
+        <w:rPr>
+          <w:i/>
+        </w:rPr>
+        <w:t>Commons/src/</w:t>
+      </w:r>
+      <w:r>
+        <w:rPr>
+          <w:i/>
+        </w:rPr>
+        <w:t>AES</w:t>
+      </w:r>
+      <w:r>
+        <w:rPr>
+          <w:i/>
+        </w:rPr>
+        <w:t>.java</w:t>
+      </w:r>
+      <w:r>
+        <w:t xml:space="preserve"> file). This gives the encryption unbreakable without knowing the key, since the characters is random and their encryption yields no statistical relationship to them.</w:t>
+      </w:r>
+    </w:p>
+    <w:p>
+      <w:pPr>
+        <w:rPr>
+          <w:lang w:eastAsia="zh-CN"/>
+        </w:rPr>
+      </w:pPr>
+      <w:r>
+        <w:t>Message e</w:t>
+      </w:r>
+      <w:r>
+        <w:t>ncryption</w:t>
+      </w:r>
+      <w:r>
+        <w:t>:</w:t>
       </w:r>
     </w:p>
     <w:p>
@@ -1039,12 +1199,18 @@
         <w:rPr>
           <w:b/>
         </w:rPr>
-        <w:t xml:space="preserve">V. </w:t>
+        <w:t>III</w:t>
       </w:r>
       <w:r>
         <w:rPr>
           <w:b/>
         </w:rPr>
+        <w:t xml:space="preserve">. </w:t>
+      </w:r>
+      <w:r>
+        <w:rPr>
+          <w:b/>
+        </w:rPr>
         <w:t>T</w:t>
       </w:r>
       <w:r>
@@ -1467,19 +1633,19 @@
           <w:lang w:eastAsia="zh-CN"/>
         </w:rPr>
       </w:pPr>
-      <w:commentRangeStart w:id="1"/>
+      <w:commentRangeStart w:id="0"/>
       <w:r>
         <w:rPr>
           <w:lang w:eastAsia="zh-CN"/>
         </w:rPr>
         <w:t>The attacker cannot tamper with the message without being detected because each message is appended with a checksum and is signed by the sender.</w:t>
       </w:r>
-      <w:commentRangeEnd w:id="1"/>
+      <w:commentRangeEnd w:id="0"/>
       <w:r>
         <w:rPr>
           <w:rStyle w:val="CommentReference"/>
         </w:rPr>
-        <w:commentReference w:id="1"/>
+        <w:commentReference w:id="0"/>
       </w:r>
     </w:p>
     <w:p>
@@ -1501,8 +1667,10 @@
           <w:i/>
           <w:lang w:eastAsia="zh-CN"/>
         </w:rPr>
-        <w:t xml:space="preserve"> (SYN Flood Attack)</w:t>
-      </w:r>
+        <w:t xml:space="preserve"> </w:t>
+      </w:r>
+      <w:bookmarkStart w:id="1" w:name="_GoBack"/>
+      <w:bookmarkEnd w:id="1"/>
     </w:p>
     <w:p>
       <w:pPr>
@@ -1548,20 +1716,39 @@
           <w:b/>
           <w:lang w:eastAsia="zh-CN"/>
         </w:rPr>
-        <w:t>VI. Contributions</w:t>
-      </w:r>
-    </w:p>
-    <w:p>
-      <w:pPr>
-        <w:rPr>
-          <w:lang w:eastAsia="zh-CN"/>
-        </w:rPr>
-      </w:pPr>
-      <w:r>
-        <w:rPr>
-          <w:lang w:eastAsia="zh-CN"/>
-        </w:rPr>
-        <w:t xml:space="preserve">Bao Nguyen: Communication protocol, DDoS, Message </w:t>
+        <w:t>IV</w:t>
+      </w:r>
+      <w:r>
+        <w:rPr>
+          <w:b/>
+          <w:lang w:eastAsia="zh-CN"/>
+        </w:rPr>
+        <w:t>. Contributions</w:t>
+      </w:r>
+    </w:p>
+    <w:p>
+      <w:pPr>
+        <w:rPr>
+          <w:lang w:eastAsia="zh-CN"/>
+        </w:rPr>
+      </w:pPr>
+      <w:r>
+        <w:rPr>
+          <w:lang w:eastAsia="zh-CN"/>
+        </w:rPr>
+        <w:t xml:space="preserve">Bao Nguyen: Communication protocol, DDoS, </w:t>
+      </w:r>
+      <w:r>
+        <w:rPr>
+          <w:lang w:eastAsia="zh-CN"/>
+        </w:rPr>
+        <w:t xml:space="preserve">Keys, </w:t>
+      </w:r>
+      <w:r>
+        <w:rPr>
+          <w:lang w:eastAsia="zh-CN"/>
+        </w:rPr>
+        <w:t xml:space="preserve">Message </w:t>
       </w:r>
       <w:r>
         <w:rPr>
@@ -1610,7 +1797,13 @@
         <w:rPr>
           <w:lang w:eastAsia="zh-CN"/>
         </w:rPr>
-        <w:t>, Encryption/Decryption</w:t>
+        <w:t xml:space="preserve">, Encryption, </w:t>
+      </w:r>
+      <w:r>
+        <w:rPr>
+          <w:lang w:eastAsia="zh-CN"/>
+        </w:rPr>
+        <w:t>Decryption</w:t>
       </w:r>
       <w:r>
         <w:rPr>
@@ -1688,7 +1881,21 @@
           <w:i/>
           <w:lang w:eastAsia="zh-CN"/>
         </w:rPr>
-        <w:t>. Here you can see the distribution break down as well.</w:t>
+        <w:t xml:space="preserve">. Here you </w:t>
+      </w:r>
+      <w:r>
+        <w:rPr>
+          <w:i/>
+          <w:lang w:eastAsia="zh-CN"/>
+        </w:rPr>
+        <w:t>can see the distribution break-down as</w:t>
+      </w:r>
+      <w:r>
+        <w:rPr>
+          <w:i/>
+          <w:lang w:eastAsia="zh-CN"/>
+        </w:rPr>
+        <w:t xml:space="preserve"> well.</w:t>
       </w:r>
     </w:p>
     <w:sectPr>
@@ -1704,7 +1911,7 @@
 
 <file path=word/comments.xml><?xml version="1.0" encoding="utf-8"?>
 <w:comments xmlns:wpc="http://schemas.microsoft.com/office/word/2010/wordprocessingCanvas" xmlns:mc="http://schemas.openxmlformats.org/markup-compatibility/2006" xmlns:o="urn:schemas-microsoft-com:office:office" xmlns:r="http://schemas.openxmlformats.org/officeDocument/2006/relationships" xmlns:m="http://schemas.openxmlformats.org/officeDocument/2006/math" xmlns:v="urn:schemas-microsoft-com:vml" xmlns:wp14="http://schemas.microsoft.com/office/word/2010/wordprocessingDrawing" xmlns:wp="http://schemas.openxmlformats.org/drawingml/2006/wordprocessingDrawing" xmlns:w10="urn:schemas-microsoft-com:office:word" xmlns:w="http://schemas.openxmlformats.org/wordprocessingml/2006/main" xmlns:w14="http://schemas.microsoft.com/office/word/2010/wordml" xmlns:w15="http://schemas.microsoft.com/office/word/2012/wordml" xmlns:wpg="http://schemas.microsoft.com/office/word/2010/wordprocessingGroup" xmlns:wpi="http://schemas.microsoft.com/office/word/2010/wordprocessingInk" xmlns:wne="http://schemas.microsoft.com/office/word/2006/wordml" xmlns:wps="http://schemas.microsoft.com/office/word/2010/wordprocessingShape" mc:Ignorable="w14 w15 wp14">
-  <w:comment w:id="1" w:author="Bao Nguyen" w:date="2017-12-06T21:41:00Z" w:initials="BN">
+  <w:comment w:id="0" w:author="Bao Nguyen" w:date="2017-12-06T21:41:00Z" w:initials="BN">
     <w:p>
       <w:pPr>
         <w:pStyle w:val="CommentText"/>
@@ -3269,7 +3476,7 @@
 </file>
 
 <file path=customXml/itemProps1.xml><?xml version="1.0" encoding="utf-8"?>
-<ds:datastoreItem xmlns:ds="http://schemas.openxmlformats.org/officeDocument/2006/customXml" ds:itemID="{981EBA22-6176-4910-BA42-78C363A97869}">
+<ds:datastoreItem xmlns:ds="http://schemas.openxmlformats.org/officeDocument/2006/customXml" ds:itemID="{F1AA77AE-FE43-407B-A4F7-C937739A1FE2}">
   <ds:schemaRefs>
     <ds:schemaRef ds:uri="http://schemas.openxmlformats.org/officeDocument/2006/bibliography"/>
   </ds:schemaRefs>

</xml_diff>

<commit_message>
Working on sending string using printwriter
</commit_message>
<xml_diff>
--- a/Assets/Project Report/Report.docx
+++ b/Assets/Project Report/Report.docx
@@ -1801,19 +1801,13 @@
         <w:rPr>
           <w:lang w:eastAsia="zh-CN"/>
         </w:rPr>
-        <w:t xml:space="preserve">Bao Nguyen: Communication protocol, </w:t>
-      </w:r>
-      <w:r>
-        <w:rPr>
-          <w:lang w:eastAsia="zh-CN"/>
-        </w:rPr>
-        <w:t>Possible</w:t>
-      </w:r>
-      <w:r>
-        <w:rPr>
-          <w:lang w:eastAsia="zh-CN"/>
-        </w:rPr>
-        <w:t xml:space="preserve"> attacks</w:t>
+        <w:t xml:space="preserve">Bao </w:t>
+      </w:r>
+      <w:r>
+        <w:rPr>
+          <w:lang w:eastAsia="zh-CN"/>
+        </w:rPr>
+        <w:t>Nguyen: Communication protocol</w:t>
       </w:r>
       <w:r>
         <w:rPr>
@@ -1825,119 +1819,119 @@
         <w:rPr>
           <w:lang w:eastAsia="zh-CN"/>
         </w:rPr>
+        <w:t>Key modification</w:t>
+      </w:r>
+      <w:r>
+        <w:rPr>
+          <w:lang w:eastAsia="zh-CN"/>
+        </w:rPr>
+        <w:t xml:space="preserve"> using poly-alphabetic cipher</w:t>
+      </w:r>
+      <w:r>
+        <w:rPr>
+          <w:lang w:eastAsia="zh-CN"/>
+        </w:rPr>
+        <w:t xml:space="preserve">, </w:t>
+      </w:r>
+      <w:r>
+        <w:rPr>
+          <w:lang w:eastAsia="zh-CN"/>
+        </w:rPr>
+        <w:t xml:space="preserve">Message </w:t>
+      </w:r>
+      <w:r>
+        <w:rPr>
+          <w:lang w:eastAsia="zh-CN"/>
+        </w:rPr>
+        <w:t>s</w:t>
+      </w:r>
+      <w:r>
+        <w:rPr>
+          <w:lang w:eastAsia="zh-CN"/>
+        </w:rPr>
+        <w:t>equence</w:t>
+      </w:r>
+      <w:r>
+        <w:rPr>
+          <w:lang w:eastAsia="zh-CN"/>
+        </w:rPr>
+        <w:t>,</w:t>
+      </w:r>
+      <w:r>
+        <w:rPr>
+          <w:lang w:eastAsia="zh-CN"/>
+        </w:rPr>
+        <w:t xml:space="preserve"> Message encryption &amp; decryption,</w:t>
+      </w:r>
+      <w:r>
+        <w:rPr>
+          <w:lang w:eastAsia="zh-CN"/>
+        </w:rPr>
+        <w:t xml:space="preserve"> Report</w:t>
+      </w:r>
+      <w:r>
+        <w:rPr>
+          <w:lang w:eastAsia="zh-CN"/>
+        </w:rPr>
+        <w:t>, Intruder simulation</w:t>
+      </w:r>
+      <w:r>
+        <w:rPr>
+          <w:lang w:eastAsia="zh-CN"/>
+        </w:rPr>
+        <w:t xml:space="preserve"> – possible attack</w:t>
+      </w:r>
+    </w:p>
+    <w:p>
+      <w:pPr>
+        <w:rPr>
+          <w:lang w:eastAsia="zh-CN"/>
+        </w:rPr>
+      </w:pPr>
+      <w:r>
+        <w:rPr>
+          <w:lang w:eastAsia="zh-CN"/>
+        </w:rPr>
+        <w:t xml:space="preserve">Mofan Li: </w:t>
+      </w:r>
+      <w:r>
+        <w:rPr>
+          <w:lang w:eastAsia="zh-CN"/>
+        </w:rPr>
         <w:t xml:space="preserve">Key </w:t>
+      </w:r>
+      <w:r>
+        <w:rPr>
+          <w:lang w:eastAsia="zh-CN"/>
+        </w:rPr>
+        <w:t>creation</w:t>
+      </w:r>
+      <w:r>
+        <w:rPr>
+          <w:lang w:eastAsia="zh-CN"/>
+        </w:rPr>
+        <w:t xml:space="preserve">, </w:t>
+      </w:r>
+      <w:r>
+        <w:rPr>
+          <w:lang w:eastAsia="zh-CN"/>
+        </w:rPr>
+        <w:t>Encryption &amp; Decryption algorithm</w:t>
+      </w:r>
+      <w:r>
+        <w:rPr>
+          <w:lang w:eastAsia="zh-CN"/>
+        </w:rPr>
+        <w:t>,</w:t>
+      </w:r>
+      <w:r>
+        <w:rPr>
+          <w:lang w:eastAsia="zh-CN"/>
+        </w:rPr>
+        <w:t xml:space="preserve"> Message integrity</w:t>
       </w:r>
       <w:bookmarkStart w:id="1" w:name="_GoBack"/>
       <w:bookmarkEnd w:id="1"/>
-      <w:r>
-        <w:rPr>
-          <w:lang w:eastAsia="zh-CN"/>
-        </w:rPr>
-        <w:t>modification</w:t>
-      </w:r>
-      <w:r>
-        <w:rPr>
-          <w:lang w:eastAsia="zh-CN"/>
-        </w:rPr>
-        <w:t xml:space="preserve">, </w:t>
-      </w:r>
-      <w:r>
-        <w:rPr>
-          <w:lang w:eastAsia="zh-CN"/>
-        </w:rPr>
-        <w:t xml:space="preserve">Message </w:t>
-      </w:r>
-      <w:r>
-        <w:rPr>
-          <w:lang w:eastAsia="zh-CN"/>
-        </w:rPr>
-        <w:t>s</w:t>
-      </w:r>
-      <w:r>
-        <w:rPr>
-          <w:lang w:eastAsia="zh-CN"/>
-        </w:rPr>
-        <w:t>equence</w:t>
-      </w:r>
-      <w:r>
-        <w:rPr>
-          <w:lang w:eastAsia="zh-CN"/>
-        </w:rPr>
-        <w:t>, Report</w:t>
-      </w:r>
-      <w:r>
-        <w:rPr>
-          <w:lang w:eastAsia="zh-CN"/>
-        </w:rPr>
-        <w:t>, Intruder simulation</w:t>
-      </w:r>
-    </w:p>
-    <w:p>
-      <w:pPr>
-        <w:rPr>
-          <w:lang w:eastAsia="zh-CN"/>
-        </w:rPr>
-      </w:pPr>
-      <w:r>
-        <w:rPr>
-          <w:lang w:eastAsia="zh-CN"/>
-        </w:rPr>
-        <w:t xml:space="preserve">Mofan Li: </w:t>
-      </w:r>
-      <w:r>
-        <w:rPr>
-          <w:lang w:eastAsia="zh-CN"/>
-        </w:rPr>
-        <w:t xml:space="preserve">Key </w:t>
-      </w:r>
-      <w:r>
-        <w:rPr>
-          <w:lang w:eastAsia="zh-CN"/>
-        </w:rPr>
-        <w:t>creation</w:t>
-      </w:r>
-      <w:r>
-        <w:rPr>
-          <w:lang w:eastAsia="zh-CN"/>
-        </w:rPr>
-        <w:t xml:space="preserve">, </w:t>
-      </w:r>
-      <w:r>
-        <w:rPr>
-          <w:lang w:eastAsia="zh-CN"/>
-        </w:rPr>
-        <w:t>AES –</w:t>
-      </w:r>
-      <w:r>
-        <w:rPr>
-          <w:lang w:eastAsia="zh-CN"/>
-        </w:rPr>
-        <w:t xml:space="preserve"> Encryption, </w:t>
-      </w:r>
-      <w:r>
-        <w:rPr>
-          <w:lang w:eastAsia="zh-CN"/>
-        </w:rPr>
-        <w:t>Decryption</w:t>
-      </w:r>
-      <w:r>
-        <w:rPr>
-          <w:lang w:eastAsia="zh-CN"/>
-        </w:rPr>
-        <w:t>,</w:t>
-      </w:r>
-      <w:r>
-        <w:rPr>
-          <w:lang w:eastAsia="zh-CN"/>
-        </w:rPr>
-        <w:t xml:space="preserve"> Message integrity,</w:t>
-      </w:r>
-      <w:r>
-        <w:rPr>
-          <w:lang w:eastAsia="zh-CN"/>
-        </w:rPr>
-        <w:t xml:space="preserve"> Report</w:t>
-      </w:r>
     </w:p>
     <w:p>
       <w:pPr>
@@ -1979,7 +1973,21 @@
           <w:i/>
           <w:lang w:eastAsia="zh-CN"/>
         </w:rPr>
-        <w:t xml:space="preserve"> check out our project on github at </w:t>
+        <w:t xml:space="preserve"> check out our project on </w:t>
+      </w:r>
+      <w:r>
+        <w:rPr>
+          <w:i/>
+          <w:lang w:eastAsia="zh-CN"/>
+        </w:rPr>
+        <w:t>G</w:t>
+      </w:r>
+      <w:r>
+        <w:rPr>
+          <w:i/>
+          <w:lang w:eastAsia="zh-CN"/>
+        </w:rPr>
+        <w:t xml:space="preserve">ithub at </w:t>
       </w:r>
       <w:hyperlink r:id="rId10" w:history="1">
         <w:r>
@@ -3591,7 +3599,7 @@
 </file>
 
 <file path=customXml/itemProps1.xml><?xml version="1.0" encoding="utf-8"?>
-<ds:datastoreItem xmlns:ds="http://schemas.openxmlformats.org/officeDocument/2006/customXml" ds:itemID="{960BC0C2-47F0-4D47-BBB1-812B6C6C552D}">
+<ds:datastoreItem xmlns:ds="http://schemas.openxmlformats.org/officeDocument/2006/customXml" ds:itemID="{B4F191A8-90AC-46EE-86F5-62AA8894B40C}">
   <ds:schemaRefs>
     <ds:schemaRef ds:uri="http://schemas.openxmlformats.org/officeDocument/2006/bibliography"/>
   </ds:schemaRefs>

</xml_diff>

<commit_message>
Working on encrypting string
</commit_message>
<xml_diff>
--- a/Assets/Project Report/Report.docx
+++ b/Assets/Project Report/Report.docx
@@ -1837,101 +1837,119 @@
         <w:rPr>
           <w:lang w:eastAsia="zh-CN"/>
         </w:rPr>
-        <w:t xml:space="preserve">Message </w:t>
-      </w:r>
-      <w:r>
-        <w:rPr>
-          <w:lang w:eastAsia="zh-CN"/>
-        </w:rPr>
-        <w:t>s</w:t>
-      </w:r>
-      <w:r>
-        <w:rPr>
-          <w:lang w:eastAsia="zh-CN"/>
-        </w:rPr>
-        <w:t>equence</w:t>
-      </w:r>
-      <w:r>
-        <w:rPr>
-          <w:lang w:eastAsia="zh-CN"/>
-        </w:rPr>
-        <w:t>,</w:t>
-      </w:r>
-      <w:r>
-        <w:rPr>
-          <w:lang w:eastAsia="zh-CN"/>
-        </w:rPr>
-        <w:t xml:space="preserve"> Message encryption &amp; decryption,</w:t>
-      </w:r>
-      <w:r>
-        <w:rPr>
-          <w:lang w:eastAsia="zh-CN"/>
-        </w:rPr>
-        <w:t xml:space="preserve"> Report</w:t>
-      </w:r>
-      <w:r>
-        <w:rPr>
-          <w:lang w:eastAsia="zh-CN"/>
-        </w:rPr>
-        <w:t>, Intruder simulation</w:t>
-      </w:r>
-      <w:r>
-        <w:rPr>
-          <w:lang w:eastAsia="zh-CN"/>
-        </w:rPr>
-        <w:t xml:space="preserve"> – possible attack</w:t>
-      </w:r>
-    </w:p>
-    <w:p>
-      <w:pPr>
-        <w:rPr>
-          <w:lang w:eastAsia="zh-CN"/>
-        </w:rPr>
-      </w:pPr>
-      <w:r>
-        <w:rPr>
-          <w:lang w:eastAsia="zh-CN"/>
-        </w:rPr>
-        <w:t xml:space="preserve">Mofan Li: </w:t>
-      </w:r>
-      <w:r>
-        <w:rPr>
-          <w:lang w:eastAsia="zh-CN"/>
-        </w:rPr>
-        <w:t xml:space="preserve">Key </w:t>
-      </w:r>
-      <w:r>
-        <w:rPr>
-          <w:lang w:eastAsia="zh-CN"/>
-        </w:rPr>
-        <w:t>creation</w:t>
-      </w:r>
-      <w:r>
-        <w:rPr>
-          <w:lang w:eastAsia="zh-CN"/>
-        </w:rPr>
-        <w:t xml:space="preserve">, </w:t>
-      </w:r>
-      <w:r>
-        <w:rPr>
-          <w:lang w:eastAsia="zh-CN"/>
-        </w:rPr>
-        <w:t>Encryption &amp; Decryption algorithm</w:t>
-      </w:r>
-      <w:r>
-        <w:rPr>
-          <w:lang w:eastAsia="zh-CN"/>
-        </w:rPr>
-        <w:t>,</w:t>
-      </w:r>
-      <w:r>
-        <w:rPr>
-          <w:lang w:eastAsia="zh-CN"/>
-        </w:rPr>
-        <w:t xml:space="preserve"> Message integrity</w:t>
+        <w:t>Encryption &amp; Decryption</w:t>
       </w:r>
       <w:bookmarkStart w:id="1" w:name="_GoBack"/>
       <w:bookmarkEnd w:id="1"/>
+      <w:r>
+        <w:rPr>
+          <w:lang w:eastAsia="zh-CN"/>
+        </w:rPr>
+        <w:t xml:space="preserve"> on Strings, </w:t>
+      </w:r>
+      <w:r>
+        <w:rPr>
+          <w:lang w:eastAsia="zh-CN"/>
+        </w:rPr>
+        <w:t xml:space="preserve">Message </w:t>
+      </w:r>
+      <w:r>
+        <w:rPr>
+          <w:lang w:eastAsia="zh-CN"/>
+        </w:rPr>
+        <w:t>s</w:t>
+      </w:r>
+      <w:r>
+        <w:rPr>
+          <w:lang w:eastAsia="zh-CN"/>
+        </w:rPr>
+        <w:t>equence</w:t>
+      </w:r>
+      <w:r>
+        <w:rPr>
+          <w:lang w:eastAsia="zh-CN"/>
+        </w:rPr>
+        <w:t>,</w:t>
+      </w:r>
+      <w:r>
+        <w:rPr>
+          <w:lang w:eastAsia="zh-CN"/>
+        </w:rPr>
+        <w:t xml:space="preserve"> Message encryption &amp; decryption,</w:t>
+      </w:r>
+      <w:r>
+        <w:rPr>
+          <w:lang w:eastAsia="zh-CN"/>
+        </w:rPr>
+        <w:t xml:space="preserve"> Report</w:t>
+      </w:r>
+      <w:r>
+        <w:rPr>
+          <w:lang w:eastAsia="zh-CN"/>
+        </w:rPr>
+        <w:t>, Intruder simulation</w:t>
+      </w:r>
+      <w:r>
+        <w:rPr>
+          <w:lang w:eastAsia="zh-CN"/>
+        </w:rPr>
+        <w:t xml:space="preserve"> – possible attack</w:t>
+      </w:r>
+    </w:p>
+    <w:p>
+      <w:pPr>
+        <w:rPr>
+          <w:lang w:eastAsia="zh-CN"/>
+        </w:rPr>
+      </w:pPr>
+      <w:r>
+        <w:rPr>
+          <w:lang w:eastAsia="zh-CN"/>
+        </w:rPr>
+        <w:t xml:space="preserve">Mofan Li: </w:t>
+      </w:r>
+      <w:r>
+        <w:rPr>
+          <w:lang w:eastAsia="zh-CN"/>
+        </w:rPr>
+        <w:t xml:space="preserve">Key </w:t>
+      </w:r>
+      <w:r>
+        <w:rPr>
+          <w:lang w:eastAsia="zh-CN"/>
+        </w:rPr>
+        <w:t>creation</w:t>
+      </w:r>
+      <w:r>
+        <w:rPr>
+          <w:lang w:eastAsia="zh-CN"/>
+        </w:rPr>
+        <w:t xml:space="preserve">, </w:t>
+      </w:r>
+      <w:r>
+        <w:rPr>
+          <w:lang w:eastAsia="zh-CN"/>
+        </w:rPr>
+        <w:t xml:space="preserve">Encryption &amp; Decryption </w:t>
+      </w:r>
+      <w:r>
+        <w:rPr>
+          <w:lang w:eastAsia="zh-CN"/>
+        </w:rPr>
+        <w:t>on file</w:t>
+      </w:r>
+      <w:r>
+        <w:rPr>
+          <w:lang w:eastAsia="zh-CN"/>
+        </w:rPr>
+        <w:t>,</w:t>
+      </w:r>
+      <w:r>
+        <w:rPr>
+          <w:lang w:eastAsia="zh-CN"/>
+        </w:rPr>
+        <w:t xml:space="preserve"> Message integrity</w:t>
+      </w:r>
     </w:p>
     <w:p>
       <w:pPr>
@@ -3599,7 +3617,7 @@
 </file>
 
 <file path=customXml/itemProps1.xml><?xml version="1.0" encoding="utf-8"?>
-<ds:datastoreItem xmlns:ds="http://schemas.openxmlformats.org/officeDocument/2006/customXml" ds:itemID="{B4F191A8-90AC-46EE-86F5-62AA8894B40C}">
+<ds:datastoreItem xmlns:ds="http://schemas.openxmlformats.org/officeDocument/2006/customXml" ds:itemID="{CA3705F9-4FE0-453B-9646-7466A88F7ED8}">
   <ds:schemaRefs>
     <ds:schemaRef ds:uri="http://schemas.openxmlformats.org/officeDocument/2006/bibliography"/>
   </ds:schemaRefs>

</xml_diff>

<commit_message>
Complete adding encryption/decryption for all except upload
</commit_message>
<xml_diff>
--- a/Assets/Project Report/Report.docx
+++ b/Assets/Project Report/Report.docx
@@ -791,7 +791,13 @@
         <w:t xml:space="preserve">is </w:t>
       </w:r>
       <w:r>
-        <w:t xml:space="preserve">generated using poly-alphabetical cipher chosen at random from the character set – a random combination of {a – z} + {A – Z} + {0 – 9} (see more detail in the </w:t>
+        <w:t>generated using poly</w:t>
+      </w:r>
+      <w:r>
+        <w:t>alphabetic</w:t>
+      </w:r>
+      <w:r>
+        <w:t xml:space="preserve"> cipher chosen at random from the character set (see more detail in the </w:t>
       </w:r>
       <w:r>
         <w:rPr>
@@ -814,20 +820,38 @@
       <w:r>
         <w:t xml:space="preserve"> file). This gives the encryption unbreakable without knowing the key, since the characters is random and their encryption yields no statistical relationship to them.</w:t>
       </w:r>
-    </w:p>
-    <w:p>
-      <w:pPr>
-        <w:rPr>
-          <w:lang w:eastAsia="zh-CN"/>
-        </w:rPr>
-      </w:pPr>
-      <w:r>
-        <w:t>Message e</w:t>
-      </w:r>
-      <w:r>
+      <w:bookmarkStart w:id="0" w:name="_GoBack"/>
+      <w:bookmarkEnd w:id="0"/>
+    </w:p>
+    <w:p>
+      <w:pPr>
+        <w:rPr>
+          <w:u w:val="single"/>
+          <w:lang w:eastAsia="zh-CN"/>
+        </w:rPr>
+      </w:pPr>
+      <w:r>
+        <w:rPr>
+          <w:u w:val="single"/>
+        </w:rPr>
+        <w:t>File</w:t>
+      </w:r>
+      <w:r>
+        <w:rPr>
+          <w:u w:val="single"/>
+        </w:rPr>
+        <w:t xml:space="preserve"> e</w:t>
+      </w:r>
+      <w:r>
+        <w:rPr>
+          <w:u w:val="single"/>
+        </w:rPr>
         <w:t>ncryption</w:t>
       </w:r>
       <w:r>
+        <w:rPr>
+          <w:u w:val="single"/>
+        </w:rPr>
         <w:t>:</w:t>
       </w:r>
     </w:p>
@@ -1032,6 +1056,11 @@
       </w:r>
     </w:p>
     <w:p>
+      <w:pPr>
+        <w:rPr>
+          <w:vertAlign w:val="subscript"/>
+        </w:rPr>
+      </w:pPr>
       <w:r>
         <w:rPr>
           <w:lang w:eastAsia="zh-CN"/>
@@ -1140,6 +1169,24 @@
     <w:p>
       <w:pPr>
         <w:rPr>
+          <w:u w:val="single"/>
+        </w:rPr>
+      </w:pPr>
+      <w:r>
+        <w:rPr>
+          <w:u w:val="single"/>
+        </w:rPr>
+        <w:t>String encryption:</w:t>
+      </w:r>
+    </w:p>
+    <w:p>
+      <w:r>
+        <w:t>Polyalphabetic cipher.</w:t>
+      </w:r>
+    </w:p>
+    <w:p>
+      <w:pPr>
+        <w:rPr>
           <w:i/>
           <w:lang w:eastAsia="zh-CN"/>
         </w:rPr>
@@ -1700,19 +1747,19 @@
           <w:lang w:eastAsia="zh-CN"/>
         </w:rPr>
       </w:pPr>
-      <w:commentRangeStart w:id="0"/>
+      <w:commentRangeStart w:id="1"/>
       <w:r>
         <w:rPr>
           <w:lang w:eastAsia="zh-CN"/>
         </w:rPr>
         <w:t>The attacker cannot tamper with the message without being detected because each message is appended with a checksum and is signed by the sender.</w:t>
       </w:r>
-      <w:commentRangeEnd w:id="0"/>
+      <w:commentRangeEnd w:id="1"/>
       <w:r>
         <w:rPr>
           <w:rStyle w:val="CommentReference"/>
         </w:rPr>
-        <w:commentReference w:id="0"/>
+        <w:commentReference w:id="1"/>
       </w:r>
     </w:p>
     <w:p>
@@ -1837,15 +1884,7 @@
         <w:rPr>
           <w:lang w:eastAsia="zh-CN"/>
         </w:rPr>
-        <w:t>Encryption &amp; Decryption</w:t>
-      </w:r>
-      <w:bookmarkStart w:id="1" w:name="_GoBack"/>
-      <w:bookmarkEnd w:id="1"/>
-      <w:r>
-        <w:rPr>
-          <w:lang w:eastAsia="zh-CN"/>
-        </w:rPr>
-        <w:t xml:space="preserve"> on Strings, </w:t>
+        <w:t xml:space="preserve">Encryption &amp; Decryption on Strings, </w:t>
       </w:r>
       <w:r>
         <w:rPr>
@@ -2052,7 +2091,7 @@
 
 <file path=word/comments.xml><?xml version="1.0" encoding="utf-8"?>
 <w:comments xmlns:wpc="http://schemas.microsoft.com/office/word/2010/wordprocessingCanvas" xmlns:mc="http://schemas.openxmlformats.org/markup-compatibility/2006" xmlns:o="urn:schemas-microsoft-com:office:office" xmlns:r="http://schemas.openxmlformats.org/officeDocument/2006/relationships" xmlns:m="http://schemas.openxmlformats.org/officeDocument/2006/math" xmlns:v="urn:schemas-microsoft-com:vml" xmlns:wp14="http://schemas.microsoft.com/office/word/2010/wordprocessingDrawing" xmlns:wp="http://schemas.openxmlformats.org/drawingml/2006/wordprocessingDrawing" xmlns:w10="urn:schemas-microsoft-com:office:word" xmlns:w="http://schemas.openxmlformats.org/wordprocessingml/2006/main" xmlns:w14="http://schemas.microsoft.com/office/word/2010/wordml" xmlns:w15="http://schemas.microsoft.com/office/word/2012/wordml" xmlns:wpg="http://schemas.microsoft.com/office/word/2010/wordprocessingGroup" xmlns:wpi="http://schemas.microsoft.com/office/word/2010/wordprocessingInk" xmlns:wne="http://schemas.microsoft.com/office/word/2006/wordml" xmlns:wps="http://schemas.microsoft.com/office/word/2010/wordprocessingShape" mc:Ignorable="w14 w15 wp14">
-  <w:comment w:id="0" w:author="Bao Nguyen" w:date="2017-12-06T21:41:00Z" w:initials="BN">
+  <w:comment w:id="1" w:author="Bao Nguyen" w:date="2017-12-06T21:41:00Z" w:initials="BN">
     <w:p>
       <w:pPr>
         <w:pStyle w:val="CommentText"/>
@@ -3617,7 +3656,7 @@
 </file>
 
 <file path=customXml/itemProps1.xml><?xml version="1.0" encoding="utf-8"?>
-<ds:datastoreItem xmlns:ds="http://schemas.openxmlformats.org/officeDocument/2006/customXml" ds:itemID="{CA3705F9-4FE0-453B-9646-7466A88F7ED8}">
+<ds:datastoreItem xmlns:ds="http://schemas.openxmlformats.org/officeDocument/2006/customXml" ds:itemID="{DC9B8C57-B693-4711-8FBC-3046DE9FE183}">
   <ds:schemaRefs>
     <ds:schemaRef ds:uri="http://schemas.openxmlformats.org/officeDocument/2006/bibliography"/>
   </ds:schemaRefs>

</xml_diff>